<commit_message>
IRunes finished. TODO servises and contants. Some changes in SIS.
</commit_message>
<xml_diff>
--- a/05. CSharp-Web-Development-Basics-Databases-EF-Core-Exercise-IRunes.docx
+++ b/05. CSharp-Web-Development-Basics-Databases-EF-Core-Exercise-IRunes.docx
@@ -1,6 +1,6 @@
 
 <file path=word/document.xml><?xml version="1.0" encoding="utf-8"?>
-<w:document xmlns:wpc="http://schemas.microsoft.com/office/word/2010/wordprocessingCanvas" xmlns:cx="http://schemas.microsoft.com/office/drawing/2014/chartex" xmlns:cx1="http://schemas.microsoft.com/office/drawing/2015/9/8/chartex" xmlns:cx2="http://schemas.microsoft.com/office/drawing/2015/10/21/chartex" xmlns:cx3="http://schemas.microsoft.com/office/drawing/2016/5/9/chartex" xmlns:cx4="http://schemas.microsoft.com/office/drawing/2016/5/10/chartex" xmlns:cx5="http://schemas.microsoft.com/office/drawing/2016/5/11/chartex" xmlns:cx6="http://schemas.microsoft.com/office/drawing/2016/5/12/chartex" xmlns:cx7="http://schemas.microsoft.com/office/drawing/2016/5/13/chartex" xmlns:cx8="http://schemas.microsoft.com/office/drawing/2016/5/14/chartex" xmlns:mc="http://schemas.openxmlformats.org/markup-compatibility/2006" xmlns:aink="http://schemas.microsoft.com/office/drawing/2016/ink" xmlns:am3d="http://schemas.microsoft.com/office/drawing/2017/model3d" xmlns:o="urn:schemas-microsoft-com:office:office" xmlns:r="http://schemas.openxmlformats.org/officeDocument/2006/relationships" xmlns:m="http://schemas.openxmlformats.org/officeDocument/2006/math" xmlns:v="urn:schemas-microsoft-com:vml" xmlns:wp14="http://schemas.microsoft.com/office/word/2010/wordprocessingDrawing" xmlns:wp="http://schemas.openxmlformats.org/drawingml/2006/wordprocessingDrawing" xmlns:w10="urn:schemas-microsoft-com:office:word" xmlns:w="http://schemas.openxmlformats.org/wordprocessingml/2006/main" xmlns:w14="http://schemas.microsoft.com/office/word/2010/wordml" xmlns:w15="http://schemas.microsoft.com/office/word/2012/wordml" xmlns:w16cid="http://schemas.microsoft.com/office/word/2016/wordml/cid" xmlns:w16se="http://schemas.microsoft.com/office/word/2015/wordml/symex" xmlns:wpg="http://schemas.microsoft.com/office/word/2010/wordprocessingGroup" xmlns:wpi="http://schemas.microsoft.com/office/word/2010/wordprocessingInk" xmlns:wne="http://schemas.microsoft.com/office/word/2006/wordml" xmlns:wps="http://schemas.microsoft.com/office/word/2010/wordprocessingShape" mc:Ignorable="w14 w15 w16se w16cid wp14">
+<w:document xmlns:ve="http://schemas.openxmlformats.org/markup-compatibility/2006" xmlns:o="urn:schemas-microsoft-com:office:office" xmlns:r="http://schemas.openxmlformats.org/officeDocument/2006/relationships" xmlns:m="http://schemas.openxmlformats.org/officeDocument/2006/math" xmlns:v="urn:schemas-microsoft-com:vml" xmlns:wp="http://schemas.openxmlformats.org/drawingml/2006/wordprocessingDrawing" xmlns:w10="urn:schemas-microsoft-com:office:word" xmlns:w="http://schemas.openxmlformats.org/wordprocessingml/2006/main" xmlns:wne="http://schemas.microsoft.com/office/word/2006/wordml">
   <w:body>
     <w:p>
       <w:pPr>
@@ -102,8 +102,14 @@
     <w:p>
       <w:pPr>
         <w:pStyle w:val="Heading2"/>
-      </w:pPr>
-      <w:r>
+        <w:rPr>
+          <w:highlight w:val="yellow"/>
+        </w:rPr>
+      </w:pPr>
+      <w:r>
+        <w:rPr>
+          <w:highlight w:val="yellow"/>
+        </w:rPr>
         <w:t>Database Requirements</w:t>
       </w:r>
     </w:p>
@@ -391,6 +397,7 @@
           <w:numId w:val="28"/>
         </w:numPr>
       </w:pPr>
+      <w:bookmarkStart w:id="0" w:name="OLE_LINK1"/>
       <w:r>
         <w:rPr>
           <w:rStyle w:val="CodeChar"/>
@@ -471,6 +478,8 @@
           <w:numId w:val="28"/>
         </w:numPr>
       </w:pPr>
+      <w:bookmarkStart w:id="1" w:name="OLE_LINK2"/>
+      <w:bookmarkEnd w:id="0"/>
       <w:r>
         <w:rPr>
           <w:rStyle w:val="CodeChar"/>
@@ -500,6 +509,7 @@
         <w:t>.</w:t>
       </w:r>
     </w:p>
+    <w:bookmarkEnd w:id="1"/>
     <w:p>
       <w:pPr>
         <w:pStyle w:val="Heading3"/>
@@ -685,21 +695,9 @@
       </w:r>
       <w:r>
         <w:rPr>
-          <mc:AlternateContent>
-            <mc:Choice Requires="w16se"/>
-            <mc:Fallback>
-              <w:rFonts w:ascii="Segoe UI Emoji" w:eastAsia="Segoe UI Emoji" w:hAnsi="Segoe UI Emoji" w:cs="Segoe UI Emoji"/>
-            </mc:Fallback>
-          </mc:AlternateContent>
-        </w:rPr>
-        <mc:AlternateContent>
-          <mc:Choice Requires="w16se">
-            <w16se:symEx w16se:font="Segoe UI Emoji" w16se:char="1F609"/>
-          </mc:Choice>
-          <mc:Fallback>
-            <w:t>😉</w:t>
-          </mc:Fallback>
-        </mc:AlternateContent>
+          <w:rFonts w:ascii="Segoe UI Emoji" w:eastAsia="Segoe UI Emoji" w:hAnsi="Segoe UI Emoji" w:cs="Segoe UI Emoji"/>
+        </w:rPr>
+        <w:t>😉</w:t>
       </w:r>
       <w:r>
         <w:t xml:space="preserve"> Each HTML Page comes with a Route on which you should return it.</w:t>
@@ -709,6 +707,7 @@
       <w:pPr>
         <w:pStyle w:val="Heading3"/>
       </w:pPr>
+      <w:bookmarkStart w:id="2" w:name="OLE_LINK3"/>
       <w:r>
         <w:lastRenderedPageBreak/>
         <w:t>Index (guest, logged-out)</w:t>
@@ -717,11 +716,15 @@
         <w:t xml:space="preserve"> (route=”/Home/Index”, route=”/”)</w:t>
       </w:r>
     </w:p>
+    <w:bookmarkEnd w:id="2"/>
     <w:p>
       <w:pPr>
         <w:jc w:val="center"/>
       </w:pPr>
       <w:r>
+        <w:rPr>
+          <w:lang w:val="bg-BG" w:eastAsia="bg-BG"/>
+        </w:rPr>
         <w:drawing>
           <wp:inline distT="0" distB="0" distL="0" distR="0">
             <wp:extent cx="5682342" cy="2920494"/>
@@ -740,10 +743,10 @@
                     </pic:cNvPicPr>
                   </pic:nvPicPr>
                   <pic:blipFill>
-                    <a:blip r:embed="rId9">
+                    <a:blip r:embed="rId9" cstate="print">
                       <a:extLst>
                         <a:ext uri="{28A0092B-C50C-407E-A947-70E740481C1C}">
-                          <a14:useLocalDpi xmlns:a14="http://schemas.microsoft.com/office/drawing/2010/main" val="0"/>
+                          <a14:useLocalDpi xmlns="" xmlns:wpc="http://schemas.microsoft.com/office/word/2010/wordprocessingCanvas" xmlns:cx="http://schemas.microsoft.com/office/drawing/2014/chartex" xmlns:cx1="http://schemas.microsoft.com/office/drawing/2015/9/8/chartex" xmlns:cx2="http://schemas.microsoft.com/office/drawing/2015/10/21/chartex" xmlns:cx3="http://schemas.microsoft.com/office/drawing/2016/5/9/chartex" xmlns:cx4="http://schemas.microsoft.com/office/drawing/2016/5/10/chartex" xmlns:cx5="http://schemas.microsoft.com/office/drawing/2016/5/11/chartex" xmlns:cx6="http://schemas.microsoft.com/office/drawing/2016/5/12/chartex" xmlns:cx7="http://schemas.microsoft.com/office/drawing/2016/5/13/chartex" xmlns:cx8="http://schemas.microsoft.com/office/drawing/2016/5/14/chartex" xmlns:mc="http://schemas.openxmlformats.org/markup-compatibility/2006" xmlns:aink="http://schemas.microsoft.com/office/drawing/2016/ink" xmlns:am3d="http://schemas.microsoft.com/office/drawing/2017/model3d" xmlns:o="urn:schemas-microsoft-com:office:office" xmlns:v="urn:schemas-microsoft-com:vml" xmlns:wp14="http://schemas.microsoft.com/office/word/2010/wordprocessingDrawing" xmlns:w10="urn:schemas-microsoft-com:office:word" xmlns:w="http://schemas.openxmlformats.org/wordprocessingml/2006/main" xmlns:w14="http://schemas.microsoft.com/office/word/2010/wordml" xmlns:w15="http://schemas.microsoft.com/office/word/2012/wordml" xmlns:w16cid="http://schemas.microsoft.com/office/word/2016/wordml/cid" xmlns:w16se="http://schemas.microsoft.com/office/word/2015/wordml/symex" xmlns:wpg="http://schemas.microsoft.com/office/word/2010/wordprocessingGroup" xmlns:wpi="http://schemas.microsoft.com/office/word/2010/wordprocessingInk" xmlns:wps="http://schemas.microsoft.com/office/word/2010/wordprocessingShape" xmlns:a14="http://schemas.microsoft.com/office/drawing/2010/main" val="0"/>
                         </a:ext>
                       </a:extLst>
                     </a:blip>
@@ -876,6 +879,8 @@
       <w:pPr>
         <w:pStyle w:val="Heading3"/>
       </w:pPr>
+      <w:bookmarkStart w:id="3" w:name="OLE_LINK4"/>
+      <w:bookmarkStart w:id="4" w:name="OLE_LINK5"/>
       <w:r>
         <w:t>Login</w:t>
       </w:r>
@@ -895,11 +900,16 @@
         <w:t>”)</w:t>
       </w:r>
     </w:p>
+    <w:bookmarkEnd w:id="3"/>
+    <w:bookmarkEnd w:id="4"/>
     <w:p>
       <w:pPr>
         <w:jc w:val="center"/>
       </w:pPr>
       <w:r>
+        <w:rPr>
+          <w:lang w:val="bg-BG" w:eastAsia="bg-BG"/>
+        </w:rPr>
         <w:drawing>
           <wp:inline distT="0" distB="0" distL="0" distR="0">
             <wp:extent cx="3924947" cy="3010172"/>
@@ -918,10 +928,10 @@
                     </pic:cNvPicPr>
                   </pic:nvPicPr>
                   <pic:blipFill>
-                    <a:blip r:embed="rId10">
+                    <a:blip r:embed="rId10" cstate="print">
                       <a:extLst>
                         <a:ext uri="{28A0092B-C50C-407E-A947-70E740481C1C}">
-                          <a14:useLocalDpi xmlns:a14="http://schemas.microsoft.com/office/drawing/2010/main" val="0"/>
+                          <a14:useLocalDpi xmlns="" xmlns:wpc="http://schemas.microsoft.com/office/word/2010/wordprocessingCanvas" xmlns:cx="http://schemas.microsoft.com/office/drawing/2014/chartex" xmlns:cx1="http://schemas.microsoft.com/office/drawing/2015/9/8/chartex" xmlns:cx2="http://schemas.microsoft.com/office/drawing/2015/10/21/chartex" xmlns:cx3="http://schemas.microsoft.com/office/drawing/2016/5/9/chartex" xmlns:cx4="http://schemas.microsoft.com/office/drawing/2016/5/10/chartex" xmlns:cx5="http://schemas.microsoft.com/office/drawing/2016/5/11/chartex" xmlns:cx6="http://schemas.microsoft.com/office/drawing/2016/5/12/chartex" xmlns:cx7="http://schemas.microsoft.com/office/drawing/2016/5/13/chartex" xmlns:cx8="http://schemas.microsoft.com/office/drawing/2016/5/14/chartex" xmlns:mc="http://schemas.openxmlformats.org/markup-compatibility/2006" xmlns:aink="http://schemas.microsoft.com/office/drawing/2016/ink" xmlns:am3d="http://schemas.microsoft.com/office/drawing/2017/model3d" xmlns:o="urn:schemas-microsoft-com:office:office" xmlns:v="urn:schemas-microsoft-com:vml" xmlns:wp14="http://schemas.microsoft.com/office/word/2010/wordprocessingDrawing" xmlns:w10="urn:schemas-microsoft-com:office:word" xmlns:w="http://schemas.openxmlformats.org/wordprocessingml/2006/main" xmlns:w14="http://schemas.microsoft.com/office/word/2010/wordml" xmlns:w15="http://schemas.microsoft.com/office/word/2012/wordml" xmlns:w16cid="http://schemas.microsoft.com/office/word/2016/wordml/cid" xmlns:w16se="http://schemas.microsoft.com/office/word/2015/wordml/symex" xmlns:wpg="http://schemas.microsoft.com/office/word/2010/wordprocessingGroup" xmlns:wpi="http://schemas.microsoft.com/office/word/2010/wordprocessingInk" xmlns:wps="http://schemas.microsoft.com/office/word/2010/wordprocessingShape" xmlns:a14="http://schemas.microsoft.com/office/drawing/2010/main" val="0"/>
                         </a:ext>
                       </a:extLst>
                     </a:blip>
@@ -1034,6 +1044,8 @@
       <w:pPr>
         <w:pStyle w:val="Heading3"/>
       </w:pPr>
+      <w:bookmarkStart w:id="5" w:name="OLE_LINK6"/>
+      <w:bookmarkStart w:id="6" w:name="OLE_LINK7"/>
       <w:r>
         <w:lastRenderedPageBreak/>
         <w:t>Register</w:t>
@@ -1048,11 +1060,16 @@
         <w:t>”)</w:t>
       </w:r>
     </w:p>
+    <w:bookmarkEnd w:id="5"/>
+    <w:bookmarkEnd w:id="6"/>
     <w:p>
       <w:pPr>
         <w:jc w:val="center"/>
       </w:pPr>
       <w:r>
+        <w:rPr>
+          <w:lang w:val="bg-BG" w:eastAsia="bg-BG"/>
+        </w:rPr>
         <w:drawing>
           <wp:inline distT="0" distB="0" distL="0" distR="0">
             <wp:extent cx="3099744" cy="3385276"/>
@@ -1071,10 +1088,10 @@
                     </pic:cNvPicPr>
                   </pic:nvPicPr>
                   <pic:blipFill>
-                    <a:blip r:embed="rId11">
+                    <a:blip r:embed="rId11" cstate="print">
                       <a:extLst>
                         <a:ext uri="{28A0092B-C50C-407E-A947-70E740481C1C}">
-                          <a14:useLocalDpi xmlns:a14="http://schemas.microsoft.com/office/drawing/2010/main" val="0"/>
+                          <a14:useLocalDpi xmlns="" xmlns:wpc="http://schemas.microsoft.com/office/word/2010/wordprocessingCanvas" xmlns:cx="http://schemas.microsoft.com/office/drawing/2014/chartex" xmlns:cx1="http://schemas.microsoft.com/office/drawing/2015/9/8/chartex" xmlns:cx2="http://schemas.microsoft.com/office/drawing/2015/10/21/chartex" xmlns:cx3="http://schemas.microsoft.com/office/drawing/2016/5/9/chartex" xmlns:cx4="http://schemas.microsoft.com/office/drawing/2016/5/10/chartex" xmlns:cx5="http://schemas.microsoft.com/office/drawing/2016/5/11/chartex" xmlns:cx6="http://schemas.microsoft.com/office/drawing/2016/5/12/chartex" xmlns:cx7="http://schemas.microsoft.com/office/drawing/2016/5/13/chartex" xmlns:cx8="http://schemas.microsoft.com/office/drawing/2016/5/14/chartex" xmlns:mc="http://schemas.openxmlformats.org/markup-compatibility/2006" xmlns:aink="http://schemas.microsoft.com/office/drawing/2016/ink" xmlns:am3d="http://schemas.microsoft.com/office/drawing/2017/model3d" xmlns:o="urn:schemas-microsoft-com:office:office" xmlns:v="urn:schemas-microsoft-com:vml" xmlns:wp14="http://schemas.microsoft.com/office/word/2010/wordprocessingDrawing" xmlns:w10="urn:schemas-microsoft-com:office:word" xmlns:w="http://schemas.openxmlformats.org/wordprocessingml/2006/main" xmlns:w14="http://schemas.microsoft.com/office/word/2010/wordml" xmlns:w15="http://schemas.microsoft.com/office/word/2012/wordml" xmlns:w16cid="http://schemas.microsoft.com/office/word/2016/wordml/cid" xmlns:w16se="http://schemas.microsoft.com/office/word/2015/wordml/symex" xmlns:wpg="http://schemas.microsoft.com/office/word/2010/wordprocessingGroup" xmlns:wpi="http://schemas.microsoft.com/office/word/2010/wordprocessingInk" xmlns:wps="http://schemas.microsoft.com/office/word/2010/wordprocessingShape" xmlns:a14="http://schemas.microsoft.com/office/drawing/2010/main" val="0"/>
                         </a:ext>
                       </a:extLst>
                     </a:blip>
@@ -1193,27 +1210,22 @@
       <w:pPr>
         <w:pStyle w:val="Heading3"/>
       </w:pPr>
-      <w:r>
-        <w:t>Index (</w:t>
-      </w:r>
-      <w:r>
-        <w:t>user</w:t>
-      </w:r>
-      <w:r>
-        <w:t>, logged-</w:t>
-      </w:r>
-      <w:r>
-        <w:t>in</w:t>
-      </w:r>
-      <w:r>
-        <w:t>) (route=”/Home/Index”, route=”/”)</w:t>
+      <w:bookmarkStart w:id="7" w:name="OLE_LINK8"/>
+      <w:bookmarkStart w:id="8" w:name="OLE_LINK9"/>
+      <w:r>
+        <w:t>Index (user, logged-in) (route=”/Home/Index”, route=”/”)</w:t>
       </w:r>
     </w:p>
+    <w:bookmarkEnd w:id="7"/>
+    <w:bookmarkEnd w:id="8"/>
     <w:p>
       <w:pPr>
         <w:jc w:val="center"/>
       </w:pPr>
       <w:r>
+        <w:rPr>
+          <w:lang w:val="bg-BG" w:eastAsia="bg-BG"/>
+        </w:rPr>
         <w:drawing>
           <wp:inline distT="0" distB="0" distL="0" distR="0">
             <wp:extent cx="3320143" cy="2818692"/>
@@ -1232,10 +1244,10 @@
                     </pic:cNvPicPr>
                   </pic:nvPicPr>
                   <pic:blipFill>
-                    <a:blip r:embed="rId12">
+                    <a:blip r:embed="rId12" cstate="print">
                       <a:extLst>
                         <a:ext uri="{28A0092B-C50C-407E-A947-70E740481C1C}">
-                          <a14:useLocalDpi xmlns:a14="http://schemas.microsoft.com/office/drawing/2010/main" val="0"/>
+                          <a14:useLocalDpi xmlns="" xmlns:wpc="http://schemas.microsoft.com/office/word/2010/wordprocessingCanvas" xmlns:cx="http://schemas.microsoft.com/office/drawing/2014/chartex" xmlns:cx1="http://schemas.microsoft.com/office/drawing/2015/9/8/chartex" xmlns:cx2="http://schemas.microsoft.com/office/drawing/2015/10/21/chartex" xmlns:cx3="http://schemas.microsoft.com/office/drawing/2016/5/9/chartex" xmlns:cx4="http://schemas.microsoft.com/office/drawing/2016/5/10/chartex" xmlns:cx5="http://schemas.microsoft.com/office/drawing/2016/5/11/chartex" xmlns:cx6="http://schemas.microsoft.com/office/drawing/2016/5/12/chartex" xmlns:cx7="http://schemas.microsoft.com/office/drawing/2016/5/13/chartex" xmlns:cx8="http://schemas.microsoft.com/office/drawing/2016/5/14/chartex" xmlns:mc="http://schemas.openxmlformats.org/markup-compatibility/2006" xmlns:aink="http://schemas.microsoft.com/office/drawing/2016/ink" xmlns:am3d="http://schemas.microsoft.com/office/drawing/2017/model3d" xmlns:o="urn:schemas-microsoft-com:office:office" xmlns:v="urn:schemas-microsoft-com:vml" xmlns:wp14="http://schemas.microsoft.com/office/word/2010/wordprocessingDrawing" xmlns:w10="urn:schemas-microsoft-com:office:word" xmlns:w="http://schemas.openxmlformats.org/wordprocessingml/2006/main" xmlns:w14="http://schemas.microsoft.com/office/word/2010/wordml" xmlns:w15="http://schemas.microsoft.com/office/word/2012/wordml" xmlns:w16cid="http://schemas.microsoft.com/office/word/2016/wordml/cid" xmlns:w16se="http://schemas.microsoft.com/office/word/2015/wordml/symex" xmlns:wpg="http://schemas.microsoft.com/office/word/2010/wordprocessingGroup" xmlns:wpi="http://schemas.microsoft.com/office/word/2010/wordprocessingInk" xmlns:wps="http://schemas.microsoft.com/office/word/2010/wordprocessingShape" xmlns:a14="http://schemas.microsoft.com/office/drawing/2010/main" val="0"/>
                         </a:ext>
                       </a:extLst>
                     </a:blip>
@@ -1268,6 +1280,8 @@
       <w:pPr>
         <w:pStyle w:val="Heading3"/>
       </w:pPr>
+      <w:bookmarkStart w:id="9" w:name="OLE_LINK10"/>
+      <w:bookmarkStart w:id="10" w:name="OLE_LINK11"/>
       <w:r>
         <w:lastRenderedPageBreak/>
         <w:t xml:space="preserve">All Albums </w:t>
@@ -1288,11 +1302,16 @@
         <w:t>”)</w:t>
       </w:r>
     </w:p>
+    <w:bookmarkEnd w:id="9"/>
+    <w:bookmarkEnd w:id="10"/>
     <w:p>
       <w:pPr>
         <w:jc w:val="center"/>
       </w:pPr>
       <w:r>
+        <w:rPr>
+          <w:lang w:val="bg-BG" w:eastAsia="bg-BG"/>
+        </w:rPr>
         <w:drawing>
           <wp:inline distT="0" distB="0" distL="0" distR="0">
             <wp:extent cx="3175860" cy="3662952"/>
@@ -1311,10 +1330,10 @@
                     </pic:cNvPicPr>
                   </pic:nvPicPr>
                   <pic:blipFill>
-                    <a:blip r:embed="rId13">
+                    <a:blip r:embed="rId13" cstate="print">
                       <a:extLst>
                         <a:ext uri="{28A0092B-C50C-407E-A947-70E740481C1C}">
-                          <a14:useLocalDpi xmlns:a14="http://schemas.microsoft.com/office/drawing/2010/main" val="0"/>
+                          <a14:useLocalDpi xmlns="" xmlns:wpc="http://schemas.microsoft.com/office/word/2010/wordprocessingCanvas" xmlns:cx="http://schemas.microsoft.com/office/drawing/2014/chartex" xmlns:cx1="http://schemas.microsoft.com/office/drawing/2015/9/8/chartex" xmlns:cx2="http://schemas.microsoft.com/office/drawing/2015/10/21/chartex" xmlns:cx3="http://schemas.microsoft.com/office/drawing/2016/5/9/chartex" xmlns:cx4="http://schemas.microsoft.com/office/drawing/2016/5/10/chartex" xmlns:cx5="http://schemas.microsoft.com/office/drawing/2016/5/11/chartex" xmlns:cx6="http://schemas.microsoft.com/office/drawing/2016/5/12/chartex" xmlns:cx7="http://schemas.microsoft.com/office/drawing/2016/5/13/chartex" xmlns:cx8="http://schemas.microsoft.com/office/drawing/2016/5/14/chartex" xmlns:mc="http://schemas.openxmlformats.org/markup-compatibility/2006" xmlns:aink="http://schemas.microsoft.com/office/drawing/2016/ink" xmlns:am3d="http://schemas.microsoft.com/office/drawing/2017/model3d" xmlns:o="urn:schemas-microsoft-com:office:office" xmlns:v="urn:schemas-microsoft-com:vml" xmlns:wp14="http://schemas.microsoft.com/office/word/2010/wordprocessingDrawing" xmlns:w10="urn:schemas-microsoft-com:office:word" xmlns:w="http://schemas.openxmlformats.org/wordprocessingml/2006/main" xmlns:w14="http://schemas.microsoft.com/office/word/2010/wordml" xmlns:w15="http://schemas.microsoft.com/office/word/2012/wordml" xmlns:w16cid="http://schemas.microsoft.com/office/word/2016/wordml/cid" xmlns:w16se="http://schemas.microsoft.com/office/word/2015/wordml/symex" xmlns:wpg="http://schemas.microsoft.com/office/word/2010/wordprocessingGroup" xmlns:wpi="http://schemas.microsoft.com/office/word/2010/wordprocessingInk" xmlns:wps="http://schemas.microsoft.com/office/word/2010/wordprocessingShape" xmlns:a14="http://schemas.microsoft.com/office/drawing/2010/main" val="0"/>
                         </a:ext>
                       </a:extLst>
                     </a:blip>
@@ -1394,6 +1413,8 @@
       <w:pPr>
         <w:pStyle w:val="Heading3"/>
       </w:pPr>
+      <w:bookmarkStart w:id="11" w:name="OLE_LINK12"/>
+      <w:bookmarkStart w:id="12" w:name="OLE_LINK13"/>
       <w:r>
         <w:t>Album</w:t>
       </w:r>
@@ -1407,11 +1428,16 @@
         <w:t>/Create”)</w:t>
       </w:r>
     </w:p>
+    <w:bookmarkEnd w:id="11"/>
+    <w:bookmarkEnd w:id="12"/>
     <w:p>
       <w:pPr>
         <w:jc w:val="center"/>
       </w:pPr>
       <w:r>
+        <w:rPr>
+          <w:lang w:val="bg-BG" w:eastAsia="bg-BG"/>
+        </w:rPr>
         <w:drawing>
           <wp:inline distT="0" distB="0" distL="0" distR="0">
             <wp:extent cx="3205842" cy="3361273"/>
@@ -1430,10 +1456,10 @@
                     </pic:cNvPicPr>
                   </pic:nvPicPr>
                   <pic:blipFill>
-                    <a:blip r:embed="rId14">
+                    <a:blip r:embed="rId14" cstate="print">
                       <a:extLst>
                         <a:ext uri="{28A0092B-C50C-407E-A947-70E740481C1C}">
-                          <a14:useLocalDpi xmlns:a14="http://schemas.microsoft.com/office/drawing/2010/main" val="0"/>
+                          <a14:useLocalDpi xmlns="" xmlns:wpc="http://schemas.microsoft.com/office/word/2010/wordprocessingCanvas" xmlns:cx="http://schemas.microsoft.com/office/drawing/2014/chartex" xmlns:cx1="http://schemas.microsoft.com/office/drawing/2015/9/8/chartex" xmlns:cx2="http://schemas.microsoft.com/office/drawing/2015/10/21/chartex" xmlns:cx3="http://schemas.microsoft.com/office/drawing/2016/5/9/chartex" xmlns:cx4="http://schemas.microsoft.com/office/drawing/2016/5/10/chartex" xmlns:cx5="http://schemas.microsoft.com/office/drawing/2016/5/11/chartex" xmlns:cx6="http://schemas.microsoft.com/office/drawing/2016/5/12/chartex" xmlns:cx7="http://schemas.microsoft.com/office/drawing/2016/5/13/chartex" xmlns:cx8="http://schemas.microsoft.com/office/drawing/2016/5/14/chartex" xmlns:mc="http://schemas.openxmlformats.org/markup-compatibility/2006" xmlns:aink="http://schemas.microsoft.com/office/drawing/2016/ink" xmlns:am3d="http://schemas.microsoft.com/office/drawing/2017/model3d" xmlns:o="urn:schemas-microsoft-com:office:office" xmlns:v="urn:schemas-microsoft-com:vml" xmlns:wp14="http://schemas.microsoft.com/office/word/2010/wordprocessingDrawing" xmlns:w10="urn:schemas-microsoft-com:office:word" xmlns:w="http://schemas.openxmlformats.org/wordprocessingml/2006/main" xmlns:w14="http://schemas.microsoft.com/office/word/2010/wordml" xmlns:w15="http://schemas.microsoft.com/office/word/2012/wordml" xmlns:w16cid="http://schemas.microsoft.com/office/word/2016/wordml/cid" xmlns:w16se="http://schemas.microsoft.com/office/word/2015/wordml/symex" xmlns:wpg="http://schemas.microsoft.com/office/word/2010/wordprocessingGroup" xmlns:wpi="http://schemas.microsoft.com/office/word/2010/wordprocessingInk" xmlns:wps="http://schemas.microsoft.com/office/word/2010/wordprocessingShape" xmlns:a14="http://schemas.microsoft.com/office/drawing/2010/main" val="0"/>
                         </a:ext>
                       </a:extLst>
                     </a:blip>
@@ -1620,12 +1646,18 @@
       <w:pPr>
         <w:pStyle w:val="Heading3"/>
       </w:pPr>
+      <w:bookmarkStart w:id="13" w:name="OLE_LINK14"/>
+      <w:bookmarkStart w:id="14" w:name="OLE_LINK15"/>
       <w:r>
         <w:lastRenderedPageBreak/>
         <w:t>Album Details</w:t>
       </w:r>
       <w:r>
-        <w:t xml:space="preserve"> (user, logged-in) (route=”/Albums/</w:t>
+        <w:t xml:space="preserve"> (user, logged-in) (route</w:t>
+      </w:r>
+      <w:bookmarkStart w:id="15" w:name="OLE_LINK20"/>
+      <w:r>
+        <w:t>=”/Albums/</w:t>
       </w:r>
       <w:r>
         <w:t>Details?id={albumId}</w:t>
@@ -1633,13 +1665,19 @@
       <w:r>
         <w:t>”)</w:t>
       </w:r>
+      <w:bookmarkEnd w:id="15"/>
     </w:p>
+    <w:bookmarkEnd w:id="13"/>
+    <w:bookmarkEnd w:id="14"/>
     <w:p/>
     <w:p>
       <w:pPr>
         <w:jc w:val="center"/>
       </w:pPr>
       <w:r>
+        <w:rPr>
+          <w:lang w:val="bg-BG" w:eastAsia="bg-BG"/>
+        </w:rPr>
         <w:drawing>
           <wp:inline distT="0" distB="0" distL="0" distR="0">
             <wp:extent cx="2051903" cy="4016103"/>
@@ -1658,10 +1696,10 @@
                     </pic:cNvPicPr>
                   </pic:nvPicPr>
                   <pic:blipFill>
-                    <a:blip r:embed="rId15">
+                    <a:blip r:embed="rId15" cstate="print">
                       <a:extLst>
                         <a:ext uri="{28A0092B-C50C-407E-A947-70E740481C1C}">
-                          <a14:useLocalDpi xmlns:a14="http://schemas.microsoft.com/office/drawing/2010/main" val="0"/>
+                          <a14:useLocalDpi xmlns="" xmlns:wpc="http://schemas.microsoft.com/office/word/2010/wordprocessingCanvas" xmlns:cx="http://schemas.microsoft.com/office/drawing/2014/chartex" xmlns:cx1="http://schemas.microsoft.com/office/drawing/2015/9/8/chartex" xmlns:cx2="http://schemas.microsoft.com/office/drawing/2015/10/21/chartex" xmlns:cx3="http://schemas.microsoft.com/office/drawing/2016/5/9/chartex" xmlns:cx4="http://schemas.microsoft.com/office/drawing/2016/5/10/chartex" xmlns:cx5="http://schemas.microsoft.com/office/drawing/2016/5/11/chartex" xmlns:cx6="http://schemas.microsoft.com/office/drawing/2016/5/12/chartex" xmlns:cx7="http://schemas.microsoft.com/office/drawing/2016/5/13/chartex" xmlns:cx8="http://schemas.microsoft.com/office/drawing/2016/5/14/chartex" xmlns:mc="http://schemas.openxmlformats.org/markup-compatibility/2006" xmlns:aink="http://schemas.microsoft.com/office/drawing/2016/ink" xmlns:am3d="http://schemas.microsoft.com/office/drawing/2017/model3d" xmlns:o="urn:schemas-microsoft-com:office:office" xmlns:v="urn:schemas-microsoft-com:vml" xmlns:wp14="http://schemas.microsoft.com/office/word/2010/wordprocessingDrawing" xmlns:w10="urn:schemas-microsoft-com:office:word" xmlns:w="http://schemas.openxmlformats.org/wordprocessingml/2006/main" xmlns:w14="http://schemas.microsoft.com/office/word/2010/wordml" xmlns:w15="http://schemas.microsoft.com/office/word/2012/wordml" xmlns:w16cid="http://schemas.microsoft.com/office/word/2016/wordml/cid" xmlns:w16se="http://schemas.microsoft.com/office/word/2015/wordml/symex" xmlns:wpg="http://schemas.microsoft.com/office/word/2010/wordprocessingGroup" xmlns:wpi="http://schemas.microsoft.com/office/word/2010/wordprocessingInk" xmlns:wps="http://schemas.microsoft.com/office/word/2010/wordprocessingShape" xmlns:a14="http://schemas.microsoft.com/office/drawing/2010/main" val="0"/>
                         </a:ext>
                       </a:extLst>
                     </a:blip>
@@ -1796,39 +1834,40 @@
       <w:pPr>
         <w:pStyle w:val="Heading3"/>
       </w:pPr>
+      <w:bookmarkStart w:id="16" w:name="OLE_LINK16"/>
+      <w:bookmarkStart w:id="17" w:name="OLE_LINK17"/>
       <w:r>
         <w:t>Track</w:t>
       </w:r>
       <w:r>
-        <w:t xml:space="preserve"> </w:t>
+        <w:t xml:space="preserve"> Create (user, logged-in) (route=”/</w:t>
+      </w:r>
+      <w:r>
+        <w:t>Tracks</w:t>
+      </w:r>
+      <w:r>
+        <w:t>/</w:t>
       </w:r>
       <w:r>
         <w:t>Create</w:t>
       </w:r>
       <w:r>
-        <w:t xml:space="preserve"> (user, logged-in) (route=”/</w:t>
-      </w:r>
-      <w:r>
-        <w:t>Tracks</w:t>
-      </w:r>
-      <w:r>
-        <w:t>/</w:t>
-      </w:r>
-      <w:r>
-        <w:t>Create</w:t>
-      </w:r>
-      <w:r>
         <w:t>?albumId</w:t>
       </w:r>
       <w:r>
         <w:t>={albumId}”)</w:t>
       </w:r>
     </w:p>
+    <w:bookmarkEnd w:id="16"/>
+    <w:bookmarkEnd w:id="17"/>
     <w:p>
       <w:pPr>
         <w:jc w:val="center"/>
       </w:pPr>
       <w:r>
+        <w:rPr>
+          <w:lang w:val="bg-BG" w:eastAsia="bg-BG"/>
+        </w:rPr>
         <w:drawing>
           <wp:inline distT="0" distB="0" distL="0" distR="0">
             <wp:extent cx="2767149" cy="3570515"/>
@@ -1847,10 +1886,10 @@
                     </pic:cNvPicPr>
                   </pic:nvPicPr>
                   <pic:blipFill>
-                    <a:blip r:embed="rId16">
+                    <a:blip r:embed="rId16" cstate="print">
                       <a:extLst>
                         <a:ext uri="{28A0092B-C50C-407E-A947-70E740481C1C}">
-                          <a14:useLocalDpi xmlns:a14="http://schemas.microsoft.com/office/drawing/2010/main" val="0"/>
+                          <a14:useLocalDpi xmlns="" xmlns:wpc="http://schemas.microsoft.com/office/word/2010/wordprocessingCanvas" xmlns:cx="http://schemas.microsoft.com/office/drawing/2014/chartex" xmlns:cx1="http://schemas.microsoft.com/office/drawing/2015/9/8/chartex" xmlns:cx2="http://schemas.microsoft.com/office/drawing/2015/10/21/chartex" xmlns:cx3="http://schemas.microsoft.com/office/drawing/2016/5/9/chartex" xmlns:cx4="http://schemas.microsoft.com/office/drawing/2016/5/10/chartex" xmlns:cx5="http://schemas.microsoft.com/office/drawing/2016/5/11/chartex" xmlns:cx6="http://schemas.microsoft.com/office/drawing/2016/5/12/chartex" xmlns:cx7="http://schemas.microsoft.com/office/drawing/2016/5/13/chartex" xmlns:cx8="http://schemas.microsoft.com/office/drawing/2016/5/14/chartex" xmlns:mc="http://schemas.openxmlformats.org/markup-compatibility/2006" xmlns:aink="http://schemas.microsoft.com/office/drawing/2016/ink" xmlns:am3d="http://schemas.microsoft.com/office/drawing/2017/model3d" xmlns:o="urn:schemas-microsoft-com:office:office" xmlns:v="urn:schemas-microsoft-com:vml" xmlns:wp14="http://schemas.microsoft.com/office/word/2010/wordprocessingDrawing" xmlns:w10="urn:schemas-microsoft-com:office:word" xmlns:w="http://schemas.openxmlformats.org/wordprocessingml/2006/main" xmlns:w14="http://schemas.microsoft.com/office/word/2010/wordml" xmlns:w15="http://schemas.microsoft.com/office/word/2012/wordml" xmlns:w16cid="http://schemas.microsoft.com/office/word/2016/wordml/cid" xmlns:w16se="http://schemas.microsoft.com/office/word/2015/wordml/symex" xmlns:wpg="http://schemas.microsoft.com/office/word/2010/wordprocessingGroup" xmlns:wpi="http://schemas.microsoft.com/office/word/2010/wordprocessingInk" xmlns:wps="http://schemas.microsoft.com/office/word/2010/wordprocessingShape" xmlns:a14="http://schemas.microsoft.com/office/drawing/2010/main" val="0"/>
                         </a:ext>
                       </a:extLst>
                     </a:blip>
@@ -2037,6 +2076,8 @@
       <w:pPr>
         <w:pStyle w:val="Heading3"/>
       </w:pPr>
+      <w:bookmarkStart w:id="18" w:name="OLE_LINK18"/>
+      <w:bookmarkStart w:id="19" w:name="OLE_LINK19"/>
       <w:r>
         <w:t xml:space="preserve">Track </w:t>
       </w:r>
@@ -2065,11 +2106,16 @@
         <w:t>”)</w:t>
       </w:r>
     </w:p>
+    <w:bookmarkEnd w:id="18"/>
+    <w:bookmarkEnd w:id="19"/>
     <w:p>
       <w:pPr>
         <w:jc w:val="center"/>
       </w:pPr>
       <w:r>
+        <w:rPr>
+          <w:lang w:val="bg-BG" w:eastAsia="bg-BG"/>
+        </w:rPr>
         <w:drawing>
           <wp:inline distT="0" distB="0" distL="0" distR="0">
             <wp:extent cx="2837868" cy="4147185"/>
@@ -2088,10 +2134,10 @@
                     </pic:cNvPicPr>
                   </pic:nvPicPr>
                   <pic:blipFill>
-                    <a:blip r:embed="rId17">
+                    <a:blip r:embed="rId17" cstate="print">
                       <a:extLst>
                         <a:ext uri="{28A0092B-C50C-407E-A947-70E740481C1C}">
-                          <a14:useLocalDpi xmlns:a14="http://schemas.microsoft.com/office/drawing/2010/main" val="0"/>
+                          <a14:useLocalDpi xmlns="" xmlns:wpc="http://schemas.microsoft.com/office/word/2010/wordprocessingCanvas" xmlns:cx="http://schemas.microsoft.com/office/drawing/2014/chartex" xmlns:cx1="http://schemas.microsoft.com/office/drawing/2015/9/8/chartex" xmlns:cx2="http://schemas.microsoft.com/office/drawing/2015/10/21/chartex" xmlns:cx3="http://schemas.microsoft.com/office/drawing/2016/5/9/chartex" xmlns:cx4="http://schemas.microsoft.com/office/drawing/2016/5/10/chartex" xmlns:cx5="http://schemas.microsoft.com/office/drawing/2016/5/11/chartex" xmlns:cx6="http://schemas.microsoft.com/office/drawing/2016/5/12/chartex" xmlns:cx7="http://schemas.microsoft.com/office/drawing/2016/5/13/chartex" xmlns:cx8="http://schemas.microsoft.com/office/drawing/2016/5/14/chartex" xmlns:mc="http://schemas.openxmlformats.org/markup-compatibility/2006" xmlns:aink="http://schemas.microsoft.com/office/drawing/2016/ink" xmlns:am3d="http://schemas.microsoft.com/office/drawing/2017/model3d" xmlns:o="urn:schemas-microsoft-com:office:office" xmlns:v="urn:schemas-microsoft-com:vml" xmlns:wp14="http://schemas.microsoft.com/office/word/2010/wordprocessingDrawing" xmlns:w10="urn:schemas-microsoft-com:office:word" xmlns:w="http://schemas.openxmlformats.org/wordprocessingml/2006/main" xmlns:w14="http://schemas.microsoft.com/office/word/2010/wordml" xmlns:w15="http://schemas.microsoft.com/office/word/2012/wordml" xmlns:w16cid="http://schemas.microsoft.com/office/word/2016/wordml/cid" xmlns:w16se="http://schemas.microsoft.com/office/word/2015/wordml/symex" xmlns:wpg="http://schemas.microsoft.com/office/word/2010/wordprocessingGroup" xmlns:wpi="http://schemas.microsoft.com/office/word/2010/wordprocessingInk" xmlns:wps="http://schemas.microsoft.com/office/word/2010/wordprocessingShape" xmlns:a14="http://schemas.microsoft.com/office/drawing/2010/main" val="0"/>
                         </a:ext>
                       </a:extLst>
                     </a:blip>
@@ -2221,34 +2267,52 @@
           <w:ilvl w:val="0"/>
           <w:numId w:val="29"/>
         </w:numPr>
-      </w:pPr>
-      <w:r>
+        <w:rPr>
+          <w:highlight w:val="yellow"/>
+        </w:rPr>
+      </w:pPr>
+      <w:r>
+        <w:rPr>
+          <w:highlight w:val="yellow"/>
+        </w:rPr>
         <w:t>T</w:t>
       </w:r>
       <w:r>
+        <w:rPr>
+          <w:highlight w:val="yellow"/>
+        </w:rPr>
         <w:t xml:space="preserve">he </w:t>
       </w:r>
       <w:r>
         <w:rPr>
           <w:rStyle w:val="CodeChar"/>
+          <w:highlight w:val="yellow"/>
         </w:rPr>
         <w:t>Guest</w:t>
       </w:r>
       <w:r>
+        <w:rPr>
+          <w:highlight w:val="yellow"/>
+        </w:rPr>
         <w:t xml:space="preserve"> </w:t>
       </w:r>
       <w:r>
         <w:rPr>
           <w:rStyle w:val="CodeChar"/>
+          <w:highlight w:val="yellow"/>
         </w:rPr>
         <w:t>Index</w:t>
       </w:r>
       <w:r>
+        <w:rPr>
+          <w:highlight w:val="yellow"/>
+        </w:rPr>
         <w:t xml:space="preserve"> </w:t>
       </w:r>
       <w:r>
         <w:rPr>
           <w:rStyle w:val="CodeChar"/>
+          <w:highlight w:val="yellow"/>
         </w:rPr>
         <w:t>Page</w:t>
       </w:r>
@@ -2260,25 +2324,39 @@
           <w:ilvl w:val="0"/>
           <w:numId w:val="29"/>
         </w:numPr>
-      </w:pPr>
-      <w:r>
+        <w:rPr>
+          <w:highlight w:val="yellow"/>
+        </w:rPr>
+      </w:pPr>
+      <w:r>
+        <w:rPr>
+          <w:highlight w:val="yellow"/>
+        </w:rPr>
         <w:t>Th</w:t>
       </w:r>
       <w:r>
+        <w:rPr>
+          <w:highlight w:val="yellow"/>
+        </w:rPr>
         <w:t xml:space="preserve">e </w:t>
       </w:r>
       <w:r>
         <w:rPr>
           <w:rStyle w:val="CodeChar"/>
+          <w:highlight w:val="yellow"/>
         </w:rPr>
         <w:t>Login Page</w:t>
       </w:r>
       <w:r>
+        <w:rPr>
+          <w:highlight w:val="yellow"/>
+        </w:rPr>
         <w:t xml:space="preserve"> and </w:t>
       </w:r>
       <w:r>
         <w:rPr>
           <w:rStyle w:val="CodeChar"/>
+          <w:highlight w:val="yellow"/>
         </w:rPr>
         <w:t>Functionality</w:t>
       </w:r>
@@ -2290,22 +2368,33 @@
           <w:ilvl w:val="0"/>
           <w:numId w:val="29"/>
         </w:numPr>
-      </w:pPr>
-      <w:r>
+        <w:rPr>
+          <w:highlight w:val="yellow"/>
+        </w:rPr>
+      </w:pPr>
+      <w:r>
+        <w:rPr>
+          <w:highlight w:val="yellow"/>
+        </w:rPr>
         <w:t xml:space="preserve">The </w:t>
       </w:r>
       <w:r>
         <w:rPr>
           <w:rStyle w:val="CodeChar"/>
+          <w:highlight w:val="yellow"/>
         </w:rPr>
         <w:t>Register Page</w:t>
       </w:r>
       <w:r>
+        <w:rPr>
+          <w:highlight w:val="yellow"/>
+        </w:rPr>
         <w:t xml:space="preserve"> and </w:t>
       </w:r>
       <w:r>
         <w:rPr>
           <w:rStyle w:val="CodeChar"/>
+          <w:highlight w:val="yellow"/>
         </w:rPr>
         <w:t>Functionality</w:t>
       </w:r>
@@ -2347,19 +2436,27 @@
           <w:ilvl w:val="0"/>
           <w:numId w:val="29"/>
         </w:numPr>
-      </w:pPr>
-      <w:r>
+        <w:rPr>
+          <w:highlight w:val="yellow"/>
+        </w:rPr>
+      </w:pPr>
+      <w:r>
+        <w:rPr>
+          <w:highlight w:val="yellow"/>
+        </w:rPr>
         <w:t xml:space="preserve">The </w:t>
       </w:r>
       <w:r>
         <w:rPr>
           <w:rStyle w:val="CodeChar"/>
+          <w:highlight w:val="yellow"/>
         </w:rPr>
         <w:t xml:space="preserve">User </w:t>
       </w:r>
       <w:r>
         <w:rPr>
           <w:rStyle w:val="CodeChar"/>
+          <w:highlight w:val="yellow"/>
         </w:rPr>
         <w:t>Index Page</w:t>
       </w:r>
@@ -2527,151 +2624,228 @@
       </w:r>
     </w:p>
     <w:p>
-      <w:r>
+      <w:pPr>
+        <w:rPr>
+          <w:highlight w:val="yellow"/>
+        </w:rPr>
+      </w:pPr>
+      <w:r>
+        <w:rPr>
+          <w:highlight w:val="yellow"/>
+        </w:rPr>
         <w:t xml:space="preserve">The </w:t>
       </w:r>
       <w:r>
         <w:rPr>
           <w:rStyle w:val="CodeChar"/>
+          <w:highlight w:val="yellow"/>
         </w:rPr>
         <w:t>Albums</w:t>
       </w:r>
       <w:r>
+        <w:rPr>
+          <w:highlight w:val="yellow"/>
+        </w:rPr>
         <w:t xml:space="preserve"> are </w:t>
       </w:r>
       <w:r>
         <w:rPr>
           <w:b/>
           <w:bCs/>
+          <w:highlight w:val="yellow"/>
         </w:rPr>
         <w:t>created</w:t>
       </w:r>
       <w:r>
+        <w:rPr>
+          <w:highlight w:val="yellow"/>
+        </w:rPr>
         <w:t xml:space="preserve"> and </w:t>
       </w:r>
       <w:r>
         <w:rPr>
           <w:b/>
           <w:bCs/>
+          <w:highlight w:val="yellow"/>
         </w:rPr>
         <w:t>presented</w:t>
       </w:r>
       <w:r>
+        <w:rPr>
+          <w:highlight w:val="yellow"/>
+        </w:rPr>
         <w:t xml:space="preserve"> on the </w:t>
       </w:r>
       <w:r>
         <w:rPr>
           <w:rStyle w:val="CodeChar"/>
+          <w:highlight w:val="yellow"/>
         </w:rPr>
         <w:t>All Albums Page</w:t>
       </w:r>
       <w:r>
+        <w:rPr>
+          <w:highlight w:val="yellow"/>
+        </w:rPr>
         <w:t xml:space="preserve">, in a </w:t>
       </w:r>
       <w:r>
         <w:rPr>
           <w:b/>
           <w:bCs/>
+          <w:highlight w:val="yellow"/>
         </w:rPr>
         <w:t>listed format</w:t>
       </w:r>
       <w:r>
+        <w:rPr>
+          <w:highlight w:val="yellow"/>
+        </w:rPr>
         <w:t xml:space="preserve"> with only their </w:t>
       </w:r>
       <w:r>
         <w:rPr>
           <w:rStyle w:val="CodeChar"/>
+          <w:highlight w:val="yellow"/>
         </w:rPr>
         <w:t>names</w:t>
       </w:r>
       <w:r>
+        <w:rPr>
+          <w:highlight w:val="yellow"/>
+        </w:rPr>
         <w:t xml:space="preserve"> as elements. Each </w:t>
       </w:r>
       <w:r>
         <w:rPr>
           <w:b/>
+          <w:highlight w:val="yellow"/>
         </w:rPr>
         <w:t>album</w:t>
       </w:r>
       <w:r>
+        <w:rPr>
+          <w:highlight w:val="yellow"/>
+        </w:rPr>
         <w:t xml:space="preserve"> </w:t>
       </w:r>
       <w:r>
         <w:rPr>
           <w:b/>
           <w:bCs/>
+          <w:highlight w:val="yellow"/>
         </w:rPr>
         <w:t>name</w:t>
       </w:r>
       <w:r>
+        <w:rPr>
+          <w:highlight w:val="yellow"/>
+        </w:rPr>
         <w:t xml:space="preserve"> should be a </w:t>
       </w:r>
       <w:r>
         <w:rPr>
           <w:b/>
           <w:bCs/>
+          <w:highlight w:val="yellow"/>
         </w:rPr>
         <w:t>link</w:t>
       </w:r>
       <w:r>
+        <w:rPr>
+          <w:highlight w:val="yellow"/>
+        </w:rPr>
         <w:t xml:space="preserve"> which </w:t>
       </w:r>
       <w:r>
         <w:rPr>
           <w:b/>
           <w:bCs/>
+          <w:highlight w:val="yellow"/>
         </w:rPr>
         <w:t>leads</w:t>
       </w:r>
       <w:r>
+        <w:rPr>
+          <w:highlight w:val="yellow"/>
+        </w:rPr>
         <w:t xml:space="preserve"> to the corresponding </w:t>
       </w:r>
       <w:r>
         <w:rPr>
           <w:rStyle w:val="CodeChar"/>
+          <w:highlight w:val="yellow"/>
         </w:rPr>
         <w:t>Album</w:t>
       </w:r>
       <w:r>
+        <w:rPr>
+          <w:highlight w:val="yellow"/>
+        </w:rPr>
         <w:t xml:space="preserve">’s </w:t>
       </w:r>
       <w:r>
         <w:rPr>
           <w:rStyle w:val="CodeChar"/>
+          <w:highlight w:val="yellow"/>
         </w:rPr>
         <w:t>Details Page</w:t>
       </w:r>
       <w:r>
+        <w:rPr>
+          <w:highlight w:val="yellow"/>
+        </w:rPr>
         <w:t>.</w:t>
       </w:r>
     </w:p>
     <w:p>
       <w:r>
+        <w:rPr>
+          <w:highlight w:val="yellow"/>
+        </w:rPr>
         <w:t xml:space="preserve">If there </w:t>
       </w:r>
       <w:r>
         <w:rPr>
           <w:b/>
           <w:bCs/>
+          <w:highlight w:val="yellow"/>
         </w:rPr>
         <w:t>are no Albums currently</w:t>
       </w:r>
       <w:r>
+        <w:rPr>
+          <w:highlight w:val="yellow"/>
+        </w:rPr>
         <w:t xml:space="preserve"> in the Database, a message “</w:t>
       </w:r>
+      <w:bookmarkStart w:id="20" w:name="OLE_LINK21"/>
+      <w:bookmarkStart w:id="21" w:name="OLE_LINK22"/>
       <w:r>
         <w:rPr>
           <w:rStyle w:val="CodeChar"/>
+          <w:highlight w:val="yellow"/>
         </w:rPr>
         <w:t>There are currently no albums.</w:t>
       </w:r>
-      <w:r>
+      <w:bookmarkEnd w:id="20"/>
+      <w:bookmarkEnd w:id="21"/>
+      <w:r>
+        <w:rPr>
+          <w:highlight w:val="yellow"/>
+        </w:rPr>
         <w:t xml:space="preserve">” </w:t>
       </w:r>
       <w:r>
+        <w:rPr>
+          <w:highlight w:val="yellow"/>
+        </w:rPr>
         <w:t>s</w:t>
       </w:r>
       <w:r>
+        <w:rPr>
+          <w:highlight w:val="yellow"/>
+        </w:rPr>
         <w:t>hould be printed.</w:t>
       </w:r>
     </w:p>
@@ -2897,62 +3071,104 @@
     </w:p>
     <w:p>
       <w:r>
+        <w:rPr>
+          <w:highlight w:val="yellow"/>
+        </w:rPr>
         <w:t xml:space="preserve">When </w:t>
       </w:r>
       <w:r>
+        <w:rPr>
+          <w:highlight w:val="yellow"/>
+        </w:rPr>
         <w:t xml:space="preserve">you </w:t>
       </w:r>
       <w:r>
         <w:rPr>
           <w:b/>
           <w:bCs/>
+          <w:highlight w:val="yellow"/>
         </w:rPr>
         <w:t>create</w:t>
       </w:r>
       <w:r>
+        <w:rPr>
+          <w:highlight w:val="yellow"/>
+        </w:rPr>
         <w:t xml:space="preserve"> </w:t>
       </w:r>
       <w:r>
+        <w:rPr>
+          <w:highlight w:val="yellow"/>
+        </w:rPr>
         <w:t>a</w:t>
       </w:r>
       <w:r>
+        <w:rPr>
+          <w:highlight w:val="yellow"/>
+        </w:rPr>
         <w:t xml:space="preserve"> </w:t>
       </w:r>
       <w:r>
         <w:rPr>
           <w:rStyle w:val="CodeChar"/>
+          <w:highlight w:val="yellow"/>
         </w:rPr>
         <w:t>Track</w:t>
       </w:r>
       <w:r>
+        <w:rPr>
+          <w:highlight w:val="yellow"/>
+        </w:rPr>
         <w:t xml:space="preserve">, </w:t>
       </w:r>
       <w:r>
+        <w:rPr>
+          <w:highlight w:val="yellow"/>
+        </w:rPr>
         <w:t xml:space="preserve">you can pass it the </w:t>
       </w:r>
       <w:r>
         <w:rPr>
           <w:b/>
           <w:bCs/>
+          <w:highlight w:val="yellow"/>
         </w:rPr>
         <w:t>iframe-ready url</w:t>
       </w:r>
       <w:r>
+        <w:rPr>
+          <w:highlight w:val="yellow"/>
+        </w:rPr>
         <w:t>, in order to</w:t>
       </w:r>
       <w:r>
+        <w:rPr>
+          <w:highlight w:val="yellow"/>
+        </w:rPr>
         <w:t xml:space="preserve"> make</w:t>
       </w:r>
       <w:r>
+        <w:rPr>
+          <w:highlight w:val="yellow"/>
+        </w:rPr>
         <w:t xml:space="preserve"> your work</w:t>
       </w:r>
       <w:r>
+        <w:rPr>
+          <w:highlight w:val="yellow"/>
+        </w:rPr>
         <w:t xml:space="preserve"> easier</w:t>
       </w:r>
-      <w:bookmarkStart w:id="0" w:name="_GoBack"/>
-      <w:bookmarkEnd w:id="0"/>
-      <w:r>
-        <w:t xml:space="preserve">. </w:t>
+      <w:bookmarkStart w:id="22" w:name="_GoBack"/>
+      <w:bookmarkEnd w:id="22"/>
+      <w:r>
+        <w:rPr>
+          <w:highlight w:val="yellow"/>
+        </w:rPr>
+        <w:t>.</w:t>
+      </w:r>
+      <w:r>
+        <w:t xml:space="preserve"> </w:t>
       </w:r>
     </w:p>
     <w:p>
@@ -3120,7 +3336,7 @@
 </file>
 
 <file path=word/endnotes.xml><?xml version="1.0" encoding="utf-8"?>
-<w:endnotes xmlns:wpc="http://schemas.microsoft.com/office/word/2010/wordprocessingCanvas" xmlns:cx="http://schemas.microsoft.com/office/drawing/2014/chartex" xmlns:cx1="http://schemas.microsoft.com/office/drawing/2015/9/8/chartex" xmlns:cx2="http://schemas.microsoft.com/office/drawing/2015/10/21/chartex" xmlns:cx3="http://schemas.microsoft.com/office/drawing/2016/5/9/chartex" xmlns:cx4="http://schemas.microsoft.com/office/drawing/2016/5/10/chartex" xmlns:cx5="http://schemas.microsoft.com/office/drawing/2016/5/11/chartex" xmlns:cx6="http://schemas.microsoft.com/office/drawing/2016/5/12/chartex" xmlns:cx7="http://schemas.microsoft.com/office/drawing/2016/5/13/chartex" xmlns:cx8="http://schemas.microsoft.com/office/drawing/2016/5/14/chartex" xmlns:mc="http://schemas.openxmlformats.org/markup-compatibility/2006" xmlns:aink="http://schemas.microsoft.com/office/drawing/2016/ink" xmlns:am3d="http://schemas.microsoft.com/office/drawing/2017/model3d" xmlns:o="urn:schemas-microsoft-com:office:office" xmlns:r="http://schemas.openxmlformats.org/officeDocument/2006/relationships" xmlns:m="http://schemas.openxmlformats.org/officeDocument/2006/math" xmlns:v="urn:schemas-microsoft-com:vml" xmlns:wp14="http://schemas.microsoft.com/office/word/2010/wordprocessingDrawing" xmlns:wp="http://schemas.openxmlformats.org/drawingml/2006/wordprocessingDrawing" xmlns:w10="urn:schemas-microsoft-com:office:word" xmlns:w="http://schemas.openxmlformats.org/wordprocessingml/2006/main" xmlns:w14="http://schemas.microsoft.com/office/word/2010/wordml" xmlns:w15="http://schemas.microsoft.com/office/word/2012/wordml" xmlns:w16cid="http://schemas.microsoft.com/office/word/2016/wordml/cid" xmlns:w16se="http://schemas.microsoft.com/office/word/2015/wordml/symex" xmlns:wpg="http://schemas.microsoft.com/office/word/2010/wordprocessingGroup" xmlns:wpi="http://schemas.microsoft.com/office/word/2010/wordprocessingInk" xmlns:wne="http://schemas.microsoft.com/office/word/2006/wordml" xmlns:wps="http://schemas.microsoft.com/office/word/2010/wordprocessingShape" mc:Ignorable="w14 w15 w16se w16cid wp14">
+<w:endnotes xmlns:ve="http://schemas.openxmlformats.org/markup-compatibility/2006" xmlns:o="urn:schemas-microsoft-com:office:office" xmlns:r="http://schemas.openxmlformats.org/officeDocument/2006/relationships" xmlns:m="http://schemas.openxmlformats.org/officeDocument/2006/math" xmlns:v="urn:schemas-microsoft-com:vml" xmlns:wp="http://schemas.openxmlformats.org/drawingml/2006/wordprocessingDrawing" xmlns:w10="urn:schemas-microsoft-com:office:word" xmlns:w="http://schemas.openxmlformats.org/wordprocessingml/2006/main" xmlns:wne="http://schemas.microsoft.com/office/word/2006/wordml">
   <w:endnote w:type="separator" w:id="-1">
     <w:p>
       <w:pPr>
@@ -3145,7 +3361,7 @@
 </file>
 
 <file path=word/footer1.xml><?xml version="1.0" encoding="utf-8"?>
-<w:ftr xmlns:wpc="http://schemas.microsoft.com/office/word/2010/wordprocessingCanvas" xmlns:cx="http://schemas.microsoft.com/office/drawing/2014/chartex" xmlns:cx1="http://schemas.microsoft.com/office/drawing/2015/9/8/chartex" xmlns:cx2="http://schemas.microsoft.com/office/drawing/2015/10/21/chartex" xmlns:cx3="http://schemas.microsoft.com/office/drawing/2016/5/9/chartex" xmlns:cx4="http://schemas.microsoft.com/office/drawing/2016/5/10/chartex" xmlns:cx5="http://schemas.microsoft.com/office/drawing/2016/5/11/chartex" xmlns:cx6="http://schemas.microsoft.com/office/drawing/2016/5/12/chartex" xmlns:cx7="http://schemas.microsoft.com/office/drawing/2016/5/13/chartex" xmlns:cx8="http://schemas.microsoft.com/office/drawing/2016/5/14/chartex" xmlns:mc="http://schemas.openxmlformats.org/markup-compatibility/2006" xmlns:aink="http://schemas.microsoft.com/office/drawing/2016/ink" xmlns:am3d="http://schemas.microsoft.com/office/drawing/2017/model3d" xmlns:o="urn:schemas-microsoft-com:office:office" xmlns:r="http://schemas.openxmlformats.org/officeDocument/2006/relationships" xmlns:m="http://schemas.openxmlformats.org/officeDocument/2006/math" xmlns:v="urn:schemas-microsoft-com:vml" xmlns:wp14="http://schemas.microsoft.com/office/word/2010/wordprocessingDrawing" xmlns:wp="http://schemas.openxmlformats.org/drawingml/2006/wordprocessingDrawing" xmlns:w10="urn:schemas-microsoft-com:office:word" xmlns:w="http://schemas.openxmlformats.org/wordprocessingml/2006/main" xmlns:w14="http://schemas.microsoft.com/office/word/2010/wordml" xmlns:w15="http://schemas.microsoft.com/office/word/2012/wordml" xmlns:w16cid="http://schemas.microsoft.com/office/word/2016/wordml/cid" xmlns:w16se="http://schemas.microsoft.com/office/word/2015/wordml/symex" xmlns:wpg="http://schemas.microsoft.com/office/word/2010/wordprocessingGroup" xmlns:wpi="http://schemas.microsoft.com/office/word/2010/wordprocessingInk" xmlns:wne="http://schemas.microsoft.com/office/word/2006/wordml" xmlns:wps="http://schemas.microsoft.com/office/word/2010/wordprocessingShape" mc:Ignorable="w14 w15 w16se w16cid wp14">
+<w:ftr xmlns:ve="http://schemas.openxmlformats.org/markup-compatibility/2006" xmlns:o="urn:schemas-microsoft-com:office:office" xmlns:r="http://schemas.openxmlformats.org/officeDocument/2006/relationships" xmlns:m="http://schemas.openxmlformats.org/officeDocument/2006/math" xmlns:v="urn:schemas-microsoft-com:vml" xmlns:wp="http://schemas.openxmlformats.org/drawingml/2006/wordprocessingDrawing" xmlns:w10="urn:schemas-microsoft-com:office:word" xmlns:w="http://schemas.openxmlformats.org/wordprocessingml/2006/main" xmlns:wne="http://schemas.microsoft.com/office/word/2006/wordml">
   <w:p>
     <w:pPr>
       <w:pStyle w:val="Footer"/>
@@ -3157,7 +3373,7 @@
         <w:lang w:val="bg-BG" w:eastAsia="bg-BG"/>
       </w:rPr>
       <w:drawing>
-        <wp:anchor distT="0" distB="0" distL="114300" distR="114300" simplePos="0" relativeHeight="251668480" behindDoc="0" locked="0" layoutInCell="1" allowOverlap="1" wp14:anchorId="157415C2">
+        <wp:anchor distT="0" distB="0" distL="114300" distR="114300" simplePos="0" relativeHeight="251668480" behindDoc="0" locked="0" layoutInCell="1" allowOverlap="1">
           <wp:simplePos x="0" y="0"/>
           <wp:positionH relativeFrom="margin">
             <wp:align>left</wp:align>
@@ -3189,7 +3405,7 @@
                   <a:blip r:embed="rId2">
                     <a:extLst>
                       <a:ext uri="{28A0092B-C50C-407E-A947-70E740481C1C}">
-                        <a14:useLocalDpi xmlns:a14="http://schemas.microsoft.com/office/drawing/2010/main" val="0"/>
+                        <a14:useLocalDpi xmlns="" xmlns:wpc="http://schemas.microsoft.com/office/word/2010/wordprocessingCanvas" xmlns:cx="http://schemas.microsoft.com/office/drawing/2014/chartex" xmlns:cx1="http://schemas.microsoft.com/office/drawing/2015/9/8/chartex" xmlns:cx2="http://schemas.microsoft.com/office/drawing/2015/10/21/chartex" xmlns:cx3="http://schemas.microsoft.com/office/drawing/2016/5/9/chartex" xmlns:cx4="http://schemas.microsoft.com/office/drawing/2016/5/10/chartex" xmlns:cx5="http://schemas.microsoft.com/office/drawing/2016/5/11/chartex" xmlns:cx6="http://schemas.microsoft.com/office/drawing/2016/5/12/chartex" xmlns:cx7="http://schemas.microsoft.com/office/drawing/2016/5/13/chartex" xmlns:cx8="http://schemas.microsoft.com/office/drawing/2016/5/14/chartex" xmlns:mc="http://schemas.openxmlformats.org/markup-compatibility/2006" xmlns:aink="http://schemas.microsoft.com/office/drawing/2016/ink" xmlns:am3d="http://schemas.microsoft.com/office/drawing/2017/model3d" xmlns:o="urn:schemas-microsoft-com:office:office" xmlns:v="urn:schemas-microsoft-com:vml" xmlns:wp14="http://schemas.microsoft.com/office/word/2010/wordprocessingDrawing" xmlns:w10="urn:schemas-microsoft-com:office:word" xmlns:w="http://schemas.openxmlformats.org/wordprocessingml/2006/main" xmlns:w14="http://schemas.microsoft.com/office/word/2010/wordml" xmlns:w15="http://schemas.microsoft.com/office/word/2012/wordml" xmlns:w16cid="http://schemas.microsoft.com/office/word/2016/wordml/cid" xmlns:w16se="http://schemas.microsoft.com/office/word/2015/wordml/symex" xmlns:wpg="http://schemas.microsoft.com/office/word/2010/wordprocessingGroup" xmlns:wpi="http://schemas.microsoft.com/office/word/2010/wordprocessingInk" xmlns:wps="http://schemas.microsoft.com/office/word/2010/wordprocessingShape" xmlns:a14="http://schemas.microsoft.com/office/drawing/2010/main" val="0"/>
                       </a:ext>
                     </a:extLst>
                   </a:blip>
@@ -3224,7 +3440,7 @@
         <w:lang w:val="bg-BG" w:eastAsia="bg-BG"/>
       </w:rPr>
       <w:drawing>
-        <wp:inline distT="0" distB="0" distL="0" distR="0" wp14:anchorId="408AE177" wp14:editId="2AF855F8">
+        <wp:inline distT="0" distB="0" distL="0" distR="0">
           <wp:extent cx="1431290" cy="359410"/>
           <wp:effectExtent l="0" t="0" r="0" b="2540"/>
           <wp:docPr id="5" name="Picture 5" descr="C:\Users\chris\AppData\Local\Temp\Rar$DRa2604.40128\SoftUniFoundation_Logo_OneLine_White@2x.png"/>
@@ -3244,7 +3460,7 @@
                   <a:blip r:embed="rId3">
                     <a:extLst>
                       <a:ext uri="{28A0092B-C50C-407E-A947-70E740481C1C}">
-                        <a14:useLocalDpi xmlns:a14="http://schemas.microsoft.com/office/drawing/2010/main" val="0"/>
+                        <a14:useLocalDpi xmlns="" xmlns:wpc="http://schemas.microsoft.com/office/word/2010/wordprocessingCanvas" xmlns:cx="http://schemas.microsoft.com/office/drawing/2014/chartex" xmlns:cx1="http://schemas.microsoft.com/office/drawing/2015/9/8/chartex" xmlns:cx2="http://schemas.microsoft.com/office/drawing/2015/10/21/chartex" xmlns:cx3="http://schemas.microsoft.com/office/drawing/2016/5/9/chartex" xmlns:cx4="http://schemas.microsoft.com/office/drawing/2016/5/10/chartex" xmlns:cx5="http://schemas.microsoft.com/office/drawing/2016/5/11/chartex" xmlns:cx6="http://schemas.microsoft.com/office/drawing/2016/5/12/chartex" xmlns:cx7="http://schemas.microsoft.com/office/drawing/2016/5/13/chartex" xmlns:cx8="http://schemas.microsoft.com/office/drawing/2016/5/14/chartex" xmlns:mc="http://schemas.openxmlformats.org/markup-compatibility/2006" xmlns:aink="http://schemas.microsoft.com/office/drawing/2016/ink" xmlns:am3d="http://schemas.microsoft.com/office/drawing/2017/model3d" xmlns:o="urn:schemas-microsoft-com:office:office" xmlns:v="urn:schemas-microsoft-com:vml" xmlns:wp14="http://schemas.microsoft.com/office/word/2010/wordprocessingDrawing" xmlns:w10="urn:schemas-microsoft-com:office:word" xmlns:w="http://schemas.openxmlformats.org/wordprocessingml/2006/main" xmlns:w14="http://schemas.microsoft.com/office/word/2010/wordml" xmlns:w15="http://schemas.microsoft.com/office/word/2012/wordml" xmlns:w16cid="http://schemas.microsoft.com/office/word/2016/wordml/cid" xmlns:w16se="http://schemas.microsoft.com/office/word/2015/wordml/symex" xmlns:wpg="http://schemas.microsoft.com/office/word/2010/wordprocessingGroup" xmlns:wpi="http://schemas.microsoft.com/office/word/2010/wordprocessingInk" xmlns:wps="http://schemas.microsoft.com/office/word/2010/wordprocessingShape" xmlns:a14="http://schemas.microsoft.com/office/drawing/2010/main" val="0"/>
                       </a:ext>
                     </a:extLst>
                   </a:blip>
@@ -3276,1725 +3492,743 @@
       <w:rPr>
         <w:lang w:val="bg-BG" w:eastAsia="bg-BG"/>
       </w:rPr>
-      <mc:AlternateContent>
-        <mc:Choice Requires="wps">
-          <w:drawing>
-            <wp:anchor distT="0" distB="0" distL="114300" distR="114300" simplePos="0" relativeHeight="251666432" behindDoc="0" locked="0" layoutInCell="1" allowOverlap="1" wp14:anchorId="14C07A4B" wp14:editId="37205036">
-              <wp:simplePos x="0" y="0"/>
-              <wp:positionH relativeFrom="column">
-                <wp:posOffset>-1270</wp:posOffset>
-              </wp:positionH>
-              <wp:positionV relativeFrom="paragraph">
-                <wp:posOffset>66040</wp:posOffset>
-              </wp:positionV>
-              <wp:extent cx="6614160" cy="0"/>
-              <wp:effectExtent l="0" t="0" r="34290" b="19050"/>
-              <wp:wrapNone/>
-              <wp:docPr id="1" name="Straight Connector 1"/>
-              <wp:cNvGraphicFramePr/>
-              <a:graphic xmlns:a="http://schemas.openxmlformats.org/drawingml/2006/main">
-                <a:graphicData uri="http://schemas.microsoft.com/office/word/2010/wordprocessingShape">
-                  <wps:wsp>
-                    <wps:cNvCnPr/>
-                    <wps:spPr>
-                      <a:xfrm flipV="1">
-                        <a:off x="0" y="0"/>
-                        <a:ext cx="6614160" cy="0"/>
-                      </a:xfrm>
-                      <a:prstGeom prst="line">
-                        <a:avLst/>
-                      </a:prstGeom>
-                      <a:ln w="12700" cap="rnd">
-                        <a:solidFill>
-                          <a:srgbClr val="F37123"/>
-                        </a:solidFill>
-                      </a:ln>
-                    </wps:spPr>
-                    <wps:style>
-                      <a:lnRef idx="1">
-                        <a:schemeClr val="accent1"/>
-                      </a:lnRef>
-                      <a:fillRef idx="0">
-                        <a:schemeClr val="accent1"/>
-                      </a:fillRef>
-                      <a:effectRef idx="0">
-                        <a:schemeClr val="accent1"/>
-                      </a:effectRef>
-                      <a:fontRef idx="minor">
-                        <a:schemeClr val="tx1"/>
-                      </a:fontRef>
-                    </wps:style>
-                    <wps:bodyPr/>
-                  </wps:wsp>
-                </a:graphicData>
-              </a:graphic>
-            </wp:anchor>
-          </w:drawing>
-        </mc:Choice>
-        <mc:Fallback>
-          <w:pict>
-            <v:line w14:anchorId="33D106D1" id="Straight Connector 1" o:spid="_x0000_s1026" style="position:absolute;flip:y;z-index:251666432;visibility:visible;mso-wrap-style:square;mso-wrap-distance-left:9pt;mso-wrap-distance-top:0;mso-wrap-distance-right:9pt;mso-wrap-distance-bottom:0;mso-position-horizontal:absolute;mso-position-horizontal-relative:text;mso-position-vertical:absolute;mso-position-vertical-relative:text" from="-.1pt,5.2pt" to="520.7pt,5.2pt" o:gfxdata="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" strokecolor="#f37123" strokeweight="1pt">
-              <v:stroke endcap="round"/>
-            </v:line>
-          </w:pict>
-        </mc:Fallback>
-      </mc:AlternateContent>
+      <w:pict>
+        <v:line id="Straight Connector 1" o:spid="_x0000_s4100" style="position:absolute;flip:y;z-index:251666432;visibility:visible;mso-position-horizontal-relative:text;mso-position-vertical-relative:text" from="-.1pt,5.2pt" to="520.7pt,5.2pt" o:gfxdata="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" strokecolor="#f37123" strokeweight="1pt">
+          <v:stroke endcap="round"/>
+        </v:line>
+      </w:pict>
     </w:r>
     <w:r>
       <w:rPr>
         <w:lang w:val="bg-BG" w:eastAsia="bg-BG"/>
       </w:rPr>
-      <mc:AlternateContent>
-        <mc:Choice Requires="wps">
-          <w:drawing>
-            <wp:anchor distT="0" distB="0" distL="114300" distR="114300" simplePos="0" relativeHeight="251667456" behindDoc="0" locked="0" layoutInCell="1" allowOverlap="1" wp14:anchorId="56B87737" wp14:editId="7DC2501E">
-              <wp:simplePos x="0" y="0"/>
-              <wp:positionH relativeFrom="column">
-                <wp:posOffset>5647055</wp:posOffset>
-              </wp:positionH>
-              <wp:positionV relativeFrom="paragraph">
-                <wp:posOffset>342265</wp:posOffset>
-              </wp:positionV>
-              <wp:extent cx="900430" cy="201930"/>
-              <wp:effectExtent l="0" t="0" r="13970" b="7620"/>
-              <wp:wrapNone/>
-              <wp:docPr id="3" name="Text Box 3"/>
-              <wp:cNvGraphicFramePr/>
-              <a:graphic xmlns:a="http://schemas.openxmlformats.org/drawingml/2006/main">
-                <a:graphicData uri="http://schemas.microsoft.com/office/word/2010/wordprocessingShape">
-                  <wps:wsp>
-                    <wps:cNvSpPr txBox="1"/>
-                    <wps:spPr>
-                      <a:xfrm>
-                        <a:off x="0" y="0"/>
-                        <a:ext cx="900430" cy="201930"/>
-                      </a:xfrm>
-                      <a:prstGeom prst="rect">
-                        <a:avLst/>
-                      </a:prstGeom>
-                      <a:noFill/>
-                      <a:ln w="6350">
-                        <a:noFill/>
-                      </a:ln>
-                      <a:effectLst/>
-                    </wps:spPr>
-                    <wps:style>
-                      <a:lnRef idx="0">
-                        <a:schemeClr val="accent1"/>
-                      </a:lnRef>
-                      <a:fillRef idx="0">
-                        <a:schemeClr val="accent1"/>
-                      </a:fillRef>
-                      <a:effectRef idx="0">
-                        <a:schemeClr val="accent1"/>
-                      </a:effectRef>
-                      <a:fontRef idx="minor">
-                        <a:schemeClr val="dk1"/>
-                      </a:fontRef>
-                    </wps:style>
-                    <wps:txbx>
-                      <w:txbxContent>
-                        <w:p>
-                          <w:pPr>
-                            <w:spacing w:after="0" w:line="240" w:lineRule="auto"/>
-                            <w:jc w:val="right"/>
-                            <w:rPr>
-                              <w:sz w:val="18"/>
-                              <w:szCs w:val="18"/>
-                            </w:rPr>
-                          </w:pPr>
-                          <w:r>
-                            <w:rPr>
-                              <w:sz w:val="18"/>
-                              <w:szCs w:val="18"/>
-                            </w:rPr>
-                            <w:t xml:space="preserve">Page </w:t>
-                          </w:r>
-                          <w:r>
-                            <w:rPr>
-                              <w:sz w:val="18"/>
-                              <w:szCs w:val="18"/>
-                            </w:rPr>
-                            <w:fldChar w:fldCharType="begin"/>
-                          </w:r>
-                          <w:r>
-                            <w:rPr>
-                              <w:sz w:val="18"/>
-                              <w:szCs w:val="18"/>
-                            </w:rPr>
-                            <w:instrText xml:space="preserve"> PAGE   \* MERGEFORMAT </w:instrText>
-                          </w:r>
-                          <w:r>
-                            <w:rPr>
-                              <w:sz w:val="18"/>
-                              <w:szCs w:val="18"/>
-                            </w:rPr>
-                            <w:fldChar w:fldCharType="separate"/>
-                          </w:r>
-                          <w:r>
-                            <w:rPr>
-                              <w:sz w:val="18"/>
-                              <w:szCs w:val="18"/>
-                            </w:rPr>
-                            <w:t>3</w:t>
-                          </w:r>
-                          <w:r>
-                            <w:rPr>
-                              <w:sz w:val="18"/>
-                              <w:szCs w:val="18"/>
-                            </w:rPr>
-                            <w:fldChar w:fldCharType="end"/>
-                          </w:r>
-                          <w:r>
-                            <w:rPr>
-                              <w:sz w:val="18"/>
-                              <w:szCs w:val="18"/>
-                            </w:rPr>
-                            <w:t xml:space="preserve"> of </w:t>
-                          </w:r>
-                          <w:r>
-                            <w:rPr>
-                              <w:sz w:val="18"/>
-                              <w:szCs w:val="18"/>
-                            </w:rPr>
-                            <w:fldChar w:fldCharType="begin"/>
-                          </w:r>
-                          <w:r>
-                            <w:rPr>
-                              <w:sz w:val="18"/>
-                              <w:szCs w:val="18"/>
-                            </w:rPr>
-                            <w:instrText xml:space="preserve"> NUMPAGES   \* MERGEFORMAT </w:instrText>
-                          </w:r>
-                          <w:r>
-                            <w:rPr>
-                              <w:sz w:val="18"/>
-                              <w:szCs w:val="18"/>
-                            </w:rPr>
-                            <w:fldChar w:fldCharType="separate"/>
-                          </w:r>
-                          <w:r>
-                            <w:rPr>
-                              <w:sz w:val="18"/>
-                              <w:szCs w:val="18"/>
-                            </w:rPr>
-                            <w:t>6</w:t>
-                          </w:r>
-                          <w:r>
-                            <w:rPr>
-                              <w:sz w:val="18"/>
-                              <w:szCs w:val="18"/>
-                            </w:rPr>
-                            <w:fldChar w:fldCharType="end"/>
-                          </w:r>
-                        </w:p>
-                      </w:txbxContent>
-                    </wps:txbx>
-                    <wps:bodyPr rot="0" spcFirstLastPara="0" vertOverflow="overflow" horzOverflow="overflow" vert="horz" wrap="square" lIns="0" tIns="0" rIns="0" bIns="0" numCol="1" spcCol="0" rtlCol="0" fromWordArt="0" anchor="ctr" anchorCtr="0" forceAA="0" compatLnSpc="1">
-                      <a:prstTxWarp prst="textNoShape">
-                        <a:avLst/>
-                      </a:prstTxWarp>
-                      <a:noAutofit/>
-                    </wps:bodyPr>
-                  </wps:wsp>
-                </a:graphicData>
-              </a:graphic>
-            </wp:anchor>
-          </w:drawing>
-        </mc:Choice>
-        <mc:Fallback>
-          <w:pict>
-            <v:shapetype w14:anchorId="56B87737" id="_x0000_t202" coordsize="21600,21600" o:spt="202" path="m,l,21600r21600,l21600,xe">
-              <v:stroke joinstyle="miter"/>
-              <v:path gradientshapeok="t" o:connecttype="rect"/>
-            </v:shapetype>
-            <v:shape id="Text Box 3" o:spid="_x0000_s1026" type="#_x0000_t202" style="position:absolute;margin-left:444.65pt;margin-top:26.95pt;width:70.9pt;height:15.9pt;z-index:251667456;visibility:visible;mso-wrap-style:square;mso-wrap-distance-left:9pt;mso-wrap-distance-top:0;mso-wrap-distance-right:9pt;mso-wrap-distance-bottom:0;mso-position-horizontal:absolute;mso-position-horizontal-relative:text;mso-position-vertical:absolute;mso-position-vertical-relative:text;v-text-anchor:middle" o:gfxdata="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" filled="f" stroked="f" strokeweight=".5pt">
-              <v:textbox inset="0,0,0,0">
-                <w:txbxContent>
-                  <w:p>
-                    <w:pPr>
-                      <w:spacing w:after="0" w:line="240" w:lineRule="auto"/>
-                      <w:jc w:val="right"/>
-                      <w:rPr>
-                        <w:sz w:val="18"/>
-                        <w:szCs w:val="18"/>
-                      </w:rPr>
-                    </w:pPr>
-                    <w:r>
-                      <w:rPr>
-                        <w:sz w:val="18"/>
-                        <w:szCs w:val="18"/>
-                      </w:rPr>
-                      <w:t xml:space="preserve">Page </w:t>
-                    </w:r>
-                    <w:r>
-                      <w:rPr>
-                        <w:sz w:val="18"/>
-                        <w:szCs w:val="18"/>
-                      </w:rPr>
-                      <w:fldChar w:fldCharType="begin"/>
-                    </w:r>
-                    <w:r>
-                      <w:rPr>
-                        <w:sz w:val="18"/>
-                        <w:szCs w:val="18"/>
-                      </w:rPr>
-                      <w:instrText xml:space="preserve"> PAGE   \* MERGEFORMAT </w:instrText>
-                    </w:r>
-                    <w:r>
-                      <w:rPr>
-                        <w:sz w:val="18"/>
-                        <w:szCs w:val="18"/>
-                      </w:rPr>
-                      <w:fldChar w:fldCharType="separate"/>
-                    </w:r>
-                    <w:r>
-                      <w:rPr>
-                        <w:sz w:val="18"/>
-                        <w:szCs w:val="18"/>
-                      </w:rPr>
-                      <w:t>3</w:t>
-                    </w:r>
-                    <w:r>
-                      <w:rPr>
-                        <w:sz w:val="18"/>
-                        <w:szCs w:val="18"/>
-                      </w:rPr>
-                      <w:fldChar w:fldCharType="end"/>
-                    </w:r>
-                    <w:r>
-                      <w:rPr>
-                        <w:sz w:val="18"/>
-                        <w:szCs w:val="18"/>
-                      </w:rPr>
-                      <w:t xml:space="preserve"> of </w:t>
-                    </w:r>
-                    <w:r>
-                      <w:rPr>
-                        <w:sz w:val="18"/>
-                        <w:szCs w:val="18"/>
-                      </w:rPr>
-                      <w:fldChar w:fldCharType="begin"/>
-                    </w:r>
-                    <w:r>
-                      <w:rPr>
-                        <w:sz w:val="18"/>
-                        <w:szCs w:val="18"/>
-                      </w:rPr>
-                      <w:instrText xml:space="preserve"> NUMPAGES   \* MERGEFORMAT </w:instrText>
-                    </w:r>
-                    <w:r>
-                      <w:rPr>
-                        <w:sz w:val="18"/>
-                        <w:szCs w:val="18"/>
-                      </w:rPr>
-                      <w:fldChar w:fldCharType="separate"/>
-                    </w:r>
-                    <w:r>
-                      <w:rPr>
-                        <w:sz w:val="18"/>
-                        <w:szCs w:val="18"/>
-                      </w:rPr>
-                      <w:t>6</w:t>
-                    </w:r>
-                    <w:r>
-                      <w:rPr>
-                        <w:sz w:val="18"/>
-                        <w:szCs w:val="18"/>
-                      </w:rPr>
-                      <w:fldChar w:fldCharType="end"/>
-                    </w:r>
-                  </w:p>
-                </w:txbxContent>
-              </v:textbox>
-            </v:shape>
-          </w:pict>
-        </mc:Fallback>
-      </mc:AlternateContent>
+      <w:pict>
+        <v:shapetype id="_x0000_t202" coordsize="21600,21600" o:spt="202" path="m,l,21600r21600,l21600,xe">
+          <v:stroke joinstyle="miter"/>
+          <v:path gradientshapeok="t" o:connecttype="rect"/>
+        </v:shapetype>
+        <v:shape id="Text Box 3" o:spid="_x0000_s4099" type="#_x0000_t202" style="position:absolute;margin-left:444.65pt;margin-top:26.95pt;width:70.9pt;height:15.9pt;z-index:251667456;visibility:visible;mso-position-horizontal-relative:text;mso-position-vertical-relative:text;v-text-anchor:middle" o:gfxdata="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" filled="f" stroked="f" strokeweight=".5pt">
+          <v:textbox inset="0,0,0,0">
+            <w:txbxContent>
+              <w:p>
+                <w:pPr>
+                  <w:spacing w:after="0" w:line="240" w:lineRule="auto"/>
+                  <w:jc w:val="right"/>
+                  <w:rPr>
+                    <w:sz w:val="18"/>
+                    <w:szCs w:val="18"/>
+                  </w:rPr>
+                </w:pPr>
+                <w:r>
+                  <w:rPr>
+                    <w:sz w:val="18"/>
+                    <w:szCs w:val="18"/>
+                  </w:rPr>
+                  <w:t xml:space="preserve">Page </w:t>
+                </w:r>
+                <w:r>
+                  <w:rPr>
+                    <w:sz w:val="18"/>
+                    <w:szCs w:val="18"/>
+                  </w:rPr>
+                  <w:fldChar w:fldCharType="begin"/>
+                </w:r>
+                <w:r>
+                  <w:rPr>
+                    <w:sz w:val="18"/>
+                    <w:szCs w:val="18"/>
+                  </w:rPr>
+                  <w:instrText xml:space="preserve"> PAGE   \* MERGEFORMAT </w:instrText>
+                </w:r>
+                <w:r>
+                  <w:rPr>
+                    <w:sz w:val="18"/>
+                    <w:szCs w:val="18"/>
+                  </w:rPr>
+                  <w:fldChar w:fldCharType="separate"/>
+                </w:r>
+                <w:r>
+                  <w:rPr>
+                    <w:sz w:val="18"/>
+                    <w:szCs w:val="18"/>
+                  </w:rPr>
+                  <w:t>7</w:t>
+                </w:r>
+                <w:r>
+                  <w:rPr>
+                    <w:sz w:val="18"/>
+                    <w:szCs w:val="18"/>
+                  </w:rPr>
+                  <w:fldChar w:fldCharType="end"/>
+                </w:r>
+                <w:r>
+                  <w:rPr>
+                    <w:sz w:val="18"/>
+                    <w:szCs w:val="18"/>
+                  </w:rPr>
+                  <w:t xml:space="preserve"> of </w:t>
+                </w:r>
+                <w:fldSimple w:instr=" NUMPAGES   \* MERGEFORMAT ">
+                  <w:r>
+                    <w:rPr>
+                      <w:sz w:val="18"/>
+                      <w:szCs w:val="18"/>
+                    </w:rPr>
+                    <w:t>7</w:t>
+                  </w:r>
+                </w:fldSimple>
+              </w:p>
+            </w:txbxContent>
+          </v:textbox>
+        </v:shape>
+      </w:pict>
     </w:r>
     <w:r>
       <w:rPr>
         <w:lang w:val="bg-BG" w:eastAsia="bg-BG"/>
       </w:rPr>
-      <mc:AlternateContent>
-        <mc:Choice Requires="wps">
-          <w:drawing>
-            <wp:anchor distT="0" distB="0" distL="114300" distR="114300" simplePos="0" relativeHeight="251664384" behindDoc="0" locked="0" layoutInCell="1" allowOverlap="1" wp14:anchorId="2288989E" wp14:editId="6D53B9D7">
-              <wp:simplePos x="0" y="0"/>
-              <wp:positionH relativeFrom="column">
-                <wp:posOffset>1589405</wp:posOffset>
-              </wp:positionH>
-              <wp:positionV relativeFrom="paragraph">
-                <wp:posOffset>342265</wp:posOffset>
-              </wp:positionV>
-              <wp:extent cx="569595" cy="200025"/>
-              <wp:effectExtent l="0" t="0" r="1905" b="9525"/>
-              <wp:wrapNone/>
-              <wp:docPr id="2" name="Text Box 2"/>
-              <wp:cNvGraphicFramePr/>
-              <a:graphic xmlns:a="http://schemas.openxmlformats.org/drawingml/2006/main">
-                <a:graphicData uri="http://schemas.microsoft.com/office/word/2010/wordprocessingShape">
-                  <wps:wsp>
-                    <wps:cNvSpPr txBox="1"/>
-                    <wps:spPr>
-                      <a:xfrm>
-                        <a:off x="0" y="0"/>
-                        <a:ext cx="569595" cy="200025"/>
-                      </a:xfrm>
-                      <a:prstGeom prst="rect">
-                        <a:avLst/>
-                      </a:prstGeom>
-                      <a:noFill/>
-                      <a:ln w="6350">
-                        <a:noFill/>
-                      </a:ln>
-                      <a:effectLst/>
-                    </wps:spPr>
-                    <wps:style>
-                      <a:lnRef idx="0">
-                        <a:schemeClr val="accent1"/>
-                      </a:lnRef>
-                      <a:fillRef idx="0">
-                        <a:schemeClr val="accent1"/>
-                      </a:fillRef>
-                      <a:effectRef idx="0">
-                        <a:schemeClr val="accent1"/>
-                      </a:effectRef>
-                      <a:fontRef idx="minor">
-                        <a:schemeClr val="dk1"/>
-                      </a:fontRef>
-                    </wps:style>
-                    <wps:txbx>
-                      <w:txbxContent>
-                        <w:p>
-                          <w:pPr>
-                            <w:spacing w:after="0" w:line="240" w:lineRule="auto"/>
-                          </w:pPr>
-                          <w:r>
-                            <w:rPr>
-                              <w:sz w:val="19"/>
-                              <w:szCs w:val="19"/>
-                            </w:rPr>
-                            <w:t>Follow us:</w:t>
-                          </w:r>
-                        </w:p>
-                      </w:txbxContent>
-                    </wps:txbx>
-                    <wps:bodyPr rot="0" spcFirstLastPara="0" vertOverflow="overflow" horzOverflow="overflow" vert="horz" wrap="square" lIns="18000" tIns="0" rIns="0" bIns="0" numCol="1" spcCol="0" rtlCol="0" fromWordArt="0" anchor="ctr" anchorCtr="0" forceAA="0" compatLnSpc="1">
-                      <a:prstTxWarp prst="textNoShape">
-                        <a:avLst/>
-                      </a:prstTxWarp>
-                      <a:noAutofit/>
-                    </wps:bodyPr>
-                  </wps:wsp>
-                </a:graphicData>
-              </a:graphic>
-            </wp:anchor>
-          </w:drawing>
-        </mc:Choice>
-        <mc:Fallback>
-          <w:pict>
-            <v:shape w14:anchorId="2288989E" id="Text Box 2" o:spid="_x0000_s1027" type="#_x0000_t202" style="position:absolute;margin-left:125.15pt;margin-top:26.95pt;width:44.85pt;height:15.75pt;z-index:251664384;visibility:visible;mso-wrap-style:square;mso-wrap-distance-left:9pt;mso-wrap-distance-top:0;mso-wrap-distance-right:9pt;mso-wrap-distance-bottom:0;mso-position-horizontal:absolute;mso-position-horizontal-relative:text;mso-position-vertical:absolute;mso-position-vertical-relative:text;v-text-anchor:middle" o:gfxdata="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" filled="f" stroked="f" strokeweight=".5pt">
-              <v:textbox inset=".5mm,0,0,0">
-                <w:txbxContent>
-                  <w:p>
-                    <w:pPr>
-                      <w:spacing w:after="0" w:line="240" w:lineRule="auto"/>
-                    </w:pPr>
-                    <w:r>
-                      <w:rPr>
-                        <w:sz w:val="19"/>
-                        <w:szCs w:val="19"/>
-                      </w:rPr>
-                      <w:t>Follow us:</w:t>
-                    </w:r>
-                  </w:p>
-                </w:txbxContent>
-              </v:textbox>
-            </v:shape>
-          </w:pict>
-        </mc:Fallback>
-      </mc:AlternateContent>
+      <w:pict>
+        <v:shape id="Text Box 2" o:spid="_x0000_s4098" type="#_x0000_t202" style="position:absolute;margin-left:125.15pt;margin-top:26.95pt;width:44.85pt;height:15.75pt;z-index:251664384;visibility:visible;mso-position-horizontal-relative:text;mso-position-vertical-relative:text;v-text-anchor:middle" o:gfxdata="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" filled="f" stroked="f" strokeweight=".5pt">
+          <v:textbox inset=".5mm,0,0,0">
+            <w:txbxContent>
+              <w:p>
+                <w:pPr>
+                  <w:spacing w:after="0" w:line="240" w:lineRule="auto"/>
+                </w:pPr>
+                <w:r>
+                  <w:rPr>
+                    <w:sz w:val="19"/>
+                    <w:szCs w:val="19"/>
+                  </w:rPr>
+                  <w:t>Follow us:</w:t>
+                </w:r>
+              </w:p>
+            </w:txbxContent>
+          </v:textbox>
+        </v:shape>
+      </w:pict>
     </w:r>
     <w:r>
       <w:rPr>
         <w:lang w:val="bg-BG" w:eastAsia="bg-BG"/>
       </w:rPr>
-      <mc:AlternateContent>
-        <mc:Choice Requires="wps">
-          <w:drawing>
-            <wp:anchor distT="0" distB="0" distL="114300" distR="114300" simplePos="0" relativeHeight="251663360" behindDoc="0" locked="0" layoutInCell="1" allowOverlap="1" wp14:anchorId="400D6225" wp14:editId="5C7AF4CA">
-              <wp:simplePos x="0" y="0"/>
-              <wp:positionH relativeFrom="column">
-                <wp:posOffset>1579880</wp:posOffset>
-              </wp:positionH>
-              <wp:positionV relativeFrom="paragraph">
-                <wp:posOffset>85090</wp:posOffset>
-              </wp:positionV>
-              <wp:extent cx="5033010" cy="513715"/>
-              <wp:effectExtent l="0" t="0" r="0" b="635"/>
-              <wp:wrapNone/>
-              <wp:docPr id="17" name="Text Box 17"/>
-              <wp:cNvGraphicFramePr>
-                <a:graphicFrameLocks xmlns:a="http://schemas.openxmlformats.org/drawingml/2006/main"/>
-              </wp:cNvGraphicFramePr>
-              <a:graphic xmlns:a="http://schemas.openxmlformats.org/drawingml/2006/main">
-                <a:graphicData uri="http://schemas.microsoft.com/office/word/2010/wordprocessingShape">
-                  <wps:wsp>
-                    <wps:cNvSpPr txBox="1">
-                      <a:spLocks noChangeArrowheads="1"/>
-                    </wps:cNvSpPr>
-                    <wps:spPr bwMode="auto">
-                      <a:xfrm>
-                        <a:off x="0" y="0"/>
-                        <a:ext cx="5033010" cy="513715"/>
-                      </a:xfrm>
-                      <a:prstGeom prst="rect">
-                        <a:avLst/>
-                      </a:prstGeom>
-                      <a:noFill/>
-                      <a:ln w="9525">
-                        <a:noFill/>
-                        <a:miter lim="800000"/>
-                        <a:headEnd/>
-                        <a:tailEnd/>
-                      </a:ln>
-                    </wps:spPr>
-                    <wps:txbx>
-                      <w:txbxContent>
-                        <w:p>
-                          <w:pPr>
-                            <w:spacing w:before="40" w:after="50" w:line="240" w:lineRule="auto"/>
-                            <w:rPr>
-                              <w:sz w:val="19"/>
-                              <w:szCs w:val="19"/>
-                            </w:rPr>
-                          </w:pPr>
-                          <w:r>
-                            <w:rPr>
-                              <w:sz w:val="19"/>
-                              <w:szCs w:val="19"/>
-                            </w:rPr>
-                            <w:t xml:space="preserve">© </w:t>
-                          </w:r>
-                          <w:hyperlink r:id="rId4" w:history="1">
-                            <w:r>
-                              <w:rPr>
-                                <w:rStyle w:val="Hyperlink"/>
-                                <w:sz w:val="19"/>
-                                <w:szCs w:val="19"/>
-                              </w:rPr>
-                              <w:t>Software Universit</w:t>
-                            </w:r>
-                            <w:r>
-                              <w:rPr>
-                                <w:rStyle w:val="Hyperlink"/>
-                                <w:sz w:val="19"/>
-                                <w:szCs w:val="19"/>
-                              </w:rPr>
-                              <w:t>y Foundation</w:t>
-                            </w:r>
-                          </w:hyperlink>
-                          <w:r>
-                            <w:rPr>
-                              <w:sz w:val="19"/>
-                              <w:szCs w:val="19"/>
-                            </w:rPr>
-                            <w:t xml:space="preserve">. This work is licensed under the </w:t>
-                          </w:r>
-                          <w:hyperlink r:id="rId5" w:history="1">
-                            <w:r>
-                              <w:rPr>
-                                <w:rStyle w:val="Hyperlink"/>
-                                <w:sz w:val="19"/>
-                                <w:szCs w:val="19"/>
-                              </w:rPr>
-                              <w:t>CC-BY-NC-SA</w:t>
-                            </w:r>
-                          </w:hyperlink>
-                          <w:r>
-                            <w:rPr>
-                              <w:sz w:val="19"/>
-                              <w:szCs w:val="19"/>
-                            </w:rPr>
-                            <w:t xml:space="preserve"> license.</w:t>
-                          </w:r>
-                        </w:p>
-                        <w:p>
-                          <w:pPr>
-                            <w:spacing w:after="0" w:line="240" w:lineRule="auto"/>
-                            <w:ind w:left="567" w:firstLine="340"/>
-                            <w:rPr>
-                              <w:sz w:val="19"/>
-                              <w:szCs w:val="19"/>
-                            </w:rPr>
-                          </w:pPr>
-                          <w:r>
-                            <w:rPr>
-                              <w:sz w:val="20"/>
-                              <w:szCs w:val="20"/>
-                              <w:lang w:val="bg-BG" w:eastAsia="bg-BG"/>
-                            </w:rPr>
-                            <w:drawing>
-                              <wp:inline distT="0" distB="0" distL="0" distR="0" wp14:anchorId="27A12369" wp14:editId="6BD8335B">
-                                <wp:extent cx="161777" cy="200025"/>
-                                <wp:effectExtent l="0" t="0" r="0" b="0"/>
-                                <wp:docPr id="16" name="Picture 16">
-                                  <a:hlinkClick xmlns:a="http://schemas.openxmlformats.org/drawingml/2006/main" r:id="rId6"/>
-                                </wp:docPr>
-                                <wp:cNvGraphicFramePr/>
-                                <a:graphic xmlns:a="http://schemas.openxmlformats.org/drawingml/2006/main">
-                                  <a:graphicData uri="http://schemas.openxmlformats.org/drawingml/2006/picture">
-                                    <pic:pic xmlns:pic="http://schemas.openxmlformats.org/drawingml/2006/picture">
-                                      <pic:nvPicPr>
-                                        <pic:cNvPr id="16" name="Picture 16">
-                                          <a:hlinkClick r:id="rId6"/>
-                                        </pic:cNvPr>
-                                        <pic:cNvPicPr/>
-                                      </pic:nvPicPr>
-                                      <pic:blipFill>
-                                        <a:blip r:embed="rId7">
-                                          <a:extLst>
-                                            <a:ext uri="{28A0092B-C50C-407E-A947-70E740481C1C}">
-                                              <a14:useLocalDpi xmlns:a14="http://schemas.microsoft.com/office/drawing/2010/main" val="0"/>
-                                            </a:ext>
-                                          </a:extLst>
-                                        </a:blip>
-                                        <a:stretch>
-                                          <a:fillRect/>
-                                        </a:stretch>
-                                      </pic:blipFill>
-                                      <pic:spPr>
-                                        <a:xfrm>
-                                          <a:off x="0" y="0"/>
-                                          <a:ext cx="161777" cy="200025"/>
-                                        </a:xfrm>
-                                        <a:prstGeom prst="rect">
-                                          <a:avLst/>
-                                        </a:prstGeom>
-                                      </pic:spPr>
-                                    </pic:pic>
-                                  </a:graphicData>
-                                </a:graphic>
-                              </wp:inline>
-                            </w:drawing>
-                          </w:r>
-                          <w:r>
-                            <w:rPr>
-                              <w:sz w:val="19"/>
-                              <w:szCs w:val="19"/>
-                            </w:rPr>
-                            <w:t xml:space="preserve">   </w:t>
-                          </w:r>
-                          <w:r>
-                            <w:rPr>
-                              <w:sz w:val="20"/>
-                              <w:szCs w:val="20"/>
-                              <w:lang w:val="bg-BG" w:eastAsia="bg-BG"/>
-                            </w:rPr>
-                            <w:drawing>
-                              <wp:inline distT="0" distB="0" distL="0" distR="0" wp14:anchorId="7CFB3343" wp14:editId="4BEA8448">
-                                <wp:extent cx="168271" cy="200025"/>
-                                <wp:effectExtent l="0" t="0" r="3810" b="0"/>
-                                <wp:docPr id="14" name="Picture 14">
-                                  <a:hlinkClick xmlns:a="http://schemas.openxmlformats.org/drawingml/2006/main" r:id="rId1"/>
-                                </wp:docPr>
-                                <wp:cNvGraphicFramePr/>
-                                <a:graphic xmlns:a="http://schemas.openxmlformats.org/drawingml/2006/main">
-                                  <a:graphicData uri="http://schemas.openxmlformats.org/drawingml/2006/picture">
-                                    <pic:pic xmlns:pic="http://schemas.openxmlformats.org/drawingml/2006/picture">
-                                      <pic:nvPicPr>
-                                        <pic:cNvPr id="14" name="Picture 14">
-                                          <a:hlinkClick r:id="rId4"/>
-                                        </pic:cNvPr>
-                                        <pic:cNvPicPr/>
-                                      </pic:nvPicPr>
-                                      <pic:blipFill>
-                                        <a:blip r:embed="rId8">
-                                          <a:extLst>
-                                            <a:ext uri="{28A0092B-C50C-407E-A947-70E740481C1C}">
-                                              <a14:useLocalDpi xmlns:a14="http://schemas.microsoft.com/office/drawing/2010/main" val="0"/>
-                                            </a:ext>
-                                          </a:extLst>
-                                        </a:blip>
-                                        <a:stretch>
-                                          <a:fillRect/>
-                                        </a:stretch>
-                                      </pic:blipFill>
-                                      <pic:spPr>
-                                        <a:xfrm>
-                                          <a:off x="0" y="0"/>
-                                          <a:ext cx="168271" cy="200025"/>
-                                        </a:xfrm>
-                                        <a:prstGeom prst="rect">
-                                          <a:avLst/>
-                                        </a:prstGeom>
-                                      </pic:spPr>
-                                    </pic:pic>
-                                  </a:graphicData>
-                                </a:graphic>
-                              </wp:inline>
-                            </w:drawing>
-                          </w:r>
-                          <w:r>
-                            <w:rPr>
-                              <w:sz w:val="19"/>
-                              <w:szCs w:val="19"/>
-                              <w:lang w:val="bg-BG"/>
-                            </w:rPr>
-                            <w:t xml:space="preserve">   </w:t>
-                          </w:r>
-                          <w:r>
-                            <w:rPr>
-                              <w:sz w:val="20"/>
-                              <w:szCs w:val="20"/>
-                              <w:lang w:val="bg-BG" w:eastAsia="bg-BG"/>
-                            </w:rPr>
-                            <w:drawing>
-                              <wp:inline distT="0" distB="0" distL="0" distR="0" wp14:anchorId="20B738E7" wp14:editId="300EA712">
-                                <wp:extent cx="200025" cy="200025"/>
-                                <wp:effectExtent l="0" t="0" r="9525" b="9525"/>
-                                <wp:docPr id="25" name="Picture 25" title="Software University @ Facebook">
-                                  <a:hlinkClick xmlns:a="http://schemas.openxmlformats.org/drawingml/2006/main" r:id="rId9"/>
-                                </wp:docPr>
-                                <wp:cNvGraphicFramePr/>
-                                <a:graphic xmlns:a="http://schemas.openxmlformats.org/drawingml/2006/main">
-                                  <a:graphicData uri="http://schemas.openxmlformats.org/drawingml/2006/picture">
-                                    <pic:pic xmlns:pic="http://schemas.openxmlformats.org/drawingml/2006/picture">
-                                      <pic:nvPicPr>
-                                        <pic:cNvPr id="95" name="Picture 11" title="Software University @ Facebook">
-                                          <a:hlinkClick r:id="rId9"/>
-                                        </pic:cNvPr>
-                                        <pic:cNvPicPr/>
-                                      </pic:nvPicPr>
-                                      <pic:blipFill>
-                                        <a:blip r:embed="rId10"/>
-                                        <a:stretch>
-                                          <a:fillRect/>
-                                        </a:stretch>
-                                      </pic:blipFill>
-                                      <pic:spPr>
-                                        <a:xfrm>
-                                          <a:off x="0" y="0"/>
-                                          <a:ext cx="200025" cy="200025"/>
-                                        </a:xfrm>
-                                        <a:prstGeom prst="rect">
-                                          <a:avLst/>
-                                        </a:prstGeom>
-                                      </pic:spPr>
-                                    </pic:pic>
-                                  </a:graphicData>
-                                </a:graphic>
-                              </wp:inline>
-                            </w:drawing>
-                          </w:r>
-                          <w:r>
-                            <w:rPr>
-                              <w:sz w:val="19"/>
-                              <w:szCs w:val="19"/>
-                            </w:rPr>
-                            <w:t xml:space="preserve">   </w:t>
-                          </w:r>
-                          <w:r>
-                            <w:rPr>
-                              <w:sz w:val="20"/>
-                              <w:szCs w:val="20"/>
-                              <w:lang w:val="bg-BG" w:eastAsia="bg-BG"/>
-                            </w:rPr>
-                            <w:drawing>
-                              <wp:inline distT="0" distB="0" distL="0" distR="0" wp14:anchorId="3D2C3D5F" wp14:editId="653B4B90">
-                                <wp:extent cx="200025" cy="200025"/>
-                                <wp:effectExtent l="0" t="0" r="9525" b="9525"/>
-                                <wp:docPr id="26" name="Picture 26" title="Software University @ Twitter">
-                                  <a:hlinkClick xmlns:a="http://schemas.openxmlformats.org/drawingml/2006/main" r:id="rId11"/>
-                                </wp:docPr>
-                                <wp:cNvGraphicFramePr/>
-                                <a:graphic xmlns:a="http://schemas.openxmlformats.org/drawingml/2006/main">
-                                  <a:graphicData uri="http://schemas.openxmlformats.org/drawingml/2006/picture">
-                                    <pic:pic xmlns:pic="http://schemas.openxmlformats.org/drawingml/2006/picture">
-                                      <pic:nvPicPr>
-                                        <pic:cNvPr id="96" name="Picture 16" title="Software University @ Twitter">
-                                          <a:hlinkClick r:id="rId11"/>
-                                        </pic:cNvPr>
-                                        <pic:cNvPicPr/>
-                                      </pic:nvPicPr>
-                                      <pic:blipFill>
-                                        <a:blip r:embed="rId12"/>
-                                        <a:stretch>
-                                          <a:fillRect/>
-                                        </a:stretch>
-                                      </pic:blipFill>
-                                      <pic:spPr>
-                                        <a:xfrm>
-                                          <a:off x="0" y="0"/>
-                                          <a:ext cx="197485" cy="197485"/>
-                                        </a:xfrm>
-                                        <a:prstGeom prst="rect">
-                                          <a:avLst/>
-                                        </a:prstGeom>
-                                      </pic:spPr>
-                                    </pic:pic>
-                                  </a:graphicData>
-                                </a:graphic>
-                              </wp:inline>
-                            </w:drawing>
-                          </w:r>
-                          <w:r>
-                            <w:rPr>
-                              <w:sz w:val="19"/>
-                              <w:szCs w:val="19"/>
-                            </w:rPr>
-                            <w:t xml:space="preserve">   </w:t>
-                          </w:r>
-                          <w:r>
-                            <w:rPr>
-                              <w:sz w:val="20"/>
-                              <w:szCs w:val="20"/>
-                              <w:lang w:val="bg-BG" w:eastAsia="bg-BG"/>
-                            </w:rPr>
-                            <w:drawing>
-                              <wp:inline distT="0" distB="0" distL="0" distR="0" wp14:anchorId="2ECEBC4A" wp14:editId="4C1A28B7">
-                                <wp:extent cx="200025" cy="200025"/>
-                                <wp:effectExtent l="0" t="0" r="9525" b="9525"/>
-                                <wp:docPr id="27" name="Picture 27" title="Software University @ YouTube">
-                                  <a:hlinkClick xmlns:a="http://schemas.openxmlformats.org/drawingml/2006/main" r:id="rId13"/>
-                                </wp:docPr>
-                                <wp:cNvGraphicFramePr/>
-                                <a:graphic xmlns:a="http://schemas.openxmlformats.org/drawingml/2006/main">
-                                  <a:graphicData uri="http://schemas.openxmlformats.org/drawingml/2006/picture">
-                                    <pic:pic xmlns:pic="http://schemas.openxmlformats.org/drawingml/2006/picture">
-                                      <pic:nvPicPr>
-                                        <pic:cNvPr id="97" name="Picture 23" title="Software University @ YouTube">
-                                          <a:hlinkClick r:id="rId13"/>
-                                        </pic:cNvPr>
-                                        <pic:cNvPicPr/>
-                                      </pic:nvPicPr>
-                                      <pic:blipFill>
-                                        <a:blip r:embed="rId14"/>
-                                        <a:stretch>
-                                          <a:fillRect/>
-                                        </a:stretch>
-                                      </pic:blipFill>
-                                      <pic:spPr>
-                                        <a:xfrm>
-                                          <a:off x="0" y="0"/>
-                                          <a:ext cx="197485" cy="197485"/>
-                                        </a:xfrm>
-                                        <a:prstGeom prst="rect">
-                                          <a:avLst/>
-                                        </a:prstGeom>
-                                      </pic:spPr>
-                                    </pic:pic>
-                                  </a:graphicData>
-                                </a:graphic>
-                              </wp:inline>
-                            </w:drawing>
-                          </w:r>
-                          <w:r>
-                            <w:rPr>
-                              <w:sz w:val="19"/>
-                              <w:szCs w:val="19"/>
-                            </w:rPr>
-                            <w:t xml:space="preserve">   </w:t>
-                          </w:r>
-                          <w:r>
-                            <w:rPr>
-                              <w:sz w:val="20"/>
-                              <w:szCs w:val="20"/>
-                              <w:lang w:val="bg-BG" w:eastAsia="bg-BG"/>
-                            </w:rPr>
-                            <w:drawing>
-                              <wp:inline distT="0" distB="0" distL="0" distR="0" wp14:anchorId="2298D969" wp14:editId="5CD95E52">
-                                <wp:extent cx="201600" cy="201600"/>
-                                <wp:effectExtent l="0" t="0" r="8255" b="8255"/>
-                                <wp:docPr id="28" name="Picture 28">
-                                  <a:hlinkClick xmlns:a="http://schemas.openxmlformats.org/drawingml/2006/main" r:id="rId15"/>
-                                </wp:docPr>
-                                <wp:cNvGraphicFramePr/>
-                                <a:graphic xmlns:a="http://schemas.openxmlformats.org/drawingml/2006/main">
-                                  <a:graphicData uri="http://schemas.openxmlformats.org/drawingml/2006/picture">
-                                    <pic:pic xmlns:pic="http://schemas.openxmlformats.org/drawingml/2006/picture">
-                                      <pic:nvPicPr>
-                                        <pic:cNvPr id="98" name="Picture 25" title="Software University @ Google+">
-                                          <a:hlinkClick r:id="rId15"/>
-                                        </pic:cNvPr>
-                                        <pic:cNvPicPr/>
-                                      </pic:nvPicPr>
-                                      <pic:blipFill>
-                                        <a:blip r:embed="rId16">
-                                          <a:extLst>
-                                            <a:ext uri="{28A0092B-C50C-407E-A947-70E740481C1C}">
-                                              <a14:useLocalDpi xmlns:a14="http://schemas.microsoft.com/office/drawing/2010/main" val="0"/>
-                                            </a:ext>
-                                          </a:extLst>
-                                        </a:blip>
-                                        <a:stretch>
-                                          <a:fillRect/>
-                                        </a:stretch>
-                                      </pic:blipFill>
-                                      <pic:spPr>
-                                        <a:xfrm>
-                                          <a:off x="0" y="0"/>
-                                          <a:ext cx="201600" cy="201600"/>
-                                        </a:xfrm>
-                                        <a:prstGeom prst="rect">
-                                          <a:avLst/>
-                                        </a:prstGeom>
-                                      </pic:spPr>
-                                    </pic:pic>
-                                  </a:graphicData>
-                                </a:graphic>
-                              </wp:inline>
-                            </w:drawing>
-                          </w:r>
-                          <w:r>
-                            <w:rPr>
-                              <w:sz w:val="19"/>
-                              <w:szCs w:val="19"/>
-                            </w:rPr>
-                            <w:t xml:space="preserve">   </w:t>
-                          </w:r>
-                          <w:r>
-                            <w:rPr>
-                              <w:sz w:val="20"/>
-                              <w:szCs w:val="20"/>
-                              <w:lang w:val="bg-BG" w:eastAsia="bg-BG"/>
-                            </w:rPr>
-                            <w:drawing>
-                              <wp:inline distT="0" distB="0" distL="0" distR="0" wp14:anchorId="1A044D14" wp14:editId="320DB136">
-                                <wp:extent cx="200025" cy="200025"/>
-                                <wp:effectExtent l="0" t="0" r="9525" b="9525"/>
-                                <wp:docPr id="29" name="Picture 29">
-                                  <a:hlinkClick xmlns:a="http://schemas.openxmlformats.org/drawingml/2006/main" r:id="rId17"/>
-                                </wp:docPr>
-                                <wp:cNvGraphicFramePr/>
-                                <a:graphic xmlns:a="http://schemas.openxmlformats.org/drawingml/2006/main">
-                                  <a:graphicData uri="http://schemas.openxmlformats.org/drawingml/2006/picture">
-                                    <pic:pic xmlns:pic="http://schemas.openxmlformats.org/drawingml/2006/picture">
-                                      <pic:nvPicPr>
-                                        <pic:cNvPr id="29" name="Picture 29" title="Software University @ LinkedIn">
-                                          <a:hlinkClick r:id="rId17"/>
-                                        </pic:cNvPr>
-                                        <pic:cNvPicPr/>
-                                      </pic:nvPicPr>
-                                      <pic:blipFill>
-                                        <a:blip r:embed="rId18">
-                                          <a:extLst>
-                                            <a:ext uri="{28A0092B-C50C-407E-A947-70E740481C1C}">
-                                              <a14:useLocalDpi xmlns:a14="http://schemas.microsoft.com/office/drawing/2010/main" val="0"/>
-                                            </a:ext>
-                                          </a:extLst>
-                                        </a:blip>
-                                        <a:stretch>
-                                          <a:fillRect/>
-                                        </a:stretch>
-                                      </pic:blipFill>
-                                      <pic:spPr>
-                                        <a:xfrm>
-                                          <a:off x="0" y="0"/>
-                                          <a:ext cx="200025" cy="200025"/>
-                                        </a:xfrm>
-                                        <a:prstGeom prst="rect">
-                                          <a:avLst/>
-                                        </a:prstGeom>
-                                      </pic:spPr>
-                                    </pic:pic>
-                                  </a:graphicData>
-                                </a:graphic>
-                              </wp:inline>
-                            </w:drawing>
-                          </w:r>
-                          <w:r>
-                            <w:rPr>
-                              <w:sz w:val="19"/>
-                              <w:szCs w:val="19"/>
-                            </w:rPr>
-                            <w:t xml:space="preserve">   </w:t>
-                          </w:r>
-                          <w:r>
-                            <w:rPr>
-                              <w:sz w:val="20"/>
-                              <w:szCs w:val="20"/>
-                              <w:lang w:val="bg-BG" w:eastAsia="bg-BG"/>
-                            </w:rPr>
-                            <w:drawing>
-                              <wp:inline distT="0" distB="0" distL="0" distR="0" wp14:anchorId="52544041" wp14:editId="0531DD13">
-                                <wp:extent cx="200025" cy="200025"/>
-                                <wp:effectExtent l="0" t="0" r="9525" b="9525"/>
-                                <wp:docPr id="30" name="Picture 30" title="Software University @ SlideShare">
-                                  <a:hlinkClick xmlns:a="http://schemas.openxmlformats.org/drawingml/2006/main" r:id="rId19"/>
-                                </wp:docPr>
-                                <wp:cNvGraphicFramePr/>
-                                <a:graphic xmlns:a="http://schemas.openxmlformats.org/drawingml/2006/main">
-                                  <a:graphicData uri="http://schemas.openxmlformats.org/drawingml/2006/picture">
-                                    <pic:pic xmlns:pic="http://schemas.openxmlformats.org/drawingml/2006/picture">
-                                      <pic:nvPicPr>
-                                        <pic:cNvPr id="101" name="Picture 99" title="Software University @ SlideShare">
-                                          <a:hlinkClick r:id="rId19"/>
-                                        </pic:cNvPr>
-                                        <pic:cNvPicPr/>
-                                      </pic:nvPicPr>
-                                      <pic:blipFill>
-                                        <a:blip r:embed="rId20"/>
-                                        <a:stretch>
-                                          <a:fillRect/>
-                                        </a:stretch>
-                                      </pic:blipFill>
-                                      <pic:spPr>
-                                        <a:xfrm>
-                                          <a:off x="0" y="0"/>
-                                          <a:ext cx="197485" cy="197485"/>
-                                        </a:xfrm>
-                                        <a:prstGeom prst="rect">
-                                          <a:avLst/>
-                                        </a:prstGeom>
-                                      </pic:spPr>
-                                    </pic:pic>
-                                  </a:graphicData>
-                                </a:graphic>
-                              </wp:inline>
-                            </w:drawing>
-                          </w:r>
-                          <w:r>
-                            <w:rPr>
-                              <w:sz w:val="19"/>
-                              <w:szCs w:val="19"/>
-                            </w:rPr>
-                            <w:t xml:space="preserve">   </w:t>
-                          </w:r>
-                          <w:r>
-                            <w:rPr>
-                              <w:sz w:val="20"/>
-                              <w:szCs w:val="20"/>
-                              <w:lang w:val="bg-BG" w:eastAsia="bg-BG"/>
-                            </w:rPr>
-                            <w:drawing>
-                              <wp:inline distT="0" distB="0" distL="0" distR="0" wp14:anchorId="64FAE51C" wp14:editId="083460C1">
-                                <wp:extent cx="201600" cy="201600"/>
-                                <wp:effectExtent l="0" t="0" r="8255" b="8255"/>
-                                <wp:docPr id="31" name="Picture 31">
-                                  <a:hlinkClick xmlns:a="http://schemas.openxmlformats.org/drawingml/2006/main" r:id="rId21"/>
-                                </wp:docPr>
-                                <wp:cNvGraphicFramePr/>
-                                <a:graphic xmlns:a="http://schemas.openxmlformats.org/drawingml/2006/main">
-                                  <a:graphicData uri="http://schemas.openxmlformats.org/drawingml/2006/picture">
-                                    <pic:pic xmlns:pic="http://schemas.openxmlformats.org/drawingml/2006/picture">
-                                      <pic:nvPicPr>
-                                        <pic:cNvPr id="102" name="Picture 35" title="Software University @ GitHub">
-                                          <a:hlinkClick r:id="rId21"/>
-                                        </pic:cNvPr>
-                                        <pic:cNvPicPr/>
-                                      </pic:nvPicPr>
-                                      <pic:blipFill>
-                                        <a:blip r:embed="rId22">
-                                          <a:extLst>
-                                            <a:ext uri="{28A0092B-C50C-407E-A947-70E740481C1C}">
-                                              <a14:useLocalDpi xmlns:a14="http://schemas.microsoft.com/office/drawing/2010/main" val="0"/>
-                                            </a:ext>
-                                          </a:extLst>
-                                        </a:blip>
-                                        <a:stretch>
-                                          <a:fillRect/>
-                                        </a:stretch>
-                                      </pic:blipFill>
-                                      <pic:spPr>
-                                        <a:xfrm>
-                                          <a:off x="0" y="0"/>
-                                          <a:ext cx="201600" cy="201600"/>
-                                        </a:xfrm>
-                                        <a:prstGeom prst="rect">
-                                          <a:avLst/>
-                                        </a:prstGeom>
-                                      </pic:spPr>
-                                    </pic:pic>
-                                  </a:graphicData>
-                                </a:graphic>
-                              </wp:inline>
-                            </w:drawing>
-                          </w:r>
-                          <w:r>
-                            <w:rPr>
-                              <w:sz w:val="19"/>
-                              <w:szCs w:val="19"/>
-                            </w:rPr>
-                            <w:t xml:space="preserve">   </w:t>
-                          </w:r>
-                          <w:r>
-                            <w:rPr>
-                              <w:sz w:val="20"/>
-                              <w:szCs w:val="20"/>
-                              <w:lang w:val="bg-BG" w:eastAsia="bg-BG"/>
-                            </w:rPr>
-                            <w:drawing>
-                              <wp:inline distT="0" distB="0" distL="0" distR="0" wp14:anchorId="5C709012" wp14:editId="6553F913">
-                                <wp:extent cx="200025" cy="200025"/>
-                                <wp:effectExtent l="0" t="0" r="9525" b="9525"/>
-                                <wp:docPr id="32" name="Picture 32" title="Software University: Email Us">
-                                  <a:hlinkClick xmlns:a="http://schemas.openxmlformats.org/drawingml/2006/main" r:id="rId23"/>
-                                </wp:docPr>
-                                <wp:cNvGraphicFramePr/>
-                                <a:graphic xmlns:a="http://schemas.openxmlformats.org/drawingml/2006/main">
-                                  <a:graphicData uri="http://schemas.openxmlformats.org/drawingml/2006/picture">
-                                    <pic:pic xmlns:pic="http://schemas.openxmlformats.org/drawingml/2006/picture">
-                                      <pic:nvPicPr>
-                                        <pic:cNvPr id="32" name="Picture 32" title="Software University: Email Us">
-                                          <a:hlinkClick r:id="rId23"/>
-                                        </pic:cNvPr>
-                                        <pic:cNvPicPr/>
-                                      </pic:nvPicPr>
-                                      <pic:blipFill>
-                                        <a:blip r:embed="rId24"/>
-                                        <a:stretch>
-                                          <a:fillRect/>
-                                        </a:stretch>
-                                      </pic:blipFill>
-                                      <pic:spPr>
-                                        <a:xfrm>
-                                          <a:off x="0" y="0"/>
-                                          <a:ext cx="197485" cy="197485"/>
-                                        </a:xfrm>
-                                        <a:prstGeom prst="rect">
-                                          <a:avLst/>
-                                        </a:prstGeom>
-                                      </pic:spPr>
-                                    </pic:pic>
-                                  </a:graphicData>
-                                </a:graphic>
-                              </wp:inline>
-                            </w:drawing>
-                          </w:r>
-                        </w:p>
-                      </w:txbxContent>
-                    </wps:txbx>
-                    <wps:bodyPr rot="0" vert="horz" wrap="square" lIns="18000" tIns="43200" rIns="18000" bIns="18000" anchor="t" anchorCtr="0">
-                      <a:noAutofit/>
-                    </wps:bodyPr>
-                  </wps:wsp>
-                </a:graphicData>
-              </a:graphic>
-            </wp:anchor>
-          </w:drawing>
-        </mc:Choice>
-        <mc:Fallback>
-          <w:pict>
-            <v:shape w14:anchorId="400D6225" id="Text Box 17" o:spid="_x0000_s1028" type="#_x0000_t202" style="position:absolute;margin-left:124.4pt;margin-top:6.7pt;width:396.3pt;height:40.45pt;z-index:251663360;visibility:visible;mso-wrap-style:square;mso-wrap-distance-left:9pt;mso-wrap-distance-top:0;mso-wrap-distance-right:9pt;mso-wrap-distance-bottom:0;mso-position-horizontal:absolute;mso-position-horizontal-relative:text;mso-position-vertical:absolute;mso-position-vertical-relative:text;v-text-anchor:top" o:gfxdata="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" filled="f" stroked="f">
-              <v:textbox inset=".5mm,1.2mm,.5mm,.5mm">
-                <w:txbxContent>
-                  <w:p>
-                    <w:pPr>
-                      <w:spacing w:before="40" w:after="50" w:line="240" w:lineRule="auto"/>
-                      <w:rPr>
-                        <w:sz w:val="19"/>
-                        <w:szCs w:val="19"/>
-                      </w:rPr>
-                    </w:pPr>
-                    <w:r>
-                      <w:rPr>
-                        <w:sz w:val="19"/>
-                        <w:szCs w:val="19"/>
-                      </w:rPr>
-                      <w:t xml:space="preserve">© </w:t>
-                    </w:r>
-                    <w:hyperlink r:id="rId25" w:history="1">
-                      <w:r>
-                        <w:rPr>
-                          <w:rStyle w:val="Hyperlink"/>
-                          <w:sz w:val="19"/>
-                          <w:szCs w:val="19"/>
-                        </w:rPr>
-                        <w:t>Software Universit</w:t>
-                      </w:r>
-                      <w:r>
-                        <w:rPr>
-                          <w:rStyle w:val="Hyperlink"/>
-                          <w:sz w:val="19"/>
-                          <w:szCs w:val="19"/>
-                        </w:rPr>
-                        <w:t>y Foundation</w:t>
-                      </w:r>
-                    </w:hyperlink>
-                    <w:r>
-                      <w:rPr>
-                        <w:sz w:val="19"/>
-                        <w:szCs w:val="19"/>
-                      </w:rPr>
-                      <w:t xml:space="preserve">. This work is licensed under the </w:t>
-                    </w:r>
-                    <w:hyperlink r:id="rId26" w:history="1">
-                      <w:r>
-                        <w:rPr>
-                          <w:rStyle w:val="Hyperlink"/>
-                          <w:sz w:val="19"/>
-                          <w:szCs w:val="19"/>
-                        </w:rPr>
-                        <w:t>CC-BY-NC-SA</w:t>
-                      </w:r>
-                    </w:hyperlink>
-                    <w:r>
-                      <w:rPr>
-                        <w:sz w:val="19"/>
-                        <w:szCs w:val="19"/>
-                      </w:rPr>
-                      <w:t xml:space="preserve"> license.</w:t>
-                    </w:r>
-                  </w:p>
-                  <w:p>
-                    <w:pPr>
-                      <w:spacing w:after="0" w:line="240" w:lineRule="auto"/>
-                      <w:ind w:left="567" w:firstLine="340"/>
-                      <w:rPr>
-                        <w:sz w:val="19"/>
-                        <w:szCs w:val="19"/>
-                      </w:rPr>
-                    </w:pPr>
-                    <w:r>
-                      <w:rPr>
-                        <w:sz w:val="20"/>
-                        <w:szCs w:val="20"/>
-                        <w:lang w:val="bg-BG" w:eastAsia="bg-BG"/>
-                      </w:rPr>
-                      <w:drawing>
-                        <wp:inline distT="0" distB="0" distL="0" distR="0" wp14:anchorId="27A12369" wp14:editId="6BD8335B">
-                          <wp:extent cx="161777" cy="200025"/>
-                          <wp:effectExtent l="0" t="0" r="0" b="0"/>
-                          <wp:docPr id="16" name="Picture 16">
-                            <a:hlinkClick xmlns:a="http://schemas.openxmlformats.org/drawingml/2006/main" r:id="rId6"/>
-                          </wp:docPr>
-                          <wp:cNvGraphicFramePr/>
-                          <a:graphic xmlns:a="http://schemas.openxmlformats.org/drawingml/2006/main">
-                            <a:graphicData uri="http://schemas.openxmlformats.org/drawingml/2006/picture">
-                              <pic:pic xmlns:pic="http://schemas.openxmlformats.org/drawingml/2006/picture">
-                                <pic:nvPicPr>
-                                  <pic:cNvPr id="16" name="Picture 16">
-                                    <a:hlinkClick r:id="rId6"/>
-                                  </pic:cNvPr>
-                                  <pic:cNvPicPr/>
-                                </pic:nvPicPr>
-                                <pic:blipFill>
-                                  <a:blip r:embed="rId7">
-                                    <a:extLst>
-                                      <a:ext uri="{28A0092B-C50C-407E-A947-70E740481C1C}">
-                                        <a14:useLocalDpi xmlns:a14="http://schemas.microsoft.com/office/drawing/2010/main" val="0"/>
-                                      </a:ext>
-                                    </a:extLst>
-                                  </a:blip>
-                                  <a:stretch>
-                                    <a:fillRect/>
-                                  </a:stretch>
-                                </pic:blipFill>
-                                <pic:spPr>
-                                  <a:xfrm>
-                                    <a:off x="0" y="0"/>
-                                    <a:ext cx="161777" cy="200025"/>
-                                  </a:xfrm>
-                                  <a:prstGeom prst="rect">
-                                    <a:avLst/>
-                                  </a:prstGeom>
-                                </pic:spPr>
-                              </pic:pic>
-                            </a:graphicData>
-                          </a:graphic>
-                        </wp:inline>
-                      </w:drawing>
-                    </w:r>
-                    <w:r>
-                      <w:rPr>
-                        <w:sz w:val="19"/>
-                        <w:szCs w:val="19"/>
-                      </w:rPr>
-                      <w:t xml:space="preserve">   </w:t>
-                    </w:r>
-                    <w:r>
-                      <w:rPr>
-                        <w:sz w:val="20"/>
-                        <w:szCs w:val="20"/>
-                        <w:lang w:val="bg-BG" w:eastAsia="bg-BG"/>
-                      </w:rPr>
-                      <w:drawing>
-                        <wp:inline distT="0" distB="0" distL="0" distR="0" wp14:anchorId="7CFB3343" wp14:editId="4BEA8448">
-                          <wp:extent cx="168271" cy="200025"/>
-                          <wp:effectExtent l="0" t="0" r="3810" b="0"/>
-                          <wp:docPr id="14" name="Picture 14">
-                            <a:hlinkClick xmlns:a="http://schemas.openxmlformats.org/drawingml/2006/main" r:id="rId1"/>
-                          </wp:docPr>
-                          <wp:cNvGraphicFramePr/>
-                          <a:graphic xmlns:a="http://schemas.openxmlformats.org/drawingml/2006/main">
-                            <a:graphicData uri="http://schemas.openxmlformats.org/drawingml/2006/picture">
-                              <pic:pic xmlns:pic="http://schemas.openxmlformats.org/drawingml/2006/picture">
-                                <pic:nvPicPr>
-                                  <pic:cNvPr id="14" name="Picture 14">
-                                    <a:hlinkClick r:id="rId4"/>
-                                  </pic:cNvPr>
-                                  <pic:cNvPicPr/>
-                                </pic:nvPicPr>
-                                <pic:blipFill>
-                                  <a:blip r:embed="rId8">
-                                    <a:extLst>
-                                      <a:ext uri="{28A0092B-C50C-407E-A947-70E740481C1C}">
-                                        <a14:useLocalDpi xmlns:a14="http://schemas.microsoft.com/office/drawing/2010/main" val="0"/>
-                                      </a:ext>
-                                    </a:extLst>
-                                  </a:blip>
-                                  <a:stretch>
-                                    <a:fillRect/>
-                                  </a:stretch>
-                                </pic:blipFill>
-                                <pic:spPr>
-                                  <a:xfrm>
-                                    <a:off x="0" y="0"/>
-                                    <a:ext cx="168271" cy="200025"/>
-                                  </a:xfrm>
-                                  <a:prstGeom prst="rect">
-                                    <a:avLst/>
-                                  </a:prstGeom>
-                                </pic:spPr>
-                              </pic:pic>
-                            </a:graphicData>
-                          </a:graphic>
-                        </wp:inline>
-                      </w:drawing>
-                    </w:r>
-                    <w:r>
-                      <w:rPr>
-                        <w:sz w:val="19"/>
-                        <w:szCs w:val="19"/>
-                        <w:lang w:val="bg-BG"/>
-                      </w:rPr>
-                      <w:t xml:space="preserve">   </w:t>
-                    </w:r>
-                    <w:r>
-                      <w:rPr>
-                        <w:sz w:val="20"/>
-                        <w:szCs w:val="20"/>
-                        <w:lang w:val="bg-BG" w:eastAsia="bg-BG"/>
-                      </w:rPr>
-                      <w:drawing>
-                        <wp:inline distT="0" distB="0" distL="0" distR="0" wp14:anchorId="20B738E7" wp14:editId="300EA712">
-                          <wp:extent cx="200025" cy="200025"/>
-                          <wp:effectExtent l="0" t="0" r="9525" b="9525"/>
-                          <wp:docPr id="25" name="Picture 25" title="Software University @ Facebook">
-                            <a:hlinkClick xmlns:a="http://schemas.openxmlformats.org/drawingml/2006/main" r:id="rId9"/>
-                          </wp:docPr>
-                          <wp:cNvGraphicFramePr/>
-                          <a:graphic xmlns:a="http://schemas.openxmlformats.org/drawingml/2006/main">
-                            <a:graphicData uri="http://schemas.openxmlformats.org/drawingml/2006/picture">
-                              <pic:pic xmlns:pic="http://schemas.openxmlformats.org/drawingml/2006/picture">
-                                <pic:nvPicPr>
-                                  <pic:cNvPr id="95" name="Picture 11" title="Software University @ Facebook">
-                                    <a:hlinkClick r:id="rId9"/>
-                                  </pic:cNvPr>
-                                  <pic:cNvPicPr/>
-                                </pic:nvPicPr>
-                                <pic:blipFill>
-                                  <a:blip r:embed="rId10"/>
-                                  <a:stretch>
-                                    <a:fillRect/>
-                                  </a:stretch>
-                                </pic:blipFill>
-                                <pic:spPr>
-                                  <a:xfrm>
-                                    <a:off x="0" y="0"/>
-                                    <a:ext cx="200025" cy="200025"/>
-                                  </a:xfrm>
-                                  <a:prstGeom prst="rect">
-                                    <a:avLst/>
-                                  </a:prstGeom>
-                                </pic:spPr>
-                              </pic:pic>
-                            </a:graphicData>
-                          </a:graphic>
-                        </wp:inline>
-                      </w:drawing>
-                    </w:r>
-                    <w:r>
-                      <w:rPr>
-                        <w:sz w:val="19"/>
-                        <w:szCs w:val="19"/>
-                      </w:rPr>
-                      <w:t xml:space="preserve">   </w:t>
-                    </w:r>
-                    <w:r>
-                      <w:rPr>
-                        <w:sz w:val="20"/>
-                        <w:szCs w:val="20"/>
-                        <w:lang w:val="bg-BG" w:eastAsia="bg-BG"/>
-                      </w:rPr>
-                      <w:drawing>
-                        <wp:inline distT="0" distB="0" distL="0" distR="0" wp14:anchorId="3D2C3D5F" wp14:editId="653B4B90">
-                          <wp:extent cx="200025" cy="200025"/>
-                          <wp:effectExtent l="0" t="0" r="9525" b="9525"/>
-                          <wp:docPr id="26" name="Picture 26" title="Software University @ Twitter">
-                            <a:hlinkClick xmlns:a="http://schemas.openxmlformats.org/drawingml/2006/main" r:id="rId11"/>
-                          </wp:docPr>
-                          <wp:cNvGraphicFramePr/>
-                          <a:graphic xmlns:a="http://schemas.openxmlformats.org/drawingml/2006/main">
-                            <a:graphicData uri="http://schemas.openxmlformats.org/drawingml/2006/picture">
-                              <pic:pic xmlns:pic="http://schemas.openxmlformats.org/drawingml/2006/picture">
-                                <pic:nvPicPr>
-                                  <pic:cNvPr id="96" name="Picture 16" title="Software University @ Twitter">
-                                    <a:hlinkClick r:id="rId11"/>
-                                  </pic:cNvPr>
-                                  <pic:cNvPicPr/>
-                                </pic:nvPicPr>
-                                <pic:blipFill>
-                                  <a:blip r:embed="rId12"/>
-                                  <a:stretch>
-                                    <a:fillRect/>
-                                  </a:stretch>
-                                </pic:blipFill>
-                                <pic:spPr>
-                                  <a:xfrm>
-                                    <a:off x="0" y="0"/>
-                                    <a:ext cx="197485" cy="197485"/>
-                                  </a:xfrm>
-                                  <a:prstGeom prst="rect">
-                                    <a:avLst/>
-                                  </a:prstGeom>
-                                </pic:spPr>
-                              </pic:pic>
-                            </a:graphicData>
-                          </a:graphic>
-                        </wp:inline>
-                      </w:drawing>
-                    </w:r>
-                    <w:r>
-                      <w:rPr>
-                        <w:sz w:val="19"/>
-                        <w:szCs w:val="19"/>
-                      </w:rPr>
-                      <w:t xml:space="preserve">   </w:t>
-                    </w:r>
-                    <w:r>
-                      <w:rPr>
-                        <w:sz w:val="20"/>
-                        <w:szCs w:val="20"/>
-                        <w:lang w:val="bg-BG" w:eastAsia="bg-BG"/>
-                      </w:rPr>
-                      <w:drawing>
-                        <wp:inline distT="0" distB="0" distL="0" distR="0" wp14:anchorId="2ECEBC4A" wp14:editId="4C1A28B7">
-                          <wp:extent cx="200025" cy="200025"/>
-                          <wp:effectExtent l="0" t="0" r="9525" b="9525"/>
-                          <wp:docPr id="27" name="Picture 27" title="Software University @ YouTube">
-                            <a:hlinkClick xmlns:a="http://schemas.openxmlformats.org/drawingml/2006/main" r:id="rId13"/>
-                          </wp:docPr>
-                          <wp:cNvGraphicFramePr/>
-                          <a:graphic xmlns:a="http://schemas.openxmlformats.org/drawingml/2006/main">
-                            <a:graphicData uri="http://schemas.openxmlformats.org/drawingml/2006/picture">
-                              <pic:pic xmlns:pic="http://schemas.openxmlformats.org/drawingml/2006/picture">
-                                <pic:nvPicPr>
-                                  <pic:cNvPr id="97" name="Picture 23" title="Software University @ YouTube">
-                                    <a:hlinkClick r:id="rId13"/>
-                                  </pic:cNvPr>
-                                  <pic:cNvPicPr/>
-                                </pic:nvPicPr>
-                                <pic:blipFill>
-                                  <a:blip r:embed="rId14"/>
-                                  <a:stretch>
-                                    <a:fillRect/>
-                                  </a:stretch>
-                                </pic:blipFill>
-                                <pic:spPr>
-                                  <a:xfrm>
-                                    <a:off x="0" y="0"/>
-                                    <a:ext cx="197485" cy="197485"/>
-                                  </a:xfrm>
-                                  <a:prstGeom prst="rect">
-                                    <a:avLst/>
-                                  </a:prstGeom>
-                                </pic:spPr>
-                              </pic:pic>
-                            </a:graphicData>
-                          </a:graphic>
-                        </wp:inline>
-                      </w:drawing>
-                    </w:r>
-                    <w:r>
-                      <w:rPr>
-                        <w:sz w:val="19"/>
-                        <w:szCs w:val="19"/>
-                      </w:rPr>
-                      <w:t xml:space="preserve">   </w:t>
-                    </w:r>
-                    <w:r>
-                      <w:rPr>
-                        <w:sz w:val="20"/>
-                        <w:szCs w:val="20"/>
-                        <w:lang w:val="bg-BG" w:eastAsia="bg-BG"/>
-                      </w:rPr>
-                      <w:drawing>
-                        <wp:inline distT="0" distB="0" distL="0" distR="0" wp14:anchorId="2298D969" wp14:editId="5CD95E52">
-                          <wp:extent cx="201600" cy="201600"/>
-                          <wp:effectExtent l="0" t="0" r="8255" b="8255"/>
-                          <wp:docPr id="28" name="Picture 28">
-                            <a:hlinkClick xmlns:a="http://schemas.openxmlformats.org/drawingml/2006/main" r:id="rId15"/>
-                          </wp:docPr>
-                          <wp:cNvGraphicFramePr/>
-                          <a:graphic xmlns:a="http://schemas.openxmlformats.org/drawingml/2006/main">
-                            <a:graphicData uri="http://schemas.openxmlformats.org/drawingml/2006/picture">
-                              <pic:pic xmlns:pic="http://schemas.openxmlformats.org/drawingml/2006/picture">
-                                <pic:nvPicPr>
-                                  <pic:cNvPr id="98" name="Picture 25" title="Software University @ Google+">
-                                    <a:hlinkClick r:id="rId15"/>
-                                  </pic:cNvPr>
-                                  <pic:cNvPicPr/>
-                                </pic:nvPicPr>
-                                <pic:blipFill>
-                                  <a:blip r:embed="rId16">
-                                    <a:extLst>
-                                      <a:ext uri="{28A0092B-C50C-407E-A947-70E740481C1C}">
-                                        <a14:useLocalDpi xmlns:a14="http://schemas.microsoft.com/office/drawing/2010/main" val="0"/>
-                                      </a:ext>
-                                    </a:extLst>
-                                  </a:blip>
-                                  <a:stretch>
-                                    <a:fillRect/>
-                                  </a:stretch>
-                                </pic:blipFill>
-                                <pic:spPr>
-                                  <a:xfrm>
-                                    <a:off x="0" y="0"/>
-                                    <a:ext cx="201600" cy="201600"/>
-                                  </a:xfrm>
-                                  <a:prstGeom prst="rect">
-                                    <a:avLst/>
-                                  </a:prstGeom>
-                                </pic:spPr>
-                              </pic:pic>
-                            </a:graphicData>
-                          </a:graphic>
-                        </wp:inline>
-                      </w:drawing>
-                    </w:r>
-                    <w:r>
-                      <w:rPr>
-                        <w:sz w:val="19"/>
-                        <w:szCs w:val="19"/>
-                      </w:rPr>
-                      <w:t xml:space="preserve">   </w:t>
-                    </w:r>
-                    <w:r>
-                      <w:rPr>
-                        <w:sz w:val="20"/>
-                        <w:szCs w:val="20"/>
-                        <w:lang w:val="bg-BG" w:eastAsia="bg-BG"/>
-                      </w:rPr>
-                      <w:drawing>
-                        <wp:inline distT="0" distB="0" distL="0" distR="0" wp14:anchorId="1A044D14" wp14:editId="320DB136">
-                          <wp:extent cx="200025" cy="200025"/>
-                          <wp:effectExtent l="0" t="0" r="9525" b="9525"/>
-                          <wp:docPr id="29" name="Picture 29">
-                            <a:hlinkClick xmlns:a="http://schemas.openxmlformats.org/drawingml/2006/main" r:id="rId17"/>
-                          </wp:docPr>
-                          <wp:cNvGraphicFramePr/>
-                          <a:graphic xmlns:a="http://schemas.openxmlformats.org/drawingml/2006/main">
-                            <a:graphicData uri="http://schemas.openxmlformats.org/drawingml/2006/picture">
-                              <pic:pic xmlns:pic="http://schemas.openxmlformats.org/drawingml/2006/picture">
-                                <pic:nvPicPr>
-                                  <pic:cNvPr id="29" name="Picture 29" title="Software University @ LinkedIn">
-                                    <a:hlinkClick r:id="rId17"/>
-                                  </pic:cNvPr>
-                                  <pic:cNvPicPr/>
-                                </pic:nvPicPr>
-                                <pic:blipFill>
-                                  <a:blip r:embed="rId18">
-                                    <a:extLst>
-                                      <a:ext uri="{28A0092B-C50C-407E-A947-70E740481C1C}">
-                                        <a14:useLocalDpi xmlns:a14="http://schemas.microsoft.com/office/drawing/2010/main" val="0"/>
-                                      </a:ext>
-                                    </a:extLst>
-                                  </a:blip>
-                                  <a:stretch>
-                                    <a:fillRect/>
-                                  </a:stretch>
-                                </pic:blipFill>
-                                <pic:spPr>
-                                  <a:xfrm>
-                                    <a:off x="0" y="0"/>
-                                    <a:ext cx="200025" cy="200025"/>
-                                  </a:xfrm>
-                                  <a:prstGeom prst="rect">
-                                    <a:avLst/>
-                                  </a:prstGeom>
-                                </pic:spPr>
-                              </pic:pic>
-                            </a:graphicData>
-                          </a:graphic>
-                        </wp:inline>
-                      </w:drawing>
-                    </w:r>
-                    <w:r>
-                      <w:rPr>
-                        <w:sz w:val="19"/>
-                        <w:szCs w:val="19"/>
-                      </w:rPr>
-                      <w:t xml:space="preserve">   </w:t>
-                    </w:r>
-                    <w:r>
-                      <w:rPr>
-                        <w:sz w:val="20"/>
-                        <w:szCs w:val="20"/>
-                        <w:lang w:val="bg-BG" w:eastAsia="bg-BG"/>
-                      </w:rPr>
-                      <w:drawing>
-                        <wp:inline distT="0" distB="0" distL="0" distR="0" wp14:anchorId="52544041" wp14:editId="0531DD13">
-                          <wp:extent cx="200025" cy="200025"/>
-                          <wp:effectExtent l="0" t="0" r="9525" b="9525"/>
-                          <wp:docPr id="30" name="Picture 30" title="Software University @ SlideShare">
-                            <a:hlinkClick xmlns:a="http://schemas.openxmlformats.org/drawingml/2006/main" r:id="rId19"/>
-                          </wp:docPr>
-                          <wp:cNvGraphicFramePr/>
-                          <a:graphic xmlns:a="http://schemas.openxmlformats.org/drawingml/2006/main">
-                            <a:graphicData uri="http://schemas.openxmlformats.org/drawingml/2006/picture">
-                              <pic:pic xmlns:pic="http://schemas.openxmlformats.org/drawingml/2006/picture">
-                                <pic:nvPicPr>
-                                  <pic:cNvPr id="101" name="Picture 99" title="Software University @ SlideShare">
-                                    <a:hlinkClick r:id="rId19"/>
-                                  </pic:cNvPr>
-                                  <pic:cNvPicPr/>
-                                </pic:nvPicPr>
-                                <pic:blipFill>
-                                  <a:blip r:embed="rId20"/>
-                                  <a:stretch>
-                                    <a:fillRect/>
-                                  </a:stretch>
-                                </pic:blipFill>
-                                <pic:spPr>
-                                  <a:xfrm>
-                                    <a:off x="0" y="0"/>
-                                    <a:ext cx="197485" cy="197485"/>
-                                  </a:xfrm>
-                                  <a:prstGeom prst="rect">
-                                    <a:avLst/>
-                                  </a:prstGeom>
-                                </pic:spPr>
-                              </pic:pic>
-                            </a:graphicData>
-                          </a:graphic>
-                        </wp:inline>
-                      </w:drawing>
-                    </w:r>
-                    <w:r>
-                      <w:rPr>
-                        <w:sz w:val="19"/>
-                        <w:szCs w:val="19"/>
-                      </w:rPr>
-                      <w:t xml:space="preserve">   </w:t>
-                    </w:r>
-                    <w:r>
-                      <w:rPr>
-                        <w:sz w:val="20"/>
-                        <w:szCs w:val="20"/>
-                        <w:lang w:val="bg-BG" w:eastAsia="bg-BG"/>
-                      </w:rPr>
-                      <w:drawing>
-                        <wp:inline distT="0" distB="0" distL="0" distR="0" wp14:anchorId="64FAE51C" wp14:editId="083460C1">
-                          <wp:extent cx="201600" cy="201600"/>
-                          <wp:effectExtent l="0" t="0" r="8255" b="8255"/>
-                          <wp:docPr id="31" name="Picture 31">
-                            <a:hlinkClick xmlns:a="http://schemas.openxmlformats.org/drawingml/2006/main" r:id="rId21"/>
-                          </wp:docPr>
-                          <wp:cNvGraphicFramePr/>
-                          <a:graphic xmlns:a="http://schemas.openxmlformats.org/drawingml/2006/main">
-                            <a:graphicData uri="http://schemas.openxmlformats.org/drawingml/2006/picture">
-                              <pic:pic xmlns:pic="http://schemas.openxmlformats.org/drawingml/2006/picture">
-                                <pic:nvPicPr>
-                                  <pic:cNvPr id="102" name="Picture 35" title="Software University @ GitHub">
-                                    <a:hlinkClick r:id="rId21"/>
-                                  </pic:cNvPr>
-                                  <pic:cNvPicPr/>
-                                </pic:nvPicPr>
-                                <pic:blipFill>
-                                  <a:blip r:embed="rId22">
-                                    <a:extLst>
-                                      <a:ext uri="{28A0092B-C50C-407E-A947-70E740481C1C}">
-                                        <a14:useLocalDpi xmlns:a14="http://schemas.microsoft.com/office/drawing/2010/main" val="0"/>
-                                      </a:ext>
-                                    </a:extLst>
-                                  </a:blip>
-                                  <a:stretch>
-                                    <a:fillRect/>
-                                  </a:stretch>
-                                </pic:blipFill>
-                                <pic:spPr>
-                                  <a:xfrm>
-                                    <a:off x="0" y="0"/>
-                                    <a:ext cx="201600" cy="201600"/>
-                                  </a:xfrm>
-                                  <a:prstGeom prst="rect">
-                                    <a:avLst/>
-                                  </a:prstGeom>
-                                </pic:spPr>
-                              </pic:pic>
-                            </a:graphicData>
-                          </a:graphic>
-                        </wp:inline>
-                      </w:drawing>
-                    </w:r>
-                    <w:r>
-                      <w:rPr>
-                        <w:sz w:val="19"/>
-                        <w:szCs w:val="19"/>
-                      </w:rPr>
-                      <w:t xml:space="preserve">   </w:t>
-                    </w:r>
-                    <w:r>
-                      <w:rPr>
-                        <w:sz w:val="20"/>
-                        <w:szCs w:val="20"/>
-                        <w:lang w:val="bg-BG" w:eastAsia="bg-BG"/>
-                      </w:rPr>
-                      <w:drawing>
-                        <wp:inline distT="0" distB="0" distL="0" distR="0" wp14:anchorId="5C709012" wp14:editId="6553F913">
-                          <wp:extent cx="200025" cy="200025"/>
-                          <wp:effectExtent l="0" t="0" r="9525" b="9525"/>
-                          <wp:docPr id="32" name="Picture 32" title="Software University: Email Us">
-                            <a:hlinkClick xmlns:a="http://schemas.openxmlformats.org/drawingml/2006/main" r:id="rId23"/>
-                          </wp:docPr>
-                          <wp:cNvGraphicFramePr/>
-                          <a:graphic xmlns:a="http://schemas.openxmlformats.org/drawingml/2006/main">
-                            <a:graphicData uri="http://schemas.openxmlformats.org/drawingml/2006/picture">
-                              <pic:pic xmlns:pic="http://schemas.openxmlformats.org/drawingml/2006/picture">
-                                <pic:nvPicPr>
-                                  <pic:cNvPr id="32" name="Picture 32" title="Software University: Email Us">
-                                    <a:hlinkClick r:id="rId23"/>
-                                  </pic:cNvPr>
-                                  <pic:cNvPicPr/>
-                                </pic:nvPicPr>
-                                <pic:blipFill>
-                                  <a:blip r:embed="rId24"/>
-                                  <a:stretch>
-                                    <a:fillRect/>
-                                  </a:stretch>
-                                </pic:blipFill>
-                                <pic:spPr>
-                                  <a:xfrm>
-                                    <a:off x="0" y="0"/>
-                                    <a:ext cx="197485" cy="197485"/>
-                                  </a:xfrm>
-                                  <a:prstGeom prst="rect">
-                                    <a:avLst/>
-                                  </a:prstGeom>
-                                </pic:spPr>
-                              </pic:pic>
-                            </a:graphicData>
-                          </a:graphic>
-                        </wp:inline>
-                      </w:drawing>
-                    </w:r>
-                  </w:p>
-                </w:txbxContent>
-              </v:textbox>
-            </v:shape>
-          </w:pict>
-        </mc:Fallback>
-      </mc:AlternateContent>
+      <w:pict>
+        <v:shape id="Text Box 17" o:spid="_x0000_s4097" type="#_x0000_t202" style="position:absolute;margin-left:124.4pt;margin-top:6.7pt;width:396.3pt;height:40.45pt;z-index:251663360;visibility:visible;mso-position-horizontal-relative:text;mso-position-vertical-relative:text" o:gfxdata="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" filled="f" stroked="f">
+          <v:textbox inset=".5mm,1.2mm,.5mm,.5mm">
+            <w:txbxContent>
+              <w:p>
+                <w:pPr>
+                  <w:spacing w:before="40" w:after="50" w:line="240" w:lineRule="auto"/>
+                  <w:rPr>
+                    <w:sz w:val="19"/>
+                    <w:szCs w:val="19"/>
+                  </w:rPr>
+                </w:pPr>
+                <w:r>
+                  <w:rPr>
+                    <w:sz w:val="19"/>
+                    <w:szCs w:val="19"/>
+                  </w:rPr>
+                  <w:t xml:space="preserve">© </w:t>
+                </w:r>
+                <w:hyperlink r:id="rId4" w:history="1">
+                  <w:r>
+                    <w:rPr>
+                      <w:rStyle w:val="Hyperlink"/>
+                      <w:sz w:val="19"/>
+                      <w:szCs w:val="19"/>
+                    </w:rPr>
+                    <w:t>Software Universit</w:t>
+                  </w:r>
+                  <w:r>
+                    <w:rPr>
+                      <w:rStyle w:val="Hyperlink"/>
+                      <w:sz w:val="19"/>
+                      <w:szCs w:val="19"/>
+                    </w:rPr>
+                    <w:t>y Foundation</w:t>
+                  </w:r>
+                </w:hyperlink>
+                <w:r>
+                  <w:rPr>
+                    <w:sz w:val="19"/>
+                    <w:szCs w:val="19"/>
+                  </w:rPr>
+                  <w:t xml:space="preserve">. This work is licensed under the </w:t>
+                </w:r>
+                <w:hyperlink r:id="rId5" w:history="1">
+                  <w:r>
+                    <w:rPr>
+                      <w:rStyle w:val="Hyperlink"/>
+                      <w:sz w:val="19"/>
+                      <w:szCs w:val="19"/>
+                    </w:rPr>
+                    <w:t>CC-BY-NC-SA</w:t>
+                  </w:r>
+                </w:hyperlink>
+                <w:r>
+                  <w:rPr>
+                    <w:sz w:val="19"/>
+                    <w:szCs w:val="19"/>
+                  </w:rPr>
+                  <w:t xml:space="preserve"> license.</w:t>
+                </w:r>
+              </w:p>
+              <w:p>
+                <w:pPr>
+                  <w:spacing w:after="0" w:line="240" w:lineRule="auto"/>
+                  <w:ind w:left="567" w:firstLine="340"/>
+                  <w:rPr>
+                    <w:sz w:val="19"/>
+                    <w:szCs w:val="19"/>
+                  </w:rPr>
+                </w:pPr>
+                <w:r>
+                  <w:rPr>
+                    <w:sz w:val="20"/>
+                    <w:szCs w:val="20"/>
+                    <w:lang w:val="bg-BG" w:eastAsia="bg-BG"/>
+                  </w:rPr>
+                  <w:drawing>
+                    <wp:inline distT="0" distB="0" distL="0" distR="0">
+                      <wp:extent cx="161777" cy="200025"/>
+                      <wp:effectExtent l="0" t="0" r="0" b="0"/>
+                      <wp:docPr id="16" name="Picture 16">
+                        <a:hlinkClick xmlns:a="http://schemas.openxmlformats.org/drawingml/2006/main" r:id="rId6"/>
+                      </wp:docPr>
+                      <wp:cNvGraphicFramePr/>
+                      <a:graphic xmlns:a="http://schemas.openxmlformats.org/drawingml/2006/main">
+                        <a:graphicData uri="http://schemas.openxmlformats.org/drawingml/2006/picture">
+                          <pic:pic xmlns:pic="http://schemas.openxmlformats.org/drawingml/2006/picture">
+                            <pic:nvPicPr>
+                              <pic:cNvPr id="16" name="Picture 16">
+                                <a:hlinkClick r:id="rId6"/>
+                              </pic:cNvPr>
+                              <pic:cNvPicPr/>
+                            </pic:nvPicPr>
+                            <pic:blipFill>
+                              <a:blip r:embed="rId7">
+                                <a:extLst>
+                                  <a:ext uri="{28A0092B-C50C-407E-A947-70E740481C1C}">
+                                    <a14:useLocalDpi xmlns="" xmlns:wpc="http://schemas.microsoft.com/office/word/2010/wordprocessingCanvas" xmlns:cx="http://schemas.microsoft.com/office/drawing/2014/chartex" xmlns:cx1="http://schemas.microsoft.com/office/drawing/2015/9/8/chartex" xmlns:cx2="http://schemas.microsoft.com/office/drawing/2015/10/21/chartex" xmlns:cx3="http://schemas.microsoft.com/office/drawing/2016/5/9/chartex" xmlns:cx4="http://schemas.microsoft.com/office/drawing/2016/5/10/chartex" xmlns:cx5="http://schemas.microsoft.com/office/drawing/2016/5/11/chartex" xmlns:cx6="http://schemas.microsoft.com/office/drawing/2016/5/12/chartex" xmlns:cx7="http://schemas.microsoft.com/office/drawing/2016/5/13/chartex" xmlns:cx8="http://schemas.microsoft.com/office/drawing/2016/5/14/chartex" xmlns:mc="http://schemas.openxmlformats.org/markup-compatibility/2006" xmlns:aink="http://schemas.microsoft.com/office/drawing/2016/ink" xmlns:am3d="http://schemas.microsoft.com/office/drawing/2017/model3d" xmlns:o="urn:schemas-microsoft-com:office:office" xmlns:v="urn:schemas-microsoft-com:vml" xmlns:wp14="http://schemas.microsoft.com/office/word/2010/wordprocessingDrawing" xmlns:w10="urn:schemas-microsoft-com:office:word" xmlns:w="http://schemas.openxmlformats.org/wordprocessingml/2006/main" xmlns:w14="http://schemas.microsoft.com/office/word/2010/wordml" xmlns:w15="http://schemas.microsoft.com/office/word/2012/wordml" xmlns:w16cid="http://schemas.microsoft.com/office/word/2016/wordml/cid" xmlns:w16se="http://schemas.microsoft.com/office/word/2015/wordml/symex" xmlns:wpg="http://schemas.microsoft.com/office/word/2010/wordprocessingGroup" xmlns:wpi="http://schemas.microsoft.com/office/word/2010/wordprocessingInk" xmlns:wps="http://schemas.microsoft.com/office/word/2010/wordprocessingShape" xmlns:a14="http://schemas.microsoft.com/office/drawing/2010/main" val="0"/>
+                                  </a:ext>
+                                </a:extLst>
+                              </a:blip>
+                              <a:stretch>
+                                <a:fillRect/>
+                              </a:stretch>
+                            </pic:blipFill>
+                            <pic:spPr>
+                              <a:xfrm>
+                                <a:off x="0" y="0"/>
+                                <a:ext cx="161777" cy="200025"/>
+                              </a:xfrm>
+                              <a:prstGeom prst="rect">
+                                <a:avLst/>
+                              </a:prstGeom>
+                            </pic:spPr>
+                          </pic:pic>
+                        </a:graphicData>
+                      </a:graphic>
+                    </wp:inline>
+                  </w:drawing>
+                </w:r>
+                <w:r>
+                  <w:rPr>
+                    <w:sz w:val="19"/>
+                    <w:szCs w:val="19"/>
+                  </w:rPr>
+                  <w:t xml:space="preserve">   </w:t>
+                </w:r>
+                <w:r>
+                  <w:rPr>
+                    <w:sz w:val="20"/>
+                    <w:szCs w:val="20"/>
+                    <w:lang w:val="bg-BG" w:eastAsia="bg-BG"/>
+                  </w:rPr>
+                  <w:drawing>
+                    <wp:inline distT="0" distB="0" distL="0" distR="0">
+                      <wp:extent cx="168271" cy="200025"/>
+                      <wp:effectExtent l="0" t="0" r="3810" b="0"/>
+                      <wp:docPr id="14" name="Picture 14">
+                        <a:hlinkClick xmlns:a="http://schemas.openxmlformats.org/drawingml/2006/main" r:id="rId1"/>
+                      </wp:docPr>
+                      <wp:cNvGraphicFramePr/>
+                      <a:graphic xmlns:a="http://schemas.openxmlformats.org/drawingml/2006/main">
+                        <a:graphicData uri="http://schemas.openxmlformats.org/drawingml/2006/picture">
+                          <pic:pic xmlns:pic="http://schemas.openxmlformats.org/drawingml/2006/picture">
+                            <pic:nvPicPr>
+                              <pic:cNvPr id="14" name="Picture 14">
+                                <a:hlinkClick r:id="rId1"/>
+                              </pic:cNvPr>
+                              <pic:cNvPicPr/>
+                            </pic:nvPicPr>
+                            <pic:blipFill>
+                              <a:blip r:embed="rId8">
+                                <a:extLst>
+                                  <a:ext uri="{28A0092B-C50C-407E-A947-70E740481C1C}">
+                                    <a14:useLocalDpi xmlns="" xmlns:wpc="http://schemas.microsoft.com/office/word/2010/wordprocessingCanvas" xmlns:cx="http://schemas.microsoft.com/office/drawing/2014/chartex" xmlns:cx1="http://schemas.microsoft.com/office/drawing/2015/9/8/chartex" xmlns:cx2="http://schemas.microsoft.com/office/drawing/2015/10/21/chartex" xmlns:cx3="http://schemas.microsoft.com/office/drawing/2016/5/9/chartex" xmlns:cx4="http://schemas.microsoft.com/office/drawing/2016/5/10/chartex" xmlns:cx5="http://schemas.microsoft.com/office/drawing/2016/5/11/chartex" xmlns:cx6="http://schemas.microsoft.com/office/drawing/2016/5/12/chartex" xmlns:cx7="http://schemas.microsoft.com/office/drawing/2016/5/13/chartex" xmlns:cx8="http://schemas.microsoft.com/office/drawing/2016/5/14/chartex" xmlns:mc="http://schemas.openxmlformats.org/markup-compatibility/2006" xmlns:aink="http://schemas.microsoft.com/office/drawing/2016/ink" xmlns:am3d="http://schemas.microsoft.com/office/drawing/2017/model3d" xmlns:o="urn:schemas-microsoft-com:office:office" xmlns:v="urn:schemas-microsoft-com:vml" xmlns:wp14="http://schemas.microsoft.com/office/word/2010/wordprocessingDrawing" xmlns:w10="urn:schemas-microsoft-com:office:word" xmlns:w="http://schemas.openxmlformats.org/wordprocessingml/2006/main" xmlns:w14="http://schemas.microsoft.com/office/word/2010/wordml" xmlns:w15="http://schemas.microsoft.com/office/word/2012/wordml" xmlns:w16cid="http://schemas.microsoft.com/office/word/2016/wordml/cid" xmlns:w16se="http://schemas.microsoft.com/office/word/2015/wordml/symex" xmlns:wpg="http://schemas.microsoft.com/office/word/2010/wordprocessingGroup" xmlns:wpi="http://schemas.microsoft.com/office/word/2010/wordprocessingInk" xmlns:wps="http://schemas.microsoft.com/office/word/2010/wordprocessingShape" xmlns:a14="http://schemas.microsoft.com/office/drawing/2010/main" val="0"/>
+                                  </a:ext>
+                                </a:extLst>
+                              </a:blip>
+                              <a:stretch>
+                                <a:fillRect/>
+                              </a:stretch>
+                            </pic:blipFill>
+                            <pic:spPr>
+                              <a:xfrm>
+                                <a:off x="0" y="0"/>
+                                <a:ext cx="168271" cy="200025"/>
+                              </a:xfrm>
+                              <a:prstGeom prst="rect">
+                                <a:avLst/>
+                              </a:prstGeom>
+                            </pic:spPr>
+                          </pic:pic>
+                        </a:graphicData>
+                      </a:graphic>
+                    </wp:inline>
+                  </w:drawing>
+                </w:r>
+                <w:r>
+                  <w:rPr>
+                    <w:sz w:val="19"/>
+                    <w:szCs w:val="19"/>
+                    <w:lang w:val="bg-BG"/>
+                  </w:rPr>
+                  <w:t xml:space="preserve">   </w:t>
+                </w:r>
+                <w:r>
+                  <w:rPr>
+                    <w:sz w:val="20"/>
+                    <w:szCs w:val="20"/>
+                    <w:lang w:val="bg-BG" w:eastAsia="bg-BG"/>
+                  </w:rPr>
+                  <w:drawing>
+                    <wp:inline distT="0" distB="0" distL="0" distR="0">
+                      <wp:extent cx="200025" cy="200025"/>
+                      <wp:effectExtent l="0" t="0" r="9525" b="9525"/>
+                      <wp:docPr id="25" name="Picture 25">
+                        <a:hlinkClick xmlns:a="http://schemas.openxmlformats.org/drawingml/2006/main" r:id="rId9"/>
+                      </wp:docPr>
+                      <wp:cNvGraphicFramePr/>
+                      <a:graphic xmlns:a="http://schemas.openxmlformats.org/drawingml/2006/main">
+                        <a:graphicData uri="http://schemas.openxmlformats.org/drawingml/2006/picture">
+                          <pic:pic xmlns:pic="http://schemas.openxmlformats.org/drawingml/2006/picture">
+                            <pic:nvPicPr>
+                              <pic:cNvPr id="95" name="Picture 11">
+                                <a:hlinkClick r:id="rId9"/>
+                              </pic:cNvPr>
+                              <pic:cNvPicPr/>
+                            </pic:nvPicPr>
+                            <pic:blipFill>
+                              <a:blip r:embed="rId10"/>
+                              <a:stretch>
+                                <a:fillRect/>
+                              </a:stretch>
+                            </pic:blipFill>
+                            <pic:spPr>
+                              <a:xfrm>
+                                <a:off x="0" y="0"/>
+                                <a:ext cx="200025" cy="200025"/>
+                              </a:xfrm>
+                              <a:prstGeom prst="rect">
+                                <a:avLst/>
+                              </a:prstGeom>
+                            </pic:spPr>
+                          </pic:pic>
+                        </a:graphicData>
+                      </a:graphic>
+                    </wp:inline>
+                  </w:drawing>
+                </w:r>
+                <w:r>
+                  <w:rPr>
+                    <w:sz w:val="19"/>
+                    <w:szCs w:val="19"/>
+                  </w:rPr>
+                  <w:t xml:space="preserve">   </w:t>
+                </w:r>
+                <w:r>
+                  <w:rPr>
+                    <w:sz w:val="20"/>
+                    <w:szCs w:val="20"/>
+                    <w:lang w:val="bg-BG" w:eastAsia="bg-BG"/>
+                  </w:rPr>
+                  <w:drawing>
+                    <wp:inline distT="0" distB="0" distL="0" distR="0">
+                      <wp:extent cx="200025" cy="200025"/>
+                      <wp:effectExtent l="0" t="0" r="9525" b="9525"/>
+                      <wp:docPr id="26" name="Picture 26">
+                        <a:hlinkClick xmlns:a="http://schemas.openxmlformats.org/drawingml/2006/main" r:id="rId11"/>
+                      </wp:docPr>
+                      <wp:cNvGraphicFramePr/>
+                      <a:graphic xmlns:a="http://schemas.openxmlformats.org/drawingml/2006/main">
+                        <a:graphicData uri="http://schemas.openxmlformats.org/drawingml/2006/picture">
+                          <pic:pic xmlns:pic="http://schemas.openxmlformats.org/drawingml/2006/picture">
+                            <pic:nvPicPr>
+                              <pic:cNvPr id="96" name="Picture 16">
+                                <a:hlinkClick r:id="rId11"/>
+                              </pic:cNvPr>
+                              <pic:cNvPicPr/>
+                            </pic:nvPicPr>
+                            <pic:blipFill>
+                              <a:blip r:embed="rId12"/>
+                              <a:stretch>
+                                <a:fillRect/>
+                              </a:stretch>
+                            </pic:blipFill>
+                            <pic:spPr>
+                              <a:xfrm>
+                                <a:off x="0" y="0"/>
+                                <a:ext cx="197485" cy="197485"/>
+                              </a:xfrm>
+                              <a:prstGeom prst="rect">
+                                <a:avLst/>
+                              </a:prstGeom>
+                            </pic:spPr>
+                          </pic:pic>
+                        </a:graphicData>
+                      </a:graphic>
+                    </wp:inline>
+                  </w:drawing>
+                </w:r>
+                <w:r>
+                  <w:rPr>
+                    <w:sz w:val="19"/>
+                    <w:szCs w:val="19"/>
+                  </w:rPr>
+                  <w:t xml:space="preserve">   </w:t>
+                </w:r>
+                <w:r>
+                  <w:rPr>
+                    <w:sz w:val="20"/>
+                    <w:szCs w:val="20"/>
+                    <w:lang w:val="bg-BG" w:eastAsia="bg-BG"/>
+                  </w:rPr>
+                  <w:drawing>
+                    <wp:inline distT="0" distB="0" distL="0" distR="0">
+                      <wp:extent cx="200025" cy="200025"/>
+                      <wp:effectExtent l="0" t="0" r="9525" b="9525"/>
+                      <wp:docPr id="27" name="Picture 27">
+                        <a:hlinkClick xmlns:a="http://schemas.openxmlformats.org/drawingml/2006/main" r:id="rId13"/>
+                      </wp:docPr>
+                      <wp:cNvGraphicFramePr/>
+                      <a:graphic xmlns:a="http://schemas.openxmlformats.org/drawingml/2006/main">
+                        <a:graphicData uri="http://schemas.openxmlformats.org/drawingml/2006/picture">
+                          <pic:pic xmlns:pic="http://schemas.openxmlformats.org/drawingml/2006/picture">
+                            <pic:nvPicPr>
+                              <pic:cNvPr id="97" name="Picture 23">
+                                <a:hlinkClick r:id="rId13"/>
+                              </pic:cNvPr>
+                              <pic:cNvPicPr/>
+                            </pic:nvPicPr>
+                            <pic:blipFill>
+                              <a:blip r:embed="rId14"/>
+                              <a:stretch>
+                                <a:fillRect/>
+                              </a:stretch>
+                            </pic:blipFill>
+                            <pic:spPr>
+                              <a:xfrm>
+                                <a:off x="0" y="0"/>
+                                <a:ext cx="197485" cy="197485"/>
+                              </a:xfrm>
+                              <a:prstGeom prst="rect">
+                                <a:avLst/>
+                              </a:prstGeom>
+                            </pic:spPr>
+                          </pic:pic>
+                        </a:graphicData>
+                      </a:graphic>
+                    </wp:inline>
+                  </w:drawing>
+                </w:r>
+                <w:r>
+                  <w:rPr>
+                    <w:sz w:val="19"/>
+                    <w:szCs w:val="19"/>
+                  </w:rPr>
+                  <w:t xml:space="preserve">   </w:t>
+                </w:r>
+                <w:r>
+                  <w:rPr>
+                    <w:sz w:val="20"/>
+                    <w:szCs w:val="20"/>
+                    <w:lang w:val="bg-BG" w:eastAsia="bg-BG"/>
+                  </w:rPr>
+                  <w:drawing>
+                    <wp:inline distT="0" distB="0" distL="0" distR="0">
+                      <wp:extent cx="201600" cy="201600"/>
+                      <wp:effectExtent l="0" t="0" r="8255" b="8255"/>
+                      <wp:docPr id="28" name="Picture 28">
+                        <a:hlinkClick xmlns:a="http://schemas.openxmlformats.org/drawingml/2006/main" r:id="rId15"/>
+                      </wp:docPr>
+                      <wp:cNvGraphicFramePr/>
+                      <a:graphic xmlns:a="http://schemas.openxmlformats.org/drawingml/2006/main">
+                        <a:graphicData uri="http://schemas.openxmlformats.org/drawingml/2006/picture">
+                          <pic:pic xmlns:pic="http://schemas.openxmlformats.org/drawingml/2006/picture">
+                            <pic:nvPicPr>
+                              <pic:cNvPr id="98" name="Picture 25">
+                                <a:hlinkClick r:id="rId15"/>
+                              </pic:cNvPr>
+                              <pic:cNvPicPr/>
+                            </pic:nvPicPr>
+                            <pic:blipFill>
+                              <a:blip r:embed="rId16">
+                                <a:extLst>
+                                  <a:ext uri="{28A0092B-C50C-407E-A947-70E740481C1C}">
+                                    <a14:useLocalDpi xmlns="" xmlns:wpc="http://schemas.microsoft.com/office/word/2010/wordprocessingCanvas" xmlns:cx="http://schemas.microsoft.com/office/drawing/2014/chartex" xmlns:cx1="http://schemas.microsoft.com/office/drawing/2015/9/8/chartex" xmlns:cx2="http://schemas.microsoft.com/office/drawing/2015/10/21/chartex" xmlns:cx3="http://schemas.microsoft.com/office/drawing/2016/5/9/chartex" xmlns:cx4="http://schemas.microsoft.com/office/drawing/2016/5/10/chartex" xmlns:cx5="http://schemas.microsoft.com/office/drawing/2016/5/11/chartex" xmlns:cx6="http://schemas.microsoft.com/office/drawing/2016/5/12/chartex" xmlns:cx7="http://schemas.microsoft.com/office/drawing/2016/5/13/chartex" xmlns:cx8="http://schemas.microsoft.com/office/drawing/2016/5/14/chartex" xmlns:mc="http://schemas.openxmlformats.org/markup-compatibility/2006" xmlns:aink="http://schemas.microsoft.com/office/drawing/2016/ink" xmlns:am3d="http://schemas.microsoft.com/office/drawing/2017/model3d" xmlns:o="urn:schemas-microsoft-com:office:office" xmlns:v="urn:schemas-microsoft-com:vml" xmlns:wp14="http://schemas.microsoft.com/office/word/2010/wordprocessingDrawing" xmlns:w10="urn:schemas-microsoft-com:office:word" xmlns:w="http://schemas.openxmlformats.org/wordprocessingml/2006/main" xmlns:w14="http://schemas.microsoft.com/office/word/2010/wordml" xmlns:w15="http://schemas.microsoft.com/office/word/2012/wordml" xmlns:w16cid="http://schemas.microsoft.com/office/word/2016/wordml/cid" xmlns:w16se="http://schemas.microsoft.com/office/word/2015/wordml/symex" xmlns:wpg="http://schemas.microsoft.com/office/word/2010/wordprocessingGroup" xmlns:wpi="http://schemas.microsoft.com/office/word/2010/wordprocessingInk" xmlns:wps="http://schemas.microsoft.com/office/word/2010/wordprocessingShape" xmlns:a14="http://schemas.microsoft.com/office/drawing/2010/main" val="0"/>
+                                  </a:ext>
+                                </a:extLst>
+                              </a:blip>
+                              <a:stretch>
+                                <a:fillRect/>
+                              </a:stretch>
+                            </pic:blipFill>
+                            <pic:spPr>
+                              <a:xfrm>
+                                <a:off x="0" y="0"/>
+                                <a:ext cx="201600" cy="201600"/>
+                              </a:xfrm>
+                              <a:prstGeom prst="rect">
+                                <a:avLst/>
+                              </a:prstGeom>
+                            </pic:spPr>
+                          </pic:pic>
+                        </a:graphicData>
+                      </a:graphic>
+                    </wp:inline>
+                  </w:drawing>
+                </w:r>
+                <w:r>
+                  <w:rPr>
+                    <w:sz w:val="19"/>
+                    <w:szCs w:val="19"/>
+                  </w:rPr>
+                  <w:t xml:space="preserve">   </w:t>
+                </w:r>
+                <w:r>
+                  <w:rPr>
+                    <w:sz w:val="20"/>
+                    <w:szCs w:val="20"/>
+                    <w:lang w:val="bg-BG" w:eastAsia="bg-BG"/>
+                  </w:rPr>
+                  <w:drawing>
+                    <wp:inline distT="0" distB="0" distL="0" distR="0">
+                      <wp:extent cx="200025" cy="200025"/>
+                      <wp:effectExtent l="0" t="0" r="9525" b="9525"/>
+                      <wp:docPr id="29" name="Picture 29">
+                        <a:hlinkClick xmlns:a="http://schemas.openxmlformats.org/drawingml/2006/main" r:id="rId17"/>
+                      </wp:docPr>
+                      <wp:cNvGraphicFramePr/>
+                      <a:graphic xmlns:a="http://schemas.openxmlformats.org/drawingml/2006/main">
+                        <a:graphicData uri="http://schemas.openxmlformats.org/drawingml/2006/picture">
+                          <pic:pic xmlns:pic="http://schemas.openxmlformats.org/drawingml/2006/picture">
+                            <pic:nvPicPr>
+                              <pic:cNvPr id="29" name="Picture 29">
+                                <a:hlinkClick r:id="rId17"/>
+                              </pic:cNvPr>
+                              <pic:cNvPicPr/>
+                            </pic:nvPicPr>
+                            <pic:blipFill>
+                              <a:blip r:embed="rId18">
+                                <a:extLst>
+                                  <a:ext uri="{28A0092B-C50C-407E-A947-70E740481C1C}">
+                                    <a14:useLocalDpi xmlns="" xmlns:wpc="http://schemas.microsoft.com/office/word/2010/wordprocessingCanvas" xmlns:cx="http://schemas.microsoft.com/office/drawing/2014/chartex" xmlns:cx1="http://schemas.microsoft.com/office/drawing/2015/9/8/chartex" xmlns:cx2="http://schemas.microsoft.com/office/drawing/2015/10/21/chartex" xmlns:cx3="http://schemas.microsoft.com/office/drawing/2016/5/9/chartex" xmlns:cx4="http://schemas.microsoft.com/office/drawing/2016/5/10/chartex" xmlns:cx5="http://schemas.microsoft.com/office/drawing/2016/5/11/chartex" xmlns:cx6="http://schemas.microsoft.com/office/drawing/2016/5/12/chartex" xmlns:cx7="http://schemas.microsoft.com/office/drawing/2016/5/13/chartex" xmlns:cx8="http://schemas.microsoft.com/office/drawing/2016/5/14/chartex" xmlns:mc="http://schemas.openxmlformats.org/markup-compatibility/2006" xmlns:aink="http://schemas.microsoft.com/office/drawing/2016/ink" xmlns:am3d="http://schemas.microsoft.com/office/drawing/2017/model3d" xmlns:o="urn:schemas-microsoft-com:office:office" xmlns:v="urn:schemas-microsoft-com:vml" xmlns:wp14="http://schemas.microsoft.com/office/word/2010/wordprocessingDrawing" xmlns:w10="urn:schemas-microsoft-com:office:word" xmlns:w="http://schemas.openxmlformats.org/wordprocessingml/2006/main" xmlns:w14="http://schemas.microsoft.com/office/word/2010/wordml" xmlns:w15="http://schemas.microsoft.com/office/word/2012/wordml" xmlns:w16cid="http://schemas.microsoft.com/office/word/2016/wordml/cid" xmlns:w16se="http://schemas.microsoft.com/office/word/2015/wordml/symex" xmlns:wpg="http://schemas.microsoft.com/office/word/2010/wordprocessingGroup" xmlns:wpi="http://schemas.microsoft.com/office/word/2010/wordprocessingInk" xmlns:wps="http://schemas.microsoft.com/office/word/2010/wordprocessingShape" xmlns:a14="http://schemas.microsoft.com/office/drawing/2010/main" val="0"/>
+                                  </a:ext>
+                                </a:extLst>
+                              </a:blip>
+                              <a:stretch>
+                                <a:fillRect/>
+                              </a:stretch>
+                            </pic:blipFill>
+                            <pic:spPr>
+                              <a:xfrm>
+                                <a:off x="0" y="0"/>
+                                <a:ext cx="200025" cy="200025"/>
+                              </a:xfrm>
+                              <a:prstGeom prst="rect">
+                                <a:avLst/>
+                              </a:prstGeom>
+                            </pic:spPr>
+                          </pic:pic>
+                        </a:graphicData>
+                      </a:graphic>
+                    </wp:inline>
+                  </w:drawing>
+                </w:r>
+                <w:r>
+                  <w:rPr>
+                    <w:sz w:val="19"/>
+                    <w:szCs w:val="19"/>
+                  </w:rPr>
+                  <w:t xml:space="preserve">   </w:t>
+                </w:r>
+                <w:r>
+                  <w:rPr>
+                    <w:sz w:val="20"/>
+                    <w:szCs w:val="20"/>
+                    <w:lang w:val="bg-BG" w:eastAsia="bg-BG"/>
+                  </w:rPr>
+                  <w:drawing>
+                    <wp:inline distT="0" distB="0" distL="0" distR="0">
+                      <wp:extent cx="200025" cy="200025"/>
+                      <wp:effectExtent l="0" t="0" r="9525" b="9525"/>
+                      <wp:docPr id="30" name="Picture 30">
+                        <a:hlinkClick xmlns:a="http://schemas.openxmlformats.org/drawingml/2006/main" r:id="rId19"/>
+                      </wp:docPr>
+                      <wp:cNvGraphicFramePr/>
+                      <a:graphic xmlns:a="http://schemas.openxmlformats.org/drawingml/2006/main">
+                        <a:graphicData uri="http://schemas.openxmlformats.org/drawingml/2006/picture">
+                          <pic:pic xmlns:pic="http://schemas.openxmlformats.org/drawingml/2006/picture">
+                            <pic:nvPicPr>
+                              <pic:cNvPr id="101" name="Picture 99">
+                                <a:hlinkClick r:id="rId19"/>
+                              </pic:cNvPr>
+                              <pic:cNvPicPr/>
+                            </pic:nvPicPr>
+                            <pic:blipFill>
+                              <a:blip r:embed="rId20"/>
+                              <a:stretch>
+                                <a:fillRect/>
+                              </a:stretch>
+                            </pic:blipFill>
+                            <pic:spPr>
+                              <a:xfrm>
+                                <a:off x="0" y="0"/>
+                                <a:ext cx="197485" cy="197485"/>
+                              </a:xfrm>
+                              <a:prstGeom prst="rect">
+                                <a:avLst/>
+                              </a:prstGeom>
+                            </pic:spPr>
+                          </pic:pic>
+                        </a:graphicData>
+                      </a:graphic>
+                    </wp:inline>
+                  </w:drawing>
+                </w:r>
+                <w:r>
+                  <w:rPr>
+                    <w:sz w:val="19"/>
+                    <w:szCs w:val="19"/>
+                  </w:rPr>
+                  <w:t xml:space="preserve">   </w:t>
+                </w:r>
+                <w:r>
+                  <w:rPr>
+                    <w:sz w:val="20"/>
+                    <w:szCs w:val="20"/>
+                    <w:lang w:val="bg-BG" w:eastAsia="bg-BG"/>
+                  </w:rPr>
+                  <w:drawing>
+                    <wp:inline distT="0" distB="0" distL="0" distR="0">
+                      <wp:extent cx="201600" cy="201600"/>
+                      <wp:effectExtent l="0" t="0" r="8255" b="8255"/>
+                      <wp:docPr id="31" name="Picture 31">
+                        <a:hlinkClick xmlns:a="http://schemas.openxmlformats.org/drawingml/2006/main" r:id="rId21"/>
+                      </wp:docPr>
+                      <wp:cNvGraphicFramePr/>
+                      <a:graphic xmlns:a="http://schemas.openxmlformats.org/drawingml/2006/main">
+                        <a:graphicData uri="http://schemas.openxmlformats.org/drawingml/2006/picture">
+                          <pic:pic xmlns:pic="http://schemas.openxmlformats.org/drawingml/2006/picture">
+                            <pic:nvPicPr>
+                              <pic:cNvPr id="102" name="Picture 35">
+                                <a:hlinkClick r:id="rId21"/>
+                              </pic:cNvPr>
+                              <pic:cNvPicPr/>
+                            </pic:nvPicPr>
+                            <pic:blipFill>
+                              <a:blip r:embed="rId22">
+                                <a:extLst>
+                                  <a:ext uri="{28A0092B-C50C-407E-A947-70E740481C1C}">
+                                    <a14:useLocalDpi xmlns="" xmlns:wpc="http://schemas.microsoft.com/office/word/2010/wordprocessingCanvas" xmlns:cx="http://schemas.microsoft.com/office/drawing/2014/chartex" xmlns:cx1="http://schemas.microsoft.com/office/drawing/2015/9/8/chartex" xmlns:cx2="http://schemas.microsoft.com/office/drawing/2015/10/21/chartex" xmlns:cx3="http://schemas.microsoft.com/office/drawing/2016/5/9/chartex" xmlns:cx4="http://schemas.microsoft.com/office/drawing/2016/5/10/chartex" xmlns:cx5="http://schemas.microsoft.com/office/drawing/2016/5/11/chartex" xmlns:cx6="http://schemas.microsoft.com/office/drawing/2016/5/12/chartex" xmlns:cx7="http://schemas.microsoft.com/office/drawing/2016/5/13/chartex" xmlns:cx8="http://schemas.microsoft.com/office/drawing/2016/5/14/chartex" xmlns:mc="http://schemas.openxmlformats.org/markup-compatibility/2006" xmlns:aink="http://schemas.microsoft.com/office/drawing/2016/ink" xmlns:am3d="http://schemas.microsoft.com/office/drawing/2017/model3d" xmlns:o="urn:schemas-microsoft-com:office:office" xmlns:v="urn:schemas-microsoft-com:vml" xmlns:wp14="http://schemas.microsoft.com/office/word/2010/wordprocessingDrawing" xmlns:w10="urn:schemas-microsoft-com:office:word" xmlns:w="http://schemas.openxmlformats.org/wordprocessingml/2006/main" xmlns:w14="http://schemas.microsoft.com/office/word/2010/wordml" xmlns:w15="http://schemas.microsoft.com/office/word/2012/wordml" xmlns:w16cid="http://schemas.microsoft.com/office/word/2016/wordml/cid" xmlns:w16se="http://schemas.microsoft.com/office/word/2015/wordml/symex" xmlns:wpg="http://schemas.microsoft.com/office/word/2010/wordprocessingGroup" xmlns:wpi="http://schemas.microsoft.com/office/word/2010/wordprocessingInk" xmlns:wps="http://schemas.microsoft.com/office/word/2010/wordprocessingShape" xmlns:a14="http://schemas.microsoft.com/office/drawing/2010/main" val="0"/>
+                                  </a:ext>
+                                </a:extLst>
+                              </a:blip>
+                              <a:stretch>
+                                <a:fillRect/>
+                              </a:stretch>
+                            </pic:blipFill>
+                            <pic:spPr>
+                              <a:xfrm>
+                                <a:off x="0" y="0"/>
+                                <a:ext cx="201600" cy="201600"/>
+                              </a:xfrm>
+                              <a:prstGeom prst="rect">
+                                <a:avLst/>
+                              </a:prstGeom>
+                            </pic:spPr>
+                          </pic:pic>
+                        </a:graphicData>
+                      </a:graphic>
+                    </wp:inline>
+                  </w:drawing>
+                </w:r>
+                <w:r>
+                  <w:rPr>
+                    <w:sz w:val="19"/>
+                    <w:szCs w:val="19"/>
+                  </w:rPr>
+                  <w:t xml:space="preserve">   </w:t>
+                </w:r>
+                <w:r>
+                  <w:rPr>
+                    <w:sz w:val="20"/>
+                    <w:szCs w:val="20"/>
+                    <w:lang w:val="bg-BG" w:eastAsia="bg-BG"/>
+                  </w:rPr>
+                  <w:drawing>
+                    <wp:inline distT="0" distB="0" distL="0" distR="0">
+                      <wp:extent cx="200025" cy="200025"/>
+                      <wp:effectExtent l="0" t="0" r="9525" b="9525"/>
+                      <wp:docPr id="32" name="Picture 32">
+                        <a:hlinkClick xmlns:a="http://schemas.openxmlformats.org/drawingml/2006/main" r:id="rId23"/>
+                      </wp:docPr>
+                      <wp:cNvGraphicFramePr/>
+                      <a:graphic xmlns:a="http://schemas.openxmlformats.org/drawingml/2006/main">
+                        <a:graphicData uri="http://schemas.openxmlformats.org/drawingml/2006/picture">
+                          <pic:pic xmlns:pic="http://schemas.openxmlformats.org/drawingml/2006/picture">
+                            <pic:nvPicPr>
+                              <pic:cNvPr id="32" name="Picture 32">
+                                <a:hlinkClick r:id="rId23"/>
+                              </pic:cNvPr>
+                              <pic:cNvPicPr/>
+                            </pic:nvPicPr>
+                            <pic:blipFill>
+                              <a:blip r:embed="rId24"/>
+                              <a:stretch>
+                                <a:fillRect/>
+                              </a:stretch>
+                            </pic:blipFill>
+                            <pic:spPr>
+                              <a:xfrm>
+                                <a:off x="0" y="0"/>
+                                <a:ext cx="197485" cy="197485"/>
+                              </a:xfrm>
+                              <a:prstGeom prst="rect">
+                                <a:avLst/>
+                              </a:prstGeom>
+                            </pic:spPr>
+                          </pic:pic>
+                        </a:graphicData>
+                      </a:graphic>
+                    </wp:inline>
+                  </w:drawing>
+                </w:r>
+              </w:p>
+            </w:txbxContent>
+          </v:textbox>
+        </v:shape>
+      </w:pict>
     </w:r>
   </w:p>
 </w:ftr>
 </file>
 
 <file path=word/footnotes.xml><?xml version="1.0" encoding="utf-8"?>
-<w:footnotes xmlns:wpc="http://schemas.microsoft.com/office/word/2010/wordprocessingCanvas" xmlns:cx="http://schemas.microsoft.com/office/drawing/2014/chartex" xmlns:cx1="http://schemas.microsoft.com/office/drawing/2015/9/8/chartex" xmlns:cx2="http://schemas.microsoft.com/office/drawing/2015/10/21/chartex" xmlns:cx3="http://schemas.microsoft.com/office/drawing/2016/5/9/chartex" xmlns:cx4="http://schemas.microsoft.com/office/drawing/2016/5/10/chartex" xmlns:cx5="http://schemas.microsoft.com/office/drawing/2016/5/11/chartex" xmlns:cx6="http://schemas.microsoft.com/office/drawing/2016/5/12/chartex" xmlns:cx7="http://schemas.microsoft.com/office/drawing/2016/5/13/chartex" xmlns:cx8="http://schemas.microsoft.com/office/drawing/2016/5/14/chartex" xmlns:mc="http://schemas.openxmlformats.org/markup-compatibility/2006" xmlns:aink="http://schemas.microsoft.com/office/drawing/2016/ink" xmlns:am3d="http://schemas.microsoft.com/office/drawing/2017/model3d" xmlns:o="urn:schemas-microsoft-com:office:office" xmlns:r="http://schemas.openxmlformats.org/officeDocument/2006/relationships" xmlns:m="http://schemas.openxmlformats.org/officeDocument/2006/math" xmlns:v="urn:schemas-microsoft-com:vml" xmlns:wp14="http://schemas.microsoft.com/office/word/2010/wordprocessingDrawing" xmlns:wp="http://schemas.openxmlformats.org/drawingml/2006/wordprocessingDrawing" xmlns:w10="urn:schemas-microsoft-com:office:word" xmlns:w="http://schemas.openxmlformats.org/wordprocessingml/2006/main" xmlns:w14="http://schemas.microsoft.com/office/word/2010/wordml" xmlns:w15="http://schemas.microsoft.com/office/word/2012/wordml" xmlns:w16cid="http://schemas.microsoft.com/office/word/2016/wordml/cid" xmlns:w16se="http://schemas.microsoft.com/office/word/2015/wordml/symex" xmlns:wpg="http://schemas.microsoft.com/office/word/2010/wordprocessingGroup" xmlns:wpi="http://schemas.microsoft.com/office/word/2010/wordprocessingInk" xmlns:wne="http://schemas.microsoft.com/office/word/2006/wordml" xmlns:wps="http://schemas.microsoft.com/office/word/2010/wordprocessingShape" mc:Ignorable="w14 w15 w16se w16cid wp14">
+<w:footnotes xmlns:ve="http://schemas.openxmlformats.org/markup-compatibility/2006" xmlns:o="urn:schemas-microsoft-com:office:office" xmlns:r="http://schemas.openxmlformats.org/officeDocument/2006/relationships" xmlns:m="http://schemas.openxmlformats.org/officeDocument/2006/math" xmlns:v="urn:schemas-microsoft-com:vml" xmlns:wp="http://schemas.openxmlformats.org/drawingml/2006/wordprocessingDrawing" xmlns:w10="urn:schemas-microsoft-com:office:word" xmlns:w="http://schemas.openxmlformats.org/wordprocessingml/2006/main" xmlns:wne="http://schemas.microsoft.com/office/word/2006/wordml">
   <w:footnote w:type="separator" w:id="-1">
     <w:p>
       <w:pPr>
@@ -5019,7 +4253,7 @@
 </file>
 
 <file path=word/header1.xml><?xml version="1.0" encoding="utf-8"?>
-<w:hdr xmlns:wpc="http://schemas.microsoft.com/office/word/2010/wordprocessingCanvas" xmlns:cx="http://schemas.microsoft.com/office/drawing/2014/chartex" xmlns:cx1="http://schemas.microsoft.com/office/drawing/2015/9/8/chartex" xmlns:cx2="http://schemas.microsoft.com/office/drawing/2015/10/21/chartex" xmlns:cx3="http://schemas.microsoft.com/office/drawing/2016/5/9/chartex" xmlns:cx4="http://schemas.microsoft.com/office/drawing/2016/5/10/chartex" xmlns:cx5="http://schemas.microsoft.com/office/drawing/2016/5/11/chartex" xmlns:cx6="http://schemas.microsoft.com/office/drawing/2016/5/12/chartex" xmlns:cx7="http://schemas.microsoft.com/office/drawing/2016/5/13/chartex" xmlns:cx8="http://schemas.microsoft.com/office/drawing/2016/5/14/chartex" xmlns:mc="http://schemas.openxmlformats.org/markup-compatibility/2006" xmlns:aink="http://schemas.microsoft.com/office/drawing/2016/ink" xmlns:am3d="http://schemas.microsoft.com/office/drawing/2017/model3d" xmlns:o="urn:schemas-microsoft-com:office:office" xmlns:r="http://schemas.openxmlformats.org/officeDocument/2006/relationships" xmlns:m="http://schemas.openxmlformats.org/officeDocument/2006/math" xmlns:v="urn:schemas-microsoft-com:vml" xmlns:wp14="http://schemas.microsoft.com/office/word/2010/wordprocessingDrawing" xmlns:wp="http://schemas.openxmlformats.org/drawingml/2006/wordprocessingDrawing" xmlns:w10="urn:schemas-microsoft-com:office:word" xmlns:w="http://schemas.openxmlformats.org/wordprocessingml/2006/main" xmlns:w14="http://schemas.microsoft.com/office/word/2010/wordml" xmlns:w15="http://schemas.microsoft.com/office/word/2012/wordml" xmlns:w16cid="http://schemas.microsoft.com/office/word/2016/wordml/cid" xmlns:w16se="http://schemas.microsoft.com/office/word/2015/wordml/symex" xmlns:wpg="http://schemas.microsoft.com/office/word/2010/wordprocessingGroup" xmlns:wpi="http://schemas.microsoft.com/office/word/2010/wordprocessingInk" xmlns:wne="http://schemas.microsoft.com/office/word/2006/wordml" xmlns:wps="http://schemas.microsoft.com/office/word/2010/wordprocessingShape" mc:Ignorable="w14 w15 w16se w16cid wp14">
+<w:hdr xmlns:ve="http://schemas.openxmlformats.org/markup-compatibility/2006" xmlns:o="urn:schemas-microsoft-com:office:office" xmlns:r="http://schemas.openxmlformats.org/officeDocument/2006/relationships" xmlns:m="http://schemas.openxmlformats.org/officeDocument/2006/math" xmlns:v="urn:schemas-microsoft-com:vml" xmlns:wp="http://schemas.openxmlformats.org/drawingml/2006/wordprocessingDrawing" xmlns:w10="urn:schemas-microsoft-com:office:word" xmlns:w="http://schemas.openxmlformats.org/wordprocessingml/2006/main" xmlns:wne="http://schemas.microsoft.com/office/word/2006/wordml">
   <w:p>
     <w:pPr>
       <w:pStyle w:val="Header"/>
@@ -5030,8 +4264,8 @@
 </file>
 
 <file path=word/numbering.xml><?xml version="1.0" encoding="utf-8"?>
-<w:numbering xmlns:wpc="http://schemas.microsoft.com/office/word/2010/wordprocessingCanvas" xmlns:cx="http://schemas.microsoft.com/office/drawing/2014/chartex" xmlns:cx1="http://schemas.microsoft.com/office/drawing/2015/9/8/chartex" xmlns:cx2="http://schemas.microsoft.com/office/drawing/2015/10/21/chartex" xmlns:cx3="http://schemas.microsoft.com/office/drawing/2016/5/9/chartex" xmlns:cx4="http://schemas.microsoft.com/office/drawing/2016/5/10/chartex" xmlns:cx5="http://schemas.microsoft.com/office/drawing/2016/5/11/chartex" xmlns:cx6="http://schemas.microsoft.com/office/drawing/2016/5/12/chartex" xmlns:cx7="http://schemas.microsoft.com/office/drawing/2016/5/13/chartex" xmlns:cx8="http://schemas.microsoft.com/office/drawing/2016/5/14/chartex" xmlns:mc="http://schemas.openxmlformats.org/markup-compatibility/2006" xmlns:aink="http://schemas.microsoft.com/office/drawing/2016/ink" xmlns:am3d="http://schemas.microsoft.com/office/drawing/2017/model3d" xmlns:o="urn:schemas-microsoft-com:office:office" xmlns:r="http://schemas.openxmlformats.org/officeDocument/2006/relationships" xmlns:m="http://schemas.openxmlformats.org/officeDocument/2006/math" xmlns:v="urn:schemas-microsoft-com:vml" xmlns:wp14="http://schemas.microsoft.com/office/word/2010/wordprocessingDrawing" xmlns:wp="http://schemas.openxmlformats.org/drawingml/2006/wordprocessingDrawing" xmlns:w10="urn:schemas-microsoft-com:office:word" xmlns:w="http://schemas.openxmlformats.org/wordprocessingml/2006/main" xmlns:w14="http://schemas.microsoft.com/office/word/2010/wordml" xmlns:w15="http://schemas.microsoft.com/office/word/2012/wordml" xmlns:w16cid="http://schemas.microsoft.com/office/word/2016/wordml/cid" xmlns:w16se="http://schemas.microsoft.com/office/word/2015/wordml/symex" xmlns:wpg="http://schemas.microsoft.com/office/word/2010/wordprocessingGroup" xmlns:wpi="http://schemas.microsoft.com/office/word/2010/wordprocessingInk" xmlns:wne="http://schemas.microsoft.com/office/word/2006/wordml" xmlns:wps="http://schemas.microsoft.com/office/word/2010/wordprocessingShape" mc:Ignorable="w14 w15 w16se w16cid wp14">
-  <w:abstractNum w:abstractNumId="0" w15:restartNumberingAfterBreak="0">
+<w:numbering xmlns:ve="http://schemas.openxmlformats.org/markup-compatibility/2006" xmlns:o="urn:schemas-microsoft-com:office:office" xmlns:r="http://schemas.openxmlformats.org/officeDocument/2006/relationships" xmlns:m="http://schemas.openxmlformats.org/officeDocument/2006/math" xmlns:v="urn:schemas-microsoft-com:vml" xmlns:wp="http://schemas.openxmlformats.org/drawingml/2006/wordprocessingDrawing" xmlns:w10="urn:schemas-microsoft-com:office:word" xmlns:w="http://schemas.openxmlformats.org/wordprocessingml/2006/main" xmlns:wne="http://schemas.microsoft.com/office/word/2006/wordml">
+  <w:abstractNum w:abstractNumId="0">
     <w:nsid w:val="03447B0B"/>
     <w:multiLevelType w:val="hybridMultilevel"/>
     <w:tmpl w:val="50FEA98C"/>
@@ -5144,7 +4378,7 @@
       </w:rPr>
     </w:lvl>
   </w:abstractNum>
-  <w:abstractNum w:abstractNumId="1" w15:restartNumberingAfterBreak="0">
+  <w:abstractNum w:abstractNumId="1">
     <w:nsid w:val="04E60920"/>
     <w:multiLevelType w:val="hybridMultilevel"/>
     <w:tmpl w:val="9DB0F662"/>
@@ -5257,7 +4491,7 @@
       </w:rPr>
     </w:lvl>
   </w:abstractNum>
-  <w:abstractNum w:abstractNumId="2" w15:restartNumberingAfterBreak="0">
+  <w:abstractNum w:abstractNumId="2">
     <w:nsid w:val="07E751F5"/>
     <w:multiLevelType w:val="hybridMultilevel"/>
     <w:tmpl w:val="23D29876"/>
@@ -5343,7 +4577,7 @@
       </w:pPr>
     </w:lvl>
   </w:abstractNum>
-  <w:abstractNum w:abstractNumId="3" w15:restartNumberingAfterBreak="0">
+  <w:abstractNum w:abstractNumId="3">
     <w:nsid w:val="0B591681"/>
     <w:multiLevelType w:val="hybridMultilevel"/>
     <w:tmpl w:val="981CE61E"/>
@@ -5456,7 +4690,7 @@
       </w:rPr>
     </w:lvl>
   </w:abstractNum>
-  <w:abstractNum w:abstractNumId="4" w15:restartNumberingAfterBreak="0">
+  <w:abstractNum w:abstractNumId="4">
     <w:nsid w:val="0F9D3254"/>
     <w:multiLevelType w:val="hybridMultilevel"/>
     <w:tmpl w:val="E6A04D92"/>
@@ -5569,7 +4803,7 @@
       </w:rPr>
     </w:lvl>
   </w:abstractNum>
-  <w:abstractNum w:abstractNumId="5" w15:restartNumberingAfterBreak="0">
+  <w:abstractNum w:abstractNumId="5">
     <w:nsid w:val="138A49E6"/>
     <w:multiLevelType w:val="hybridMultilevel"/>
     <w:tmpl w:val="83E8C240"/>
@@ -5655,7 +4889,7 @@
       </w:pPr>
     </w:lvl>
   </w:abstractNum>
-  <w:abstractNum w:abstractNumId="6" w15:restartNumberingAfterBreak="0">
+  <w:abstractNum w:abstractNumId="6">
     <w:nsid w:val="13A00DEC"/>
     <w:multiLevelType w:val="hybridMultilevel"/>
     <w:tmpl w:val="A9E40BD8"/>
@@ -5742,7 +4976,7 @@
       </w:pPr>
     </w:lvl>
   </w:abstractNum>
-  <w:abstractNum w:abstractNumId="7" w15:restartNumberingAfterBreak="0">
+  <w:abstractNum w:abstractNumId="7">
     <w:nsid w:val="14C56FFE"/>
     <w:multiLevelType w:val="hybridMultilevel"/>
     <w:tmpl w:val="8272F8F0"/>
@@ -5855,7 +5089,7 @@
       </w:rPr>
     </w:lvl>
   </w:abstractNum>
-  <w:abstractNum w:abstractNumId="8" w15:restartNumberingAfterBreak="0">
+  <w:abstractNum w:abstractNumId="8">
     <w:nsid w:val="14DE4203"/>
     <w:multiLevelType w:val="hybridMultilevel"/>
     <w:tmpl w:val="6D0CBC3E"/>
@@ -5968,7 +5202,7 @@
       </w:rPr>
     </w:lvl>
   </w:abstractNum>
-  <w:abstractNum w:abstractNumId="9" w15:restartNumberingAfterBreak="0">
+  <w:abstractNum w:abstractNumId="9">
     <w:nsid w:val="16587214"/>
     <w:multiLevelType w:val="hybridMultilevel"/>
     <w:tmpl w:val="8E6E885C"/>
@@ -6054,7 +5288,7 @@
       </w:pPr>
     </w:lvl>
   </w:abstractNum>
-  <w:abstractNum w:abstractNumId="10" w15:restartNumberingAfterBreak="0">
+  <w:abstractNum w:abstractNumId="10">
     <w:nsid w:val="176232EC"/>
     <w:multiLevelType w:val="hybridMultilevel"/>
     <w:tmpl w:val="B2A87300"/>
@@ -6140,7 +5374,7 @@
       </w:pPr>
     </w:lvl>
   </w:abstractNum>
-  <w:abstractNum w:abstractNumId="11" w15:restartNumberingAfterBreak="0">
+  <w:abstractNum w:abstractNumId="11">
     <w:nsid w:val="26276162"/>
     <w:multiLevelType w:val="hybridMultilevel"/>
     <w:tmpl w:val="714A8530"/>
@@ -6253,7 +5487,7 @@
       </w:rPr>
     </w:lvl>
   </w:abstractNum>
-  <w:abstractNum w:abstractNumId="12" w15:restartNumberingAfterBreak="0">
+  <w:abstractNum w:abstractNumId="12">
     <w:nsid w:val="27994B53"/>
     <w:multiLevelType w:val="hybridMultilevel"/>
     <w:tmpl w:val="5162B442"/>
@@ -6366,7 +5600,7 @@
       </w:rPr>
     </w:lvl>
   </w:abstractNum>
-  <w:abstractNum w:abstractNumId="13" w15:restartNumberingAfterBreak="0">
+  <w:abstractNum w:abstractNumId="13">
     <w:nsid w:val="2F8A0DC4"/>
     <w:multiLevelType w:val="hybridMultilevel"/>
     <w:tmpl w:val="60ECA8FA"/>
@@ -6451,7 +5685,7 @@
       </w:pPr>
     </w:lvl>
   </w:abstractNum>
-  <w:abstractNum w:abstractNumId="14" w15:restartNumberingAfterBreak="0">
+  <w:abstractNum w:abstractNumId="14">
     <w:nsid w:val="2F910097"/>
     <w:multiLevelType w:val="hybridMultilevel"/>
     <w:tmpl w:val="2D0ECEA0"/>
@@ -6537,7 +5771,7 @@
       </w:pPr>
     </w:lvl>
   </w:abstractNum>
-  <w:abstractNum w:abstractNumId="15" w15:restartNumberingAfterBreak="0">
+  <w:abstractNum w:abstractNumId="15">
     <w:nsid w:val="30DE0198"/>
     <w:multiLevelType w:val="hybridMultilevel"/>
     <w:tmpl w:val="9B3832AA"/>
@@ -6650,7 +5884,7 @@
       </w:rPr>
     </w:lvl>
   </w:abstractNum>
-  <w:abstractNum w:abstractNumId="16" w15:restartNumberingAfterBreak="0">
+  <w:abstractNum w:abstractNumId="16">
     <w:nsid w:val="3B4053BC"/>
     <w:multiLevelType w:val="hybridMultilevel"/>
     <w:tmpl w:val="4B707ADC"/>
@@ -6763,7 +5997,7 @@
       </w:rPr>
     </w:lvl>
   </w:abstractNum>
-  <w:abstractNum w:abstractNumId="17" w15:restartNumberingAfterBreak="0">
+  <w:abstractNum w:abstractNumId="17">
     <w:nsid w:val="3C89141D"/>
     <w:multiLevelType w:val="hybridMultilevel"/>
     <w:tmpl w:val="98045D38"/>
@@ -6876,7 +6110,7 @@
       </w:rPr>
     </w:lvl>
   </w:abstractNum>
-  <w:abstractNum w:abstractNumId="18" w15:restartNumberingAfterBreak="0">
+  <w:abstractNum w:abstractNumId="18">
     <w:nsid w:val="3F6C4D68"/>
     <w:multiLevelType w:val="hybridMultilevel"/>
     <w:tmpl w:val="9DBE01EC"/>
@@ -6989,7 +6223,7 @@
       </w:rPr>
     </w:lvl>
   </w:abstractNum>
-  <w:abstractNum w:abstractNumId="19" w15:restartNumberingAfterBreak="0">
+  <w:abstractNum w:abstractNumId="19">
     <w:nsid w:val="512537BC"/>
     <w:multiLevelType w:val="hybridMultilevel"/>
     <w:tmpl w:val="B380CD70"/>
@@ -7102,7 +6336,7 @@
       </w:rPr>
     </w:lvl>
   </w:abstractNum>
-  <w:abstractNum w:abstractNumId="20" w15:restartNumberingAfterBreak="0">
+  <w:abstractNum w:abstractNumId="20">
     <w:nsid w:val="52F41933"/>
     <w:multiLevelType w:val="hybridMultilevel"/>
     <w:tmpl w:val="B2A87300"/>
@@ -7188,7 +6422,7 @@
       </w:pPr>
     </w:lvl>
   </w:abstractNum>
-  <w:abstractNum w:abstractNumId="21" w15:restartNumberingAfterBreak="0">
+  <w:abstractNum w:abstractNumId="21">
     <w:nsid w:val="556377F2"/>
     <w:multiLevelType w:val="hybridMultilevel"/>
     <w:tmpl w:val="1CAA1A9A"/>
@@ -7274,7 +6508,7 @@
       </w:pPr>
     </w:lvl>
   </w:abstractNum>
-  <w:abstractNum w:abstractNumId="22" w15:restartNumberingAfterBreak="0">
+  <w:abstractNum w:abstractNumId="22">
     <w:nsid w:val="636036D7"/>
     <w:multiLevelType w:val="hybridMultilevel"/>
     <w:tmpl w:val="369ECFDA"/>
@@ -7387,7 +6621,7 @@
       </w:rPr>
     </w:lvl>
   </w:abstractNum>
-  <w:abstractNum w:abstractNumId="23" w15:restartNumberingAfterBreak="0">
+  <w:abstractNum w:abstractNumId="23">
     <w:nsid w:val="6A603BC6"/>
     <w:multiLevelType w:val="hybridMultilevel"/>
     <w:tmpl w:val="6886452E"/>
@@ -7473,7 +6707,7 @@
       </w:pPr>
     </w:lvl>
   </w:abstractNum>
-  <w:abstractNum w:abstractNumId="24" w15:restartNumberingAfterBreak="0">
+  <w:abstractNum w:abstractNumId="24">
     <w:nsid w:val="6EAC7DEE"/>
     <w:multiLevelType w:val="hybridMultilevel"/>
     <w:tmpl w:val="6886452E"/>
@@ -7559,7 +6793,7 @@
       </w:pPr>
     </w:lvl>
   </w:abstractNum>
-  <w:abstractNum w:abstractNumId="25" w15:restartNumberingAfterBreak="0">
+  <w:abstractNum w:abstractNumId="25">
     <w:nsid w:val="72D47DF6"/>
     <w:multiLevelType w:val="hybridMultilevel"/>
     <w:tmpl w:val="8F38E104"/>
@@ -7645,7 +6879,7 @@
       </w:pPr>
     </w:lvl>
   </w:abstractNum>
-  <w:abstractNum w:abstractNumId="26" w15:restartNumberingAfterBreak="0">
+  <w:abstractNum w:abstractNumId="26">
     <w:nsid w:val="759D4B03"/>
     <w:multiLevelType w:val="hybridMultilevel"/>
     <w:tmpl w:val="23D29876"/>
@@ -7731,7 +6965,7 @@
       </w:pPr>
     </w:lvl>
   </w:abstractNum>
-  <w:abstractNum w:abstractNumId="27" w15:restartNumberingAfterBreak="0">
+  <w:abstractNum w:abstractNumId="27">
     <w:nsid w:val="75E34A6C"/>
     <w:multiLevelType w:val="hybridMultilevel"/>
     <w:tmpl w:val="053E5662"/>
@@ -7817,7 +7051,7 @@
       </w:pPr>
     </w:lvl>
   </w:abstractNum>
-  <w:abstractNum w:abstractNumId="28" w15:restartNumberingAfterBreak="0">
+  <w:abstractNum w:abstractNumId="28">
     <w:nsid w:val="7D742932"/>
     <w:multiLevelType w:val="hybridMultilevel"/>
     <w:tmpl w:val="23D29876"/>
@@ -8371,7 +7605,7 @@
 </file>
 
 <file path=word/styles.xml><?xml version="1.0" encoding="utf-8"?>
-<w:styles xmlns:mc="http://schemas.openxmlformats.org/markup-compatibility/2006" xmlns:r="http://schemas.openxmlformats.org/officeDocument/2006/relationships" xmlns:w="http://schemas.openxmlformats.org/wordprocessingml/2006/main" xmlns:w14="http://schemas.microsoft.com/office/word/2010/wordml" xmlns:w15="http://schemas.microsoft.com/office/word/2012/wordml" xmlns:w16cid="http://schemas.microsoft.com/office/word/2016/wordml/cid" xmlns:w16se="http://schemas.microsoft.com/office/word/2015/wordml/symex" mc:Ignorable="w14 w15 w16se w16cid">
+<w:styles xmlns:r="http://schemas.openxmlformats.org/officeDocument/2006/relationships" xmlns:w="http://schemas.openxmlformats.org/wordprocessingml/2006/main">
   <w:docDefaults>
     <w:rPrDefault>
       <w:rPr>
@@ -8387,382 +7621,144 @@
       </w:pPr>
     </w:pPrDefault>
   </w:docDefaults>
-  <w:latentStyles w:defLockedState="0" w:defUIPriority="99" w:defSemiHidden="0" w:defUnhideWhenUsed="0" w:defQFormat="0" w:count="375">
-    <w:lsdException w:name="Normal" w:uiPriority="0" w:qFormat="1"/>
-    <w:lsdException w:name="heading 1" w:uiPriority="9" w:qFormat="1"/>
-    <w:lsdException w:name="heading 2" w:semiHidden="1" w:uiPriority="9" w:unhideWhenUsed="1" w:qFormat="1"/>
-    <w:lsdException w:name="heading 3" w:semiHidden="1" w:uiPriority="9" w:unhideWhenUsed="1" w:qFormat="1"/>
-    <w:lsdException w:name="heading 4" w:semiHidden="1" w:uiPriority="9" w:unhideWhenUsed="1" w:qFormat="1"/>
-    <w:lsdException w:name="heading 5" w:semiHidden="1" w:uiPriority="9" w:unhideWhenUsed="1" w:qFormat="1"/>
-    <w:lsdException w:name="heading 6" w:semiHidden="1" w:uiPriority="9" w:unhideWhenUsed="1" w:qFormat="1"/>
-    <w:lsdException w:name="heading 7" w:semiHidden="1" w:uiPriority="9" w:unhideWhenUsed="1" w:qFormat="1"/>
-    <w:lsdException w:name="heading 8" w:semiHidden="1" w:uiPriority="9" w:unhideWhenUsed="1" w:qFormat="1"/>
-    <w:lsdException w:name="heading 9" w:semiHidden="1" w:uiPriority="9" w:unhideWhenUsed="1" w:qFormat="1"/>
-    <w:lsdException w:name="index 1" w:semiHidden="1" w:unhideWhenUsed="1"/>
-    <w:lsdException w:name="index 2" w:semiHidden="1" w:unhideWhenUsed="1"/>
-    <w:lsdException w:name="index 3" w:semiHidden="1" w:unhideWhenUsed="1"/>
-    <w:lsdException w:name="index 4" w:semiHidden="1" w:unhideWhenUsed="1"/>
-    <w:lsdException w:name="index 5" w:semiHidden="1" w:unhideWhenUsed="1"/>
-    <w:lsdException w:name="index 6" w:semiHidden="1" w:unhideWhenUsed="1"/>
-    <w:lsdException w:name="index 7" w:semiHidden="1" w:unhideWhenUsed="1"/>
-    <w:lsdException w:name="index 8" w:semiHidden="1" w:unhideWhenUsed="1"/>
-    <w:lsdException w:name="index 9" w:semiHidden="1" w:unhideWhenUsed="1"/>
-    <w:lsdException w:name="toc 1" w:semiHidden="1" w:uiPriority="39" w:unhideWhenUsed="1"/>
-    <w:lsdException w:name="toc 2" w:semiHidden="1" w:uiPriority="39" w:unhideWhenUsed="1"/>
-    <w:lsdException w:name="toc 3" w:semiHidden="1" w:uiPriority="39" w:unhideWhenUsed="1"/>
-    <w:lsdException w:name="toc 4" w:semiHidden="1" w:uiPriority="39" w:unhideWhenUsed="1"/>
-    <w:lsdException w:name="toc 5" w:semiHidden="1" w:uiPriority="39" w:unhideWhenUsed="1"/>
-    <w:lsdException w:name="toc 6" w:semiHidden="1" w:uiPriority="39" w:unhideWhenUsed="1"/>
-    <w:lsdException w:name="toc 7" w:semiHidden="1" w:uiPriority="39" w:unhideWhenUsed="1"/>
-    <w:lsdException w:name="toc 8" w:semiHidden="1" w:uiPriority="39" w:unhideWhenUsed="1"/>
-    <w:lsdException w:name="toc 9" w:semiHidden="1" w:uiPriority="39" w:unhideWhenUsed="1"/>
-    <w:lsdException w:name="Normal Indent" w:semiHidden="1" w:unhideWhenUsed="1"/>
-    <w:lsdException w:name="footnote text" w:semiHidden="1" w:unhideWhenUsed="1"/>
-    <w:lsdException w:name="annotation text" w:semiHidden="1" w:unhideWhenUsed="1"/>
-    <w:lsdException w:name="header" w:semiHidden="1" w:unhideWhenUsed="1"/>
-    <w:lsdException w:name="footer" w:semiHidden="1" w:unhideWhenUsed="1"/>
-    <w:lsdException w:name="index heading" w:semiHidden="1" w:unhideWhenUsed="1"/>
-    <w:lsdException w:name="caption" w:semiHidden="1" w:uiPriority="35" w:unhideWhenUsed="1" w:qFormat="1"/>
-    <w:lsdException w:name="table of figures" w:semiHidden="1" w:unhideWhenUsed="1"/>
-    <w:lsdException w:name="envelope address" w:semiHidden="1" w:unhideWhenUsed="1"/>
-    <w:lsdException w:name="envelope return" w:semiHidden="1" w:unhideWhenUsed="1"/>
-    <w:lsdException w:name="footnote reference" w:semiHidden="1" w:unhideWhenUsed="1"/>
-    <w:lsdException w:name="annotation reference" w:semiHidden="1" w:unhideWhenUsed="1"/>
-    <w:lsdException w:name="line number" w:semiHidden="1" w:unhideWhenUsed="1"/>
-    <w:lsdException w:name="page number" w:semiHidden="1" w:unhideWhenUsed="1"/>
-    <w:lsdException w:name="endnote reference" w:semiHidden="1" w:unhideWhenUsed="1"/>
-    <w:lsdException w:name="endnote text" w:semiHidden="1" w:unhideWhenUsed="1"/>
-    <w:lsdException w:name="table of authorities" w:semiHidden="1" w:unhideWhenUsed="1"/>
-    <w:lsdException w:name="macro" w:semiHidden="1" w:unhideWhenUsed="1"/>
-    <w:lsdException w:name="toa heading" w:semiHidden="1" w:unhideWhenUsed="1"/>
-    <w:lsdException w:name="List" w:semiHidden="1" w:unhideWhenUsed="1"/>
-    <w:lsdException w:name="List Bullet" w:semiHidden="1" w:unhideWhenUsed="1"/>
-    <w:lsdException w:name="List Number" w:semiHidden="1" w:unhideWhenUsed="1"/>
-    <w:lsdException w:name="List 2" w:semiHidden="1" w:unhideWhenUsed="1"/>
-    <w:lsdException w:name="List 3" w:semiHidden="1" w:unhideWhenUsed="1"/>
-    <w:lsdException w:name="List 4" w:semiHidden="1" w:unhideWhenUsed="1"/>
-    <w:lsdException w:name="List 5" w:semiHidden="1" w:unhideWhenUsed="1"/>
-    <w:lsdException w:name="List Bullet 2" w:semiHidden="1" w:unhideWhenUsed="1"/>
-    <w:lsdException w:name="List Bullet 3" w:semiHidden="1" w:unhideWhenUsed="1"/>
-    <w:lsdException w:name="List Bullet 4" w:semiHidden="1" w:unhideWhenUsed="1"/>
-    <w:lsdException w:name="List Bullet 5" w:semiHidden="1" w:unhideWhenUsed="1"/>
-    <w:lsdException w:name="List Number 2" w:semiHidden="1" w:unhideWhenUsed="1"/>
-    <w:lsdException w:name="List Number 3" w:semiHidden="1" w:unhideWhenUsed="1"/>
-    <w:lsdException w:name="List Number 4" w:semiHidden="1" w:unhideWhenUsed="1"/>
-    <w:lsdException w:name="List Number 5" w:semiHidden="1" w:unhideWhenUsed="1"/>
-    <w:lsdException w:name="Title" w:uiPriority="10"/>
-    <w:lsdException w:name="Closing" w:semiHidden="1" w:unhideWhenUsed="1"/>
-    <w:lsdException w:name="Signature" w:semiHidden="1" w:unhideWhenUsed="1"/>
-    <w:lsdException w:name="Default Paragraph Font" w:semiHidden="1" w:uiPriority="1" w:unhideWhenUsed="1"/>
-    <w:lsdException w:name="Body Text" w:semiHidden="1" w:unhideWhenUsed="1"/>
-    <w:lsdException w:name="Body Text Indent" w:semiHidden="1" w:unhideWhenUsed="1"/>
-    <w:lsdException w:name="List Continue" w:semiHidden="1" w:unhideWhenUsed="1"/>
-    <w:lsdException w:name="List Continue 2" w:semiHidden="1" w:unhideWhenUsed="1"/>
-    <w:lsdException w:name="List Continue 3" w:semiHidden="1" w:unhideWhenUsed="1"/>
-    <w:lsdException w:name="List Continue 4" w:semiHidden="1" w:unhideWhenUsed="1"/>
-    <w:lsdException w:name="List Continue 5" w:semiHidden="1" w:unhideWhenUsed="1"/>
-    <w:lsdException w:name="Message Header" w:semiHidden="1" w:unhideWhenUsed="1"/>
-    <w:lsdException w:name="Subtitle" w:uiPriority="11"/>
-    <w:lsdException w:name="Salutation" w:semiHidden="1" w:unhideWhenUsed="1"/>
-    <w:lsdException w:name="Date" w:semiHidden="1" w:unhideWhenUsed="1"/>
-    <w:lsdException w:name="Body Text First Indent" w:semiHidden="1" w:unhideWhenUsed="1"/>
-    <w:lsdException w:name="Body Text First Indent 2" w:semiHidden="1" w:unhideWhenUsed="1"/>
-    <w:lsdException w:name="Note Heading" w:semiHidden="1" w:unhideWhenUsed="1"/>
-    <w:lsdException w:name="Body Text 2" w:semiHidden="1" w:unhideWhenUsed="1"/>
-    <w:lsdException w:name="Body Text 3" w:semiHidden="1" w:unhideWhenUsed="1"/>
-    <w:lsdException w:name="Body Text Indent 2" w:semiHidden="1" w:unhideWhenUsed="1"/>
-    <w:lsdException w:name="Body Text Indent 3" w:semiHidden="1" w:unhideWhenUsed="1"/>
-    <w:lsdException w:name="Block Text" w:semiHidden="1" w:unhideWhenUsed="1"/>
-    <w:lsdException w:name="Hyperlink" w:semiHidden="1" w:unhideWhenUsed="1"/>
-    <w:lsdException w:name="FollowedHyperlink" w:semiHidden="1" w:unhideWhenUsed="1"/>
-    <w:lsdException w:name="Strong" w:uiPriority="22" w:qFormat="1"/>
-    <w:lsdException w:name="Emphasis" w:uiPriority="20"/>
-    <w:lsdException w:name="Document Map" w:semiHidden="1" w:unhideWhenUsed="1"/>
-    <w:lsdException w:name="Plain Text" w:semiHidden="1" w:unhideWhenUsed="1"/>
-    <w:lsdException w:name="E-mail Signature" w:semiHidden="1" w:unhideWhenUsed="1"/>
-    <w:lsdException w:name="HTML Top of Form" w:semiHidden="1" w:unhideWhenUsed="1"/>
-    <w:lsdException w:name="HTML Bottom of Form" w:semiHidden="1" w:unhideWhenUsed="1"/>
-    <w:lsdException w:name="Normal (Web)" w:semiHidden="1" w:unhideWhenUsed="1"/>
-    <w:lsdException w:name="HTML Acronym" w:semiHidden="1" w:unhideWhenUsed="1"/>
-    <w:lsdException w:name="HTML Address" w:semiHidden="1" w:unhideWhenUsed="1"/>
-    <w:lsdException w:name="HTML Cite" w:semiHidden="1" w:unhideWhenUsed="1"/>
-    <w:lsdException w:name="HTML Code" w:semiHidden="1" w:unhideWhenUsed="1"/>
-    <w:lsdException w:name="HTML Definition" w:semiHidden="1" w:unhideWhenUsed="1"/>
-    <w:lsdException w:name="HTML Keyboard" w:semiHidden="1" w:unhideWhenUsed="1"/>
-    <w:lsdException w:name="HTML Preformatted" w:semiHidden="1" w:unhideWhenUsed="1"/>
-    <w:lsdException w:name="HTML Sample" w:semiHidden="1" w:unhideWhenUsed="1"/>
-    <w:lsdException w:name="HTML Typewriter" w:semiHidden="1" w:unhideWhenUsed="1"/>
-    <w:lsdException w:name="HTML Variable" w:semiHidden="1" w:unhideWhenUsed="1"/>
-    <w:lsdException w:name="Normal Table" w:semiHidden="1" w:unhideWhenUsed="1"/>
-    <w:lsdException w:name="annotation subject" w:semiHidden="1" w:unhideWhenUsed="1"/>
-    <w:lsdException w:name="No List" w:semiHidden="1" w:unhideWhenUsed="1"/>
-    <w:lsdException w:name="Outline List 1" w:semiHidden="1" w:unhideWhenUsed="1"/>
-    <w:lsdException w:name="Outline List 2" w:semiHidden="1" w:unhideWhenUsed="1"/>
-    <w:lsdException w:name="Outline List 3" w:semiHidden="1" w:unhideWhenUsed="1"/>
-    <w:lsdException w:name="Table Simple 1" w:semiHidden="1" w:unhideWhenUsed="1"/>
-    <w:lsdException w:name="Table Simple 2" w:semiHidden="1" w:unhideWhenUsed="1"/>
-    <w:lsdException w:name="Table Simple 3" w:semiHidden="1" w:unhideWhenUsed="1"/>
-    <w:lsdException w:name="Table Classic 1" w:semiHidden="1" w:unhideWhenUsed="1"/>
-    <w:lsdException w:name="Table Classic 2" w:semiHidden="1" w:unhideWhenUsed="1"/>
-    <w:lsdException w:name="Table Classic 3" w:semiHidden="1" w:unhideWhenUsed="1"/>
-    <w:lsdException w:name="Table Classic 4" w:semiHidden="1" w:unhideWhenUsed="1"/>
-    <w:lsdException w:name="Table Colorful 1" w:semiHidden="1" w:unhideWhenUsed="1"/>
-    <w:lsdException w:name="Table Colorful 2" w:semiHidden="1" w:unhideWhenUsed="1"/>
-    <w:lsdException w:name="Table Colorful 3" w:semiHidden="1" w:unhideWhenUsed="1"/>
-    <w:lsdException w:name="Table Columns 1" w:semiHidden="1" w:unhideWhenUsed="1"/>
-    <w:lsdException w:name="Table Columns 2" w:semiHidden="1" w:unhideWhenUsed="1"/>
-    <w:lsdException w:name="Table Columns 3" w:semiHidden="1" w:unhideWhenUsed="1"/>
-    <w:lsdException w:name="Table Columns 4" w:semiHidden="1" w:unhideWhenUsed="1"/>
-    <w:lsdException w:name="Table Columns 5" w:semiHidden="1" w:unhideWhenUsed="1"/>
-    <w:lsdException w:name="Table Grid 1" w:semiHidden="1" w:unhideWhenUsed="1"/>
-    <w:lsdException w:name="Table Grid 2" w:semiHidden="1" w:unhideWhenUsed="1"/>
-    <w:lsdException w:name="Table Grid 3" w:semiHidden="1" w:unhideWhenUsed="1"/>
-    <w:lsdException w:name="Table Grid 4" w:semiHidden="1" w:unhideWhenUsed="1"/>
-    <w:lsdException w:name="Table Grid 5" w:semiHidden="1" w:unhideWhenUsed="1"/>
-    <w:lsdException w:name="Table Grid 6" w:semiHidden="1" w:unhideWhenUsed="1"/>
-    <w:lsdException w:name="Table Grid 7" w:semiHidden="1" w:unhideWhenUsed="1"/>
-    <w:lsdException w:name="Table Grid 8" w:semiHidden="1" w:unhideWhenUsed="1"/>
-    <w:lsdException w:name="Table List 1" w:semiHidden="1" w:unhideWhenUsed="1"/>
-    <w:lsdException w:name="Table List 2" w:semiHidden="1" w:unhideWhenUsed="1"/>
-    <w:lsdException w:name="Table List 3" w:semiHidden="1" w:unhideWhenUsed="1"/>
-    <w:lsdException w:name="Table List 4" w:semiHidden="1" w:unhideWhenUsed="1"/>
-    <w:lsdException w:name="Table List 5" w:semiHidden="1" w:unhideWhenUsed="1"/>
-    <w:lsdException w:name="Table List 6" w:semiHidden="1" w:unhideWhenUsed="1"/>
-    <w:lsdException w:name="Table List 7" w:semiHidden="1" w:unhideWhenUsed="1"/>
-    <w:lsdException w:name="Table List 8" w:semiHidden="1" w:unhideWhenUsed="1"/>
-    <w:lsdException w:name="Table 3D effects 1" w:semiHidden="1" w:unhideWhenUsed="1"/>
-    <w:lsdException w:name="Table 3D effects 2" w:semiHidden="1" w:unhideWhenUsed="1"/>
-    <w:lsdException w:name="Table 3D effects 3" w:semiHidden="1" w:unhideWhenUsed="1"/>
-    <w:lsdException w:name="Table Contemporary" w:semiHidden="1" w:unhideWhenUsed="1"/>
-    <w:lsdException w:name="Table Elegant" w:semiHidden="1" w:unhideWhenUsed="1"/>
-    <w:lsdException w:name="Table Professional" w:semiHidden="1" w:unhideWhenUsed="1"/>
-    <w:lsdException w:name="Table Subtle 1" w:semiHidden="1" w:unhideWhenUsed="1"/>
-    <w:lsdException w:name="Table Subtle 2" w:semiHidden="1" w:unhideWhenUsed="1"/>
-    <w:lsdException w:name="Table Web 1" w:semiHidden="1" w:unhideWhenUsed="1"/>
-    <w:lsdException w:name="Table Web 2" w:semiHidden="1" w:unhideWhenUsed="1"/>
-    <w:lsdException w:name="Table Web 3" w:semiHidden="1" w:unhideWhenUsed="1"/>
-    <w:lsdException w:name="Balloon Text" w:semiHidden="1" w:unhideWhenUsed="1"/>
-    <w:lsdException w:name="Table Grid" w:uiPriority="59"/>
-    <w:lsdException w:name="Table Theme" w:semiHidden="1" w:unhideWhenUsed="1"/>
-    <w:lsdException w:name="Placeholder Text" w:semiHidden="1"/>
-    <w:lsdException w:name="No Spacing" w:uiPriority="1"/>
-    <w:lsdException w:name="Light Shading" w:uiPriority="60"/>
-    <w:lsdException w:name="Light List" w:uiPriority="61"/>
-    <w:lsdException w:name="Light Grid" w:uiPriority="62"/>
-    <w:lsdException w:name="Medium Shading 1" w:uiPriority="63"/>
-    <w:lsdException w:name="Medium Shading 2" w:uiPriority="64"/>
-    <w:lsdException w:name="Medium List 1" w:uiPriority="65"/>
-    <w:lsdException w:name="Medium List 2" w:uiPriority="66"/>
-    <w:lsdException w:name="Medium Grid 1" w:uiPriority="67"/>
-    <w:lsdException w:name="Medium Grid 2" w:uiPriority="68"/>
-    <w:lsdException w:name="Medium Grid 3" w:uiPriority="69"/>
-    <w:lsdException w:name="Dark List" w:uiPriority="70"/>
-    <w:lsdException w:name="Colorful Shading" w:uiPriority="71"/>
-    <w:lsdException w:name="Colorful List" w:uiPriority="72"/>
-    <w:lsdException w:name="Colorful Grid" w:uiPriority="73"/>
-    <w:lsdException w:name="Light Shading Accent 1" w:uiPriority="60"/>
-    <w:lsdException w:name="Light List Accent 1" w:uiPriority="61"/>
-    <w:lsdException w:name="Light Grid Accent 1" w:uiPriority="62"/>
-    <w:lsdException w:name="Medium Shading 1 Accent 1" w:uiPriority="63"/>
-    <w:lsdException w:name="Medium Shading 2 Accent 1" w:uiPriority="64"/>
-    <w:lsdException w:name="Medium List 1 Accent 1" w:uiPriority="65"/>
-    <w:lsdException w:name="Revision" w:semiHidden="1"/>
-    <w:lsdException w:name="List Paragraph" w:uiPriority="34" w:qFormat="1"/>
-    <w:lsdException w:name="Quote" w:uiPriority="29"/>
-    <w:lsdException w:name="Intense Quote" w:uiPriority="30"/>
-    <w:lsdException w:name="Medium List 2 Accent 1" w:uiPriority="66"/>
-    <w:lsdException w:name="Medium Grid 1 Accent 1" w:uiPriority="67"/>
-    <w:lsdException w:name="Medium Grid 2 Accent 1" w:uiPriority="68"/>
-    <w:lsdException w:name="Medium Grid 3 Accent 1" w:uiPriority="69"/>
-    <w:lsdException w:name="Dark List Accent 1" w:uiPriority="70"/>
-    <w:lsdException w:name="Colorful Shading Accent 1" w:uiPriority="71"/>
-    <w:lsdException w:name="Colorful List Accent 1" w:uiPriority="72"/>
-    <w:lsdException w:name="Colorful Grid Accent 1" w:uiPriority="73"/>
-    <w:lsdException w:name="Light Shading Accent 2" w:uiPriority="60"/>
-    <w:lsdException w:name="Light List Accent 2" w:uiPriority="61"/>
-    <w:lsdException w:name="Light Grid Accent 2" w:uiPriority="62"/>
-    <w:lsdException w:name="Medium Shading 1 Accent 2" w:uiPriority="63"/>
-    <w:lsdException w:name="Medium Shading 2 Accent 2" w:uiPriority="64"/>
-    <w:lsdException w:name="Medium List 1 Accent 2" w:uiPriority="65"/>
-    <w:lsdException w:name="Medium List 2 Accent 2" w:uiPriority="66"/>
-    <w:lsdException w:name="Medium Grid 1 Accent 2" w:uiPriority="67"/>
-    <w:lsdException w:name="Medium Grid 2 Accent 2" w:uiPriority="68"/>
-    <w:lsdException w:name="Medium Grid 3 Accent 2" w:uiPriority="69"/>
-    <w:lsdException w:name="Dark List Accent 2" w:uiPriority="70"/>
-    <w:lsdException w:name="Colorful Shading Accent 2" w:uiPriority="71"/>
-    <w:lsdException w:name="Colorful List Accent 2" w:uiPriority="72"/>
-    <w:lsdException w:name="Colorful Grid Accent 2" w:uiPriority="73"/>
-    <w:lsdException w:name="Light Shading Accent 3" w:uiPriority="60"/>
-    <w:lsdException w:name="Light List Accent 3" w:uiPriority="61"/>
-    <w:lsdException w:name="Light Grid Accent 3" w:uiPriority="62"/>
-    <w:lsdException w:name="Medium Shading 1 Accent 3" w:uiPriority="63"/>
-    <w:lsdException w:name="Medium Shading 2 Accent 3" w:uiPriority="64"/>
-    <w:lsdException w:name="Medium List 1 Accent 3" w:uiPriority="65"/>
-    <w:lsdException w:name="Medium List 2 Accent 3" w:uiPriority="66"/>
-    <w:lsdException w:name="Medium Grid 1 Accent 3" w:uiPriority="67"/>
-    <w:lsdException w:name="Medium Grid 2 Accent 3" w:uiPriority="68"/>
-    <w:lsdException w:name="Medium Grid 3 Accent 3" w:uiPriority="69"/>
-    <w:lsdException w:name="Dark List Accent 3" w:uiPriority="70"/>
-    <w:lsdException w:name="Colorful Shading Accent 3" w:uiPriority="71"/>
-    <w:lsdException w:name="Colorful List Accent 3" w:uiPriority="72"/>
-    <w:lsdException w:name="Colorful Grid Accent 3" w:uiPriority="73"/>
-    <w:lsdException w:name="Light Shading Accent 4" w:uiPriority="60"/>
-    <w:lsdException w:name="Light List Accent 4" w:uiPriority="61"/>
-    <w:lsdException w:name="Light Grid Accent 4" w:uiPriority="62"/>
-    <w:lsdException w:name="Medium Shading 1 Accent 4" w:uiPriority="63"/>
-    <w:lsdException w:name="Medium Shading 2 Accent 4" w:uiPriority="64"/>
-    <w:lsdException w:name="Medium List 1 Accent 4" w:uiPriority="65"/>
-    <w:lsdException w:name="Medium List 2 Accent 4" w:uiPriority="66"/>
-    <w:lsdException w:name="Medium Grid 1 Accent 4" w:uiPriority="67"/>
-    <w:lsdException w:name="Medium Grid 2 Accent 4" w:uiPriority="68"/>
-    <w:lsdException w:name="Medium Grid 3 Accent 4" w:uiPriority="69"/>
-    <w:lsdException w:name="Dark List Accent 4" w:uiPriority="70"/>
-    <w:lsdException w:name="Colorful Shading Accent 4" w:uiPriority="71"/>
-    <w:lsdException w:name="Colorful List Accent 4" w:uiPriority="72"/>
-    <w:lsdException w:name="Colorful Grid Accent 4" w:uiPriority="73"/>
-    <w:lsdException w:name="Light Shading Accent 5" w:uiPriority="60"/>
-    <w:lsdException w:name="Light List Accent 5" w:uiPriority="61"/>
-    <w:lsdException w:name="Light Grid Accent 5" w:uiPriority="62"/>
-    <w:lsdException w:name="Medium Shading 1 Accent 5" w:uiPriority="63"/>
-    <w:lsdException w:name="Medium Shading 2 Accent 5" w:uiPriority="64"/>
-    <w:lsdException w:name="Medium List 1 Accent 5" w:uiPriority="65"/>
-    <w:lsdException w:name="Medium List 2 Accent 5" w:uiPriority="66"/>
-    <w:lsdException w:name="Medium Grid 1 Accent 5" w:uiPriority="67"/>
-    <w:lsdException w:name="Medium Grid 2 Accent 5" w:uiPriority="68"/>
-    <w:lsdException w:name="Medium Grid 3 Accent 5" w:uiPriority="69"/>
-    <w:lsdException w:name="Dark List Accent 5" w:uiPriority="70"/>
-    <w:lsdException w:name="Colorful Shading Accent 5" w:uiPriority="71"/>
-    <w:lsdException w:name="Colorful List Accent 5" w:uiPriority="72"/>
-    <w:lsdException w:name="Colorful Grid Accent 5" w:uiPriority="73"/>
-    <w:lsdException w:name="Light Shading Accent 6" w:uiPriority="60"/>
-    <w:lsdException w:name="Light List Accent 6" w:uiPriority="61"/>
-    <w:lsdException w:name="Light Grid Accent 6" w:uiPriority="62"/>
-    <w:lsdException w:name="Medium Shading 1 Accent 6" w:uiPriority="63"/>
-    <w:lsdException w:name="Medium Shading 2 Accent 6" w:uiPriority="64"/>
-    <w:lsdException w:name="Medium List 1 Accent 6" w:uiPriority="65"/>
-    <w:lsdException w:name="Medium List 2 Accent 6" w:uiPriority="66"/>
-    <w:lsdException w:name="Medium Grid 1 Accent 6" w:uiPriority="67"/>
-    <w:lsdException w:name="Medium Grid 2 Accent 6" w:uiPriority="68"/>
-    <w:lsdException w:name="Medium Grid 3 Accent 6" w:uiPriority="69"/>
-    <w:lsdException w:name="Dark List Accent 6" w:uiPriority="70"/>
-    <w:lsdException w:name="Colorful Shading Accent 6" w:uiPriority="71"/>
-    <w:lsdException w:name="Colorful List Accent 6" w:uiPriority="72"/>
-    <w:lsdException w:name="Colorful Grid Accent 6" w:uiPriority="73"/>
-    <w:lsdException w:name="Subtle Emphasis" w:uiPriority="19"/>
-    <w:lsdException w:name="Intense Emphasis" w:uiPriority="21"/>
-    <w:lsdException w:name="Subtle Reference" w:uiPriority="31"/>
-    <w:lsdException w:name="Intense Reference" w:uiPriority="32"/>
-    <w:lsdException w:name="Book Title" w:uiPriority="33"/>
-    <w:lsdException w:name="Bibliography" w:semiHidden="1" w:uiPriority="37" w:unhideWhenUsed="1"/>
-    <w:lsdException w:name="TOC Heading" w:semiHidden="1" w:uiPriority="39" w:unhideWhenUsed="1" w:qFormat="1"/>
-    <w:lsdException w:name="Plain Table 1" w:uiPriority="41"/>
-    <w:lsdException w:name="Plain Table 2" w:uiPriority="42"/>
-    <w:lsdException w:name="Plain Table 3" w:uiPriority="43"/>
-    <w:lsdException w:name="Plain Table 4" w:uiPriority="44"/>
-    <w:lsdException w:name="Plain Table 5" w:uiPriority="45"/>
-    <w:lsdException w:name="Grid Table Light" w:uiPriority="40"/>
-    <w:lsdException w:name="Grid Table 1 Light" w:uiPriority="46"/>
-    <w:lsdException w:name="Grid Table 2" w:uiPriority="47"/>
-    <w:lsdException w:name="Grid Table 3" w:uiPriority="48"/>
-    <w:lsdException w:name="Grid Table 4" w:uiPriority="49"/>
-    <w:lsdException w:name="Grid Table 5 Dark" w:uiPriority="50"/>
-    <w:lsdException w:name="Grid Table 6 Colorful" w:uiPriority="51"/>
-    <w:lsdException w:name="Grid Table 7 Colorful" w:uiPriority="52"/>
-    <w:lsdException w:name="Grid Table 1 Light Accent 1" w:uiPriority="46"/>
-    <w:lsdException w:name="Grid Table 2 Accent 1" w:uiPriority="47"/>
-    <w:lsdException w:name="Grid Table 3 Accent 1" w:uiPriority="48"/>
-    <w:lsdException w:name="Grid Table 4 Accent 1" w:uiPriority="49"/>
-    <w:lsdException w:name="Grid Table 5 Dark Accent 1" w:uiPriority="50"/>
-    <w:lsdException w:name="Grid Table 6 Colorful Accent 1" w:uiPriority="51"/>
-    <w:lsdException w:name="Grid Table 7 Colorful Accent 1" w:uiPriority="52"/>
-    <w:lsdException w:name="Grid Table 1 Light Accent 2" w:uiPriority="46"/>
-    <w:lsdException w:name="Grid Table 2 Accent 2" w:uiPriority="47"/>
-    <w:lsdException w:name="Grid Table 3 Accent 2" w:uiPriority="48"/>
-    <w:lsdException w:name="Grid Table 4 Accent 2" w:uiPriority="49"/>
-    <w:lsdException w:name="Grid Table 5 Dark Accent 2" w:uiPriority="50"/>
-    <w:lsdException w:name="Grid Table 6 Colorful Accent 2" w:uiPriority="51"/>
-    <w:lsdException w:name="Grid Table 7 Colorful Accent 2" w:uiPriority="52"/>
-    <w:lsdException w:name="Grid Table 1 Light Accent 3" w:uiPriority="46"/>
-    <w:lsdException w:name="Grid Table 2 Accent 3" w:uiPriority="47"/>
-    <w:lsdException w:name="Grid Table 3 Accent 3" w:uiPriority="48"/>
-    <w:lsdException w:name="Grid Table 4 Accent 3" w:uiPriority="49"/>
-    <w:lsdException w:name="Grid Table 5 Dark Accent 3" w:uiPriority="50"/>
-    <w:lsdException w:name="Grid Table 6 Colorful Accent 3" w:uiPriority="51"/>
-    <w:lsdException w:name="Grid Table 7 Colorful Accent 3" w:uiPriority="52"/>
-    <w:lsdException w:name="Grid Table 1 Light Accent 4" w:uiPriority="46"/>
-    <w:lsdException w:name="Grid Table 2 Accent 4" w:uiPriority="47"/>
-    <w:lsdException w:name="Grid Table 3 Accent 4" w:uiPriority="48"/>
-    <w:lsdException w:name="Grid Table 4 Accent 4" w:uiPriority="49"/>
-    <w:lsdException w:name="Grid Table 5 Dark Accent 4" w:uiPriority="50"/>
-    <w:lsdException w:name="Grid Table 6 Colorful Accent 4" w:uiPriority="51"/>
-    <w:lsdException w:name="Grid Table 7 Colorful Accent 4" w:uiPriority="52"/>
-    <w:lsdException w:name="Grid Table 1 Light Accent 5" w:uiPriority="46"/>
-    <w:lsdException w:name="Grid Table 2 Accent 5" w:uiPriority="47"/>
-    <w:lsdException w:name="Grid Table 3 Accent 5" w:uiPriority="48"/>
-    <w:lsdException w:name="Grid Table 4 Accent 5" w:uiPriority="49"/>
-    <w:lsdException w:name="Grid Table 5 Dark Accent 5" w:uiPriority="50"/>
-    <w:lsdException w:name="Grid Table 6 Colorful Accent 5" w:uiPriority="51"/>
-    <w:lsdException w:name="Grid Table 7 Colorful Accent 5" w:uiPriority="52"/>
-    <w:lsdException w:name="Grid Table 1 Light Accent 6" w:uiPriority="46"/>
-    <w:lsdException w:name="Grid Table 2 Accent 6" w:uiPriority="47"/>
-    <w:lsdException w:name="Grid Table 3 Accent 6" w:uiPriority="48"/>
-    <w:lsdException w:name="Grid Table 4 Accent 6" w:uiPriority="49"/>
-    <w:lsdException w:name="Grid Table 5 Dark Accent 6" w:uiPriority="50"/>
-    <w:lsdException w:name="Grid Table 6 Colorful Accent 6" w:uiPriority="51"/>
-    <w:lsdException w:name="Grid Table 7 Colorful Accent 6" w:uiPriority="52"/>
-    <w:lsdException w:name="List Table 1 Light" w:uiPriority="46"/>
-    <w:lsdException w:name="List Table 2" w:uiPriority="47"/>
-    <w:lsdException w:name="List Table 3" w:uiPriority="48"/>
-    <w:lsdException w:name="List Table 4" w:uiPriority="49"/>
-    <w:lsdException w:name="List Table 5 Dark" w:uiPriority="50"/>
-    <w:lsdException w:name="List Table 6 Colorful" w:uiPriority="51"/>
-    <w:lsdException w:name="List Table 7 Colorful" w:uiPriority="52"/>
-    <w:lsdException w:name="List Table 1 Light Accent 1" w:uiPriority="46"/>
-    <w:lsdException w:name="List Table 2 Accent 1" w:uiPriority="47"/>
-    <w:lsdException w:name="List Table 3 Accent 1" w:uiPriority="48"/>
-    <w:lsdException w:name="List Table 4 Accent 1" w:uiPriority="49"/>
-    <w:lsdException w:name="List Table 5 Dark Accent 1" w:uiPriority="50"/>
-    <w:lsdException w:name="List Table 6 Colorful Accent 1" w:uiPriority="51"/>
-    <w:lsdException w:name="List Table 7 Colorful Accent 1" w:uiPriority="52"/>
-    <w:lsdException w:name="List Table 1 Light Accent 2" w:uiPriority="46"/>
-    <w:lsdException w:name="List Table 2 Accent 2" w:uiPriority="47"/>
-    <w:lsdException w:name="List Table 3 Accent 2" w:uiPriority="48"/>
-    <w:lsdException w:name="List Table 4 Accent 2" w:uiPriority="49"/>
-    <w:lsdException w:name="List Table 5 Dark Accent 2" w:uiPriority="50"/>
-    <w:lsdException w:name="List Table 6 Colorful Accent 2" w:uiPriority="51"/>
-    <w:lsdException w:name="List Table 7 Colorful Accent 2" w:uiPriority="52"/>
-    <w:lsdException w:name="List Table 1 Light Accent 3" w:uiPriority="46"/>
-    <w:lsdException w:name="List Table 2 Accent 3" w:uiPriority="47"/>
-    <w:lsdException w:name="List Table 3 Accent 3" w:uiPriority="48"/>
-    <w:lsdException w:name="List Table 4 Accent 3" w:uiPriority="49"/>
-    <w:lsdException w:name="List Table 5 Dark Accent 3" w:uiPriority="50"/>
-    <w:lsdException w:name="List Table 6 Colorful Accent 3" w:uiPriority="51"/>
-    <w:lsdException w:name="List Table 7 Colorful Accent 3" w:uiPriority="52"/>
-    <w:lsdException w:name="List Table 1 Light Accent 4" w:uiPriority="46"/>
-    <w:lsdException w:name="List Table 2 Accent 4" w:uiPriority="47"/>
-    <w:lsdException w:name="List Table 3 Accent 4" w:uiPriority="48"/>
-    <w:lsdException w:name="List Table 4 Accent 4" w:uiPriority="49"/>
-    <w:lsdException w:name="List Table 5 Dark Accent 4" w:uiPriority="50"/>
-    <w:lsdException w:name="List Table 6 Colorful Accent 4" w:uiPriority="51"/>
-    <w:lsdException w:name="List Table 7 Colorful Accent 4" w:uiPriority="52"/>
-    <w:lsdException w:name="List Table 1 Light Accent 5" w:uiPriority="46"/>
-    <w:lsdException w:name="List Table 2 Accent 5" w:uiPriority="47"/>
-    <w:lsdException w:name="List Table 3 Accent 5" w:uiPriority="48"/>
-    <w:lsdException w:name="List Table 4 Accent 5" w:uiPriority="49"/>
-    <w:lsdException w:name="List Table 5 Dark Accent 5" w:uiPriority="50"/>
-    <w:lsdException w:name="List Table 6 Colorful Accent 5" w:uiPriority="51"/>
-    <w:lsdException w:name="List Table 7 Colorful Accent 5" w:uiPriority="52"/>
-    <w:lsdException w:name="List Table 1 Light Accent 6" w:uiPriority="46"/>
-    <w:lsdException w:name="List Table 2 Accent 6" w:uiPriority="47"/>
-    <w:lsdException w:name="List Table 3 Accent 6" w:uiPriority="48"/>
-    <w:lsdException w:name="List Table 4 Accent 6" w:uiPriority="49"/>
-    <w:lsdException w:name="List Table 5 Dark Accent 6" w:uiPriority="50"/>
-    <w:lsdException w:name="List Table 6 Colorful Accent 6" w:uiPriority="51"/>
-    <w:lsdException w:name="List Table 7 Colorful Accent 6" w:uiPriority="52"/>
-    <w:lsdException w:name="Mention" w:semiHidden="1" w:unhideWhenUsed="1"/>
-    <w:lsdException w:name="Smart Hyperlink" w:semiHidden="1" w:unhideWhenUsed="1"/>
-    <w:lsdException w:name="Hashtag" w:semiHidden="1" w:unhideWhenUsed="1"/>
-    <w:lsdException w:name="Unresolved Mention" w:semiHidden="1" w:unhideWhenUsed="1"/>
+  <w:latentStyles w:defLockedState="0" w:defUIPriority="99" w:defSemiHidden="1" w:defUnhideWhenUsed="1" w:defQFormat="0" w:count="267">
+    <w:lsdException w:name="Normal" w:semiHidden="0" w:uiPriority="0" w:unhideWhenUsed="0" w:qFormat="1"/>
+    <w:lsdException w:name="heading 1" w:semiHidden="0" w:uiPriority="9" w:unhideWhenUsed="0" w:qFormat="1"/>
+    <w:lsdException w:name="heading 2" w:uiPriority="9" w:qFormat="1"/>
+    <w:lsdException w:name="heading 3" w:uiPriority="9" w:qFormat="1"/>
+    <w:lsdException w:name="heading 4" w:uiPriority="9" w:qFormat="1"/>
+    <w:lsdException w:name="heading 5" w:uiPriority="9" w:qFormat="1"/>
+    <w:lsdException w:name="heading 6" w:uiPriority="9" w:qFormat="1"/>
+    <w:lsdException w:name="heading 7" w:uiPriority="9" w:qFormat="1"/>
+    <w:lsdException w:name="heading 8" w:uiPriority="9" w:qFormat="1"/>
+    <w:lsdException w:name="heading 9" w:uiPriority="9" w:qFormat="1"/>
+    <w:lsdException w:name="toc 1" w:uiPriority="39"/>
+    <w:lsdException w:name="toc 2" w:uiPriority="39"/>
+    <w:lsdException w:name="toc 3" w:uiPriority="39"/>
+    <w:lsdException w:name="toc 4" w:uiPriority="39"/>
+    <w:lsdException w:name="toc 5" w:uiPriority="39"/>
+    <w:lsdException w:name="toc 6" w:uiPriority="39"/>
+    <w:lsdException w:name="toc 7" w:uiPriority="39"/>
+    <w:lsdException w:name="toc 8" w:uiPriority="39"/>
+    <w:lsdException w:name="toc 9" w:uiPriority="39"/>
+    <w:lsdException w:name="caption" w:uiPriority="35" w:qFormat="1"/>
+    <w:lsdException w:name="Title" w:semiHidden="0" w:uiPriority="10" w:unhideWhenUsed="0"/>
+    <w:lsdException w:name="Default Paragraph Font" w:uiPriority="1"/>
+    <w:lsdException w:name="Subtitle" w:semiHidden="0" w:uiPriority="11" w:unhideWhenUsed="0"/>
+    <w:lsdException w:name="Strong" w:semiHidden="0" w:uiPriority="22" w:unhideWhenUsed="0" w:qFormat="1"/>
+    <w:lsdException w:name="Emphasis" w:semiHidden="0" w:uiPriority="20" w:unhideWhenUsed="0"/>
+    <w:lsdException w:name="Table Grid" w:semiHidden="0" w:uiPriority="59" w:unhideWhenUsed="0"/>
+    <w:lsdException w:name="Placeholder Text" w:unhideWhenUsed="0"/>
+    <w:lsdException w:name="No Spacing" w:semiHidden="0" w:uiPriority="1" w:unhideWhenUsed="0"/>
+    <w:lsdException w:name="Light Shading" w:semiHidden="0" w:uiPriority="60" w:unhideWhenUsed="0"/>
+    <w:lsdException w:name="Light List" w:semiHidden="0" w:uiPriority="61" w:unhideWhenUsed="0"/>
+    <w:lsdException w:name="Light Grid" w:semiHidden="0" w:uiPriority="62" w:unhideWhenUsed="0"/>
+    <w:lsdException w:name="Medium Shading 1" w:semiHidden="0" w:uiPriority="63" w:unhideWhenUsed="0"/>
+    <w:lsdException w:name="Medium Shading 2" w:semiHidden="0" w:uiPriority="64" w:unhideWhenUsed="0"/>
+    <w:lsdException w:name="Medium List 1" w:semiHidden="0" w:uiPriority="65" w:unhideWhenUsed="0"/>
+    <w:lsdException w:name="Medium List 2" w:semiHidden="0" w:uiPriority="66" w:unhideWhenUsed="0"/>
+    <w:lsdException w:name="Medium Grid 1" w:semiHidden="0" w:uiPriority="67" w:unhideWhenUsed="0"/>
+    <w:lsdException w:name="Medium Grid 2" w:semiHidden="0" w:uiPriority="68" w:unhideWhenUsed="0"/>
+    <w:lsdException w:name="Medium Grid 3" w:semiHidden="0" w:uiPriority="69" w:unhideWhenUsed="0"/>
+    <w:lsdException w:name="Dark List" w:semiHidden="0" w:uiPriority="70" w:unhideWhenUsed="0"/>
+    <w:lsdException w:name="Colorful Shading" w:semiHidden="0" w:uiPriority="71" w:unhideWhenUsed="0"/>
+    <w:lsdException w:name="Colorful List" w:semiHidden="0" w:uiPriority="72" w:unhideWhenUsed="0"/>
+    <w:lsdException w:name="Colorful Grid" w:semiHidden="0" w:uiPriority="73" w:unhideWhenUsed="0"/>
+    <w:lsdException w:name="Light Shading Accent 1" w:semiHidden="0" w:uiPriority="60" w:unhideWhenUsed="0"/>
+    <w:lsdException w:name="Light List Accent 1" w:semiHidden="0" w:uiPriority="61" w:unhideWhenUsed="0"/>
+    <w:lsdException w:name="Light Grid Accent 1" w:semiHidden="0" w:uiPriority="62" w:unhideWhenUsed="0"/>
+    <w:lsdException w:name="Medium Shading 1 Accent 1" w:semiHidden="0" w:uiPriority="63" w:unhideWhenUsed="0"/>
+    <w:lsdException w:name="Medium Shading 2 Accent 1" w:semiHidden="0" w:uiPriority="64" w:unhideWhenUsed="0"/>
+    <w:lsdException w:name="Medium List 1 Accent 1" w:semiHidden="0" w:uiPriority="65" w:unhideWhenUsed="0"/>
+    <w:lsdException w:name="Revision" w:unhideWhenUsed="0"/>
+    <w:lsdException w:name="List Paragraph" w:semiHidden="0" w:uiPriority="34" w:unhideWhenUsed="0" w:qFormat="1"/>
+    <w:lsdException w:name="Quote" w:semiHidden="0" w:uiPriority="29" w:unhideWhenUsed="0"/>
+    <w:lsdException w:name="Intense Quote" w:semiHidden="0" w:uiPriority="30" w:unhideWhenUsed="0"/>
+    <w:lsdException w:name="Medium List 2 Accent 1" w:semiHidden="0" w:uiPriority="66" w:unhideWhenUsed="0"/>
+    <w:lsdException w:name="Medium Grid 1 Accent 1" w:semiHidden="0" w:uiPriority="67" w:unhideWhenUsed="0"/>
+    <w:lsdException w:name="Medium Grid 2 Accent 1" w:semiHidden="0" w:uiPriority="68" w:unhideWhenUsed="0"/>
+    <w:lsdException w:name="Medium Grid 3 Accent 1" w:semiHidden="0" w:uiPriority="69" w:unhideWhenUsed="0"/>
+    <w:lsdException w:name="Dark List Accent 1" w:semiHidden="0" w:uiPriority="70" w:unhideWhenUsed="0"/>
+    <w:lsdException w:name="Colorful Shading Accent 1" w:semiHidden="0" w:uiPriority="71" w:unhideWhenUsed="0"/>
+    <w:lsdException w:name="Colorful List Accent 1" w:semiHidden="0" w:uiPriority="72" w:unhideWhenUsed="0"/>
+    <w:lsdException w:name="Colorful Grid Accent 1" w:semiHidden="0" w:uiPriority="73" w:unhideWhenUsed="0"/>
+    <w:lsdException w:name="Light Shading Accent 2" w:semiHidden="0" w:uiPriority="60" w:unhideWhenUsed="0"/>
+    <w:lsdException w:name="Light List Accent 2" w:semiHidden="0" w:uiPriority="61" w:unhideWhenUsed="0"/>
+    <w:lsdException w:name="Light Grid Accent 2" w:semiHidden="0" w:uiPriority="62" w:unhideWhenUsed="0"/>
+    <w:lsdException w:name="Medium Shading 1 Accent 2" w:semiHidden="0" w:uiPriority="63" w:unhideWhenUsed="0"/>
+    <w:lsdException w:name="Medium Shading 2 Accent 2" w:semiHidden="0" w:uiPriority="64" w:unhideWhenUsed="0"/>
+    <w:lsdException w:name="Medium List 1 Accent 2" w:semiHidden="0" w:uiPriority="65" w:unhideWhenUsed="0"/>
+    <w:lsdException w:name="Medium List 2 Accent 2" w:semiHidden="0" w:uiPriority="66" w:unhideWhenUsed="0"/>
+    <w:lsdException w:name="Medium Grid 1 Accent 2" w:semiHidden="0" w:uiPriority="67" w:unhideWhenUsed="0"/>
+    <w:lsdException w:name="Medium Grid 2 Accent 2" w:semiHidden="0" w:uiPriority="68" w:unhideWhenUsed="0"/>
+    <w:lsdException w:name="Medium Grid 3 Accent 2" w:semiHidden="0" w:uiPriority="69" w:unhideWhenUsed="0"/>
+    <w:lsdException w:name="Dark List Accent 2" w:semiHidden="0" w:uiPriority="70" w:unhideWhenUsed="0"/>
+    <w:lsdException w:name="Colorful Shading Accent 2" w:semiHidden="0" w:uiPriority="71" w:unhideWhenUsed="0"/>
+    <w:lsdException w:name="Colorful List Accent 2" w:semiHidden="0" w:uiPriority="72" w:unhideWhenUsed="0"/>
+    <w:lsdException w:name="Colorful Grid Accent 2" w:semiHidden="0" w:uiPriority="73" w:unhideWhenUsed="0"/>
+    <w:lsdException w:name="Light Shading Accent 3" w:semiHidden="0" w:uiPriority="60" w:unhideWhenUsed="0"/>
+    <w:lsdException w:name="Light List Accent 3" w:semiHidden="0" w:uiPriority="61" w:unhideWhenUsed="0"/>
+    <w:lsdException w:name="Light Grid Accent 3" w:semiHidden="0" w:uiPriority="62" w:unhideWhenUsed="0"/>
+    <w:lsdException w:name="Medium Shading 1 Accent 3" w:semiHidden="0" w:uiPriority="63" w:unhideWhenUsed="0"/>
+    <w:lsdException w:name="Medium Shading 2 Accent 3" w:semiHidden="0" w:uiPriority="64" w:unhideWhenUsed="0"/>
+    <w:lsdException w:name="Medium List 1 Accent 3" w:semiHidden="0" w:uiPriority="65" w:unhideWhenUsed="0"/>
+    <w:lsdException w:name="Medium List 2 Accent 3" w:semiHidden="0" w:uiPriority="66" w:unhideWhenUsed="0"/>
+    <w:lsdException w:name="Medium Grid 1 Accent 3" w:semiHidden="0" w:uiPriority="67" w:unhideWhenUsed="0"/>
+    <w:lsdException w:name="Medium Grid 2 Accent 3" w:semiHidden="0" w:uiPriority="68" w:unhideWhenUsed="0"/>
+    <w:lsdException w:name="Medium Grid 3 Accent 3" w:semiHidden="0" w:uiPriority="69" w:unhideWhenUsed="0"/>
+    <w:lsdException w:name="Dark List Accent 3" w:semiHidden="0" w:uiPriority="70" w:unhideWhenUsed="0"/>
+    <w:lsdException w:name="Colorful Shading Accent 3" w:semiHidden="0" w:uiPriority="71" w:unhideWhenUsed="0"/>
+    <w:lsdException w:name="Colorful List Accent 3" w:semiHidden="0" w:uiPriority="72" w:unhideWhenUsed="0"/>
+    <w:lsdException w:name="Colorful Grid Accent 3" w:semiHidden="0" w:uiPriority="73" w:unhideWhenUsed="0"/>
+    <w:lsdException w:name="Light Shading Accent 4" w:semiHidden="0" w:uiPriority="60" w:unhideWhenUsed="0"/>
+    <w:lsdException w:name="Light List Accent 4" w:semiHidden="0" w:uiPriority="61" w:unhideWhenUsed="0"/>
+    <w:lsdException w:name="Light Grid Accent 4" w:semiHidden="0" w:uiPriority="62" w:unhideWhenUsed="0"/>
+    <w:lsdException w:name="Medium Shading 1 Accent 4" w:semiHidden="0" w:uiPriority="63" w:unhideWhenUsed="0"/>
+    <w:lsdException w:name="Medium Shading 2 Accent 4" w:semiHidden="0" w:uiPriority="64" w:unhideWhenUsed="0"/>
+    <w:lsdException w:name="Medium List 1 Accent 4" w:semiHidden="0" w:uiPriority="65" w:unhideWhenUsed="0"/>
+    <w:lsdException w:name="Medium List 2 Accent 4" w:semiHidden="0" w:uiPriority="66" w:unhideWhenUsed="0"/>
+    <w:lsdException w:name="Medium Grid 1 Accent 4" w:semiHidden="0" w:uiPriority="67" w:unhideWhenUsed="0"/>
+    <w:lsdException w:name="Medium Grid 2 Accent 4" w:semiHidden="0" w:uiPriority="68" w:unhideWhenUsed="0"/>
+    <w:lsdException w:name="Medium Grid 3 Accent 4" w:semiHidden="0" w:uiPriority="69" w:unhideWhenUsed="0"/>
+    <w:lsdException w:name="Dark List Accent 4" w:semiHidden="0" w:uiPriority="70" w:unhideWhenUsed="0"/>
+    <w:lsdException w:name="Colorful Shading Accent 4" w:semiHidden="0" w:uiPriority="71" w:unhideWhenUsed="0"/>
+    <w:lsdException w:name="Colorful List Accent 4" w:semiHidden="0" w:uiPriority="72" w:unhideWhenUsed="0"/>
+    <w:lsdException w:name="Colorful Grid Accent 4" w:semiHidden="0" w:uiPriority="73" w:unhideWhenUsed="0"/>
+    <w:lsdException w:name="Light Shading Accent 5" w:semiHidden="0" w:uiPriority="60" w:unhideWhenUsed="0"/>
+    <w:lsdException w:name="Light List Accent 5" w:semiHidden="0" w:uiPriority="61" w:unhideWhenUsed="0"/>
+    <w:lsdException w:name="Light Grid Accent 5" w:semiHidden="0" w:uiPriority="62" w:unhideWhenUsed="0"/>
+    <w:lsdException w:name="Medium Shading 1 Accent 5" w:semiHidden="0" w:uiPriority="63" w:unhideWhenUsed="0"/>
+    <w:lsdException w:name="Medium Shading 2 Accent 5" w:semiHidden="0" w:uiPriority="64" w:unhideWhenUsed="0"/>
+    <w:lsdException w:name="Medium List 1 Accent 5" w:semiHidden="0" w:uiPriority="65" w:unhideWhenUsed="0"/>
+    <w:lsdException w:name="Medium List 2 Accent 5" w:semiHidden="0" w:uiPriority="66" w:unhideWhenUsed="0"/>
+    <w:lsdException w:name="Medium Grid 1 Accent 5" w:semiHidden="0" w:uiPriority="67" w:unhideWhenUsed="0"/>
+    <w:lsdException w:name="Medium Grid 2 Accent 5" w:semiHidden="0" w:uiPriority="68" w:unhideWhenUsed="0"/>
+    <w:lsdException w:name="Medium Grid 3 Accent 5" w:semiHidden="0" w:uiPriority="69" w:unhideWhenUsed="0"/>
+    <w:lsdException w:name="Dark List Accent 5" w:semiHidden="0" w:uiPriority="70" w:unhideWhenUsed="0"/>
+    <w:lsdException w:name="Colorful Shading Accent 5" w:semiHidden="0" w:uiPriority="71" w:unhideWhenUsed="0"/>
+    <w:lsdException w:name="Colorful List Accent 5" w:semiHidden="0" w:uiPriority="72" w:unhideWhenUsed="0"/>
+    <w:lsdException w:name="Colorful Grid Accent 5" w:semiHidden="0" w:uiPriority="73" w:unhideWhenUsed="0"/>
+    <w:lsdException w:name="Light Shading Accent 6" w:semiHidden="0" w:uiPriority="60" w:unhideWhenUsed="0"/>
+    <w:lsdException w:name="Light List Accent 6" w:semiHidden="0" w:uiPriority="61" w:unhideWhenUsed="0"/>
+    <w:lsdException w:name="Light Grid Accent 6" w:semiHidden="0" w:uiPriority="62" w:unhideWhenUsed="0"/>
+    <w:lsdException w:name="Medium Shading 1 Accent 6" w:semiHidden="0" w:uiPriority="63" w:unhideWhenUsed="0"/>
+    <w:lsdException w:name="Medium Shading 2 Accent 6" w:semiHidden="0" w:uiPriority="64" w:unhideWhenUsed="0"/>
+    <w:lsdException w:name="Medium List 1 Accent 6" w:semiHidden="0" w:uiPriority="65" w:unhideWhenUsed="0"/>
+    <w:lsdException w:name="Medium List 2 Accent 6" w:semiHidden="0" w:uiPriority="66" w:unhideWhenUsed="0"/>
+    <w:lsdException w:name="Medium Grid 1 Accent 6" w:semiHidden="0" w:uiPriority="67" w:unhideWhenUsed="0"/>
+    <w:lsdException w:name="Medium Grid 2 Accent 6" w:semiHidden="0" w:uiPriority="68" w:unhideWhenUsed="0"/>
+    <w:lsdException w:name="Medium Grid 3 Accent 6" w:semiHidden="0" w:uiPriority="69" w:unhideWhenUsed="0"/>
+    <w:lsdException w:name="Dark List Accent 6" w:semiHidden="0" w:uiPriority="70" w:unhideWhenUsed="0"/>
+    <w:lsdException w:name="Colorful Shading Accent 6" w:semiHidden="0" w:uiPriority="71" w:unhideWhenUsed="0"/>
+    <w:lsdException w:name="Colorful List Accent 6" w:semiHidden="0" w:uiPriority="72" w:unhideWhenUsed="0"/>
+    <w:lsdException w:name="Colorful Grid Accent 6" w:semiHidden="0" w:uiPriority="73" w:unhideWhenUsed="0"/>
+    <w:lsdException w:name="Subtle Emphasis" w:semiHidden="0" w:uiPriority="19" w:unhideWhenUsed="0"/>
+    <w:lsdException w:name="Intense Emphasis" w:semiHidden="0" w:uiPriority="21" w:unhideWhenUsed="0"/>
+    <w:lsdException w:name="Subtle Reference" w:semiHidden="0" w:uiPriority="31" w:unhideWhenUsed="0"/>
+    <w:lsdException w:name="Intense Reference" w:semiHidden="0" w:uiPriority="32" w:unhideWhenUsed="0"/>
+    <w:lsdException w:name="Book Title" w:semiHidden="0" w:uiPriority="33" w:unhideWhenUsed="0"/>
+    <w:lsdException w:name="Bibliography" w:uiPriority="37"/>
+    <w:lsdException w:name="TOC Heading" w:uiPriority="39" w:qFormat="1"/>
   </w:latentStyles>
   <w:style w:type="paragraph" w:default="1" w:styleId="Normal">
     <w:name w:val="Normal"/>
@@ -8895,6 +7891,7 @@
   <w:style w:type="character" w:default="1" w:styleId="DefaultParagraphFont">
     <w:name w:val="Default Paragraph Font"/>
     <w:uiPriority w:val="1"/>
+    <w:semiHidden/>
     <w:unhideWhenUsed/>
   </w:style>
   <w:style w:type="table" w:default="1" w:styleId="TableNormal">
@@ -8902,6 +7899,7 @@
     <w:uiPriority w:val="99"/>
     <w:semiHidden/>
     <w:unhideWhenUsed/>
+    <w:qFormat/>
     <w:tblPr>
       <w:tblInd w:w="0" w:type="dxa"/>
       <w:tblCellMar>
@@ -9156,6 +8154,7 @@
       <w:spacing w:after="0" w:line="240" w:lineRule="auto"/>
     </w:pPr>
     <w:tblPr>
+      <w:tblInd w:w="0" w:type="dxa"/>
       <w:tblBorders>
         <w:top w:val="single" w:sz="4" w:space="0" w:color="auto"/>
         <w:left w:val="single" w:sz="4" w:space="0" w:color="auto"/>
@@ -9164,6 +8163,12 @@
         <w:insideH w:val="single" w:sz="4" w:space="0" w:color="auto"/>
         <w:insideV w:val="single" w:sz="4" w:space="0" w:color="auto"/>
       </w:tblBorders>
+      <w:tblCellMar>
+        <w:top w:w="0" w:type="dxa"/>
+        <w:left w:w="108" w:type="dxa"/>
+        <w:bottom w:w="0" w:type="dxa"/>
+        <w:right w:w="108" w:type="dxa"/>
+      </w:tblCellMar>
     </w:tblPr>
   </w:style>
   <w:style w:type="paragraph" w:styleId="HTMLPreformatted">
@@ -9219,7 +8224,7 @@
     <w:basedOn w:val="DefaultParagraphFont"/>
     <w:rsid w:val="006014B1"/>
   </w:style>
-  <w:style w:type="character" w:styleId="UnresolvedMention">
+  <w:style w:type="character" w:customStyle="1" w:styleId="UnresolvedMention">
     <w:name w:val="Unresolved Mention"/>
     <w:basedOn w:val="DefaultParagraphFont"/>
     <w:uiPriority w:val="99"/>
@@ -9621,7 +8626,7 @@
 </file>
 
 <file path=customXml/itemProps1.xml><?xml version="1.0" encoding="utf-8"?>
-<ds:datastoreItem xmlns:ds="http://schemas.openxmlformats.org/officeDocument/2006/customXml" ds:itemID="{8B688855-1956-46B9-9CE5-43B11E4D3EED}">
+<ds:datastoreItem xmlns:ds="http://schemas.openxmlformats.org/officeDocument/2006/customXml" ds:itemID="{ACFA2F83-7AA2-4143-AFE4-EA094514BDE5}">
   <ds:schemaRefs>
     <ds:schemaRef ds:uri="http://schemas.openxmlformats.org/officeDocument/2006/bibliography"/>
   </ds:schemaRefs>

</xml_diff>